<commit_message>
Docummentation: added scheme-structure diagrams
</commit_message>
<xml_diff>
--- a/documentation/3rd Programmed Project Documentation.docx
+++ b/documentation/3rd Programmed Project Documentation.docx
@@ -1,6 +1,6 @@
 
 <file path=word/document.xml><?xml version="1.0" encoding="utf-8"?>
-<w:document xmlns:wpc="http://schemas.microsoft.com/office/word/2010/wordprocessingCanvas" xmlns:mc="http://schemas.openxmlformats.org/markup-compatibility/2006" xmlns:o="urn:schemas-microsoft-com:office:office" xmlns:r="http://schemas.openxmlformats.org/officeDocument/2006/relationships" xmlns:m="http://schemas.openxmlformats.org/officeDocument/2006/math" xmlns:v="urn:schemas-microsoft-com:vml" xmlns:wp14="http://schemas.microsoft.com/office/word/2010/wordprocessingDrawing" xmlns:wp="http://schemas.openxmlformats.org/drawingml/2006/wordprocessingDrawing" xmlns:w10="urn:schemas-microsoft-com:office:word" xmlns:w="http://schemas.openxmlformats.org/wordprocessingml/2006/main" xmlns:w14="http://schemas.microsoft.com/office/word/2010/wordml" xmlns:wpg="http://schemas.microsoft.com/office/word/2010/wordprocessingGroup" xmlns:wpi="http://schemas.microsoft.com/office/word/2010/wordprocessingInk" xmlns:wne="http://schemas.microsoft.com/office/word/2006/wordml" xmlns:wps="http://schemas.microsoft.com/office/word/2010/wordprocessingShape" mc:Ignorable="w14 wp14">
+<w:document xmlns:wpc="http://schemas.microsoft.com/office/word/2010/wordprocessingCanvas" xmlns:mc="http://schemas.openxmlformats.org/markup-compatibility/2006" xmlns:o="urn:schemas-microsoft-com:office:office" xmlns:r="http://schemas.openxmlformats.org/officeDocument/2006/relationships" xmlns:m="http://schemas.openxmlformats.org/officeDocument/2006/math" xmlns:v="urn:schemas-microsoft-com:vml" xmlns:wp14="http://schemas.microsoft.com/office/word/2010/wordprocessingDrawing" xmlns:wp="http://schemas.openxmlformats.org/drawingml/2006/wordprocessingDrawing" xmlns:w10="urn:schemas-microsoft-com:office:word" xmlns:w="http://schemas.openxmlformats.org/wordprocessingml/2006/main" xmlns:w14="http://schemas.microsoft.com/office/word/2010/wordml" xmlns:w15="http://schemas.microsoft.com/office/word/2012/wordml" xmlns:wpg="http://schemas.microsoft.com/office/word/2010/wordprocessingGroup" xmlns:wpi="http://schemas.microsoft.com/office/word/2010/wordprocessingInk" xmlns:wne="http://schemas.microsoft.com/office/word/2006/wordml" xmlns:wps="http://schemas.microsoft.com/office/word/2010/wordprocessingShape" mc:Ignorable="w14 w15 wp14">
   <w:body>
     <w:sdt>
       <w:sdtPr>
@@ -46,7 +46,7 @@
                         </pic:cNvPicPr>
                       </pic:nvPicPr>
                       <pic:blipFill>
-                        <a:blip r:embed="rId7" cstate="print">
+                        <a:blip r:embed="rId6" cstate="print">
                           <a:extLst>
                             <a:ext uri="{28A0092B-C50C-407E-A947-70E740481C1C}">
                               <a14:useLocalDpi xmlns:a14="http://schemas.microsoft.com/office/drawing/2010/main" val="0"/>
@@ -80,7 +80,7 @@
         </w:p>
         <w:p>
           <w:pPr>
-            <w:pStyle w:val="Ttulo"/>
+            <w:pStyle w:val="Title"/>
             <w:jc w:val="center"/>
             <w:rPr>
               <w:color w:val="44546A" w:themeColor="text2"/>
@@ -114,7 +114,7 @@
         </w:p>
         <w:p>
           <w:pPr>
-            <w:pStyle w:val="Ttulo"/>
+            <w:pStyle w:val="Title"/>
             <w:jc w:val="center"/>
             <w:rPr>
               <w:color w:val="44546A" w:themeColor="text2"/>
@@ -133,7 +133,7 @@
         </w:p>
         <w:p>
           <w:pPr>
-            <w:pStyle w:val="Ttulo"/>
+            <w:pStyle w:val="Title"/>
             <w:jc w:val="center"/>
             <w:rPr>
               <w:color w:val="44546A" w:themeColor="text2"/>
@@ -150,7 +150,7 @@
         </w:p>
         <w:p>
           <w:pPr>
-            <w:pStyle w:val="Ttulo"/>
+            <w:pStyle w:val="Title"/>
             <w:jc w:val="center"/>
             <w:rPr>
               <w:color w:val="44546A" w:themeColor="text2"/>
@@ -176,7 +176,7 @@
         </w:p>
         <w:p>
           <w:pPr>
-            <w:pStyle w:val="Ttulo"/>
+            <w:pStyle w:val="Title"/>
             <w:jc w:val="center"/>
             <w:rPr>
               <w:color w:val="44546A" w:themeColor="text2"/>
@@ -191,7 +191,7 @@
         </w:p>
         <w:p>
           <w:pPr>
-            <w:pStyle w:val="Ttulo"/>
+            <w:pStyle w:val="Title"/>
             <w:jc w:val="center"/>
             <w:rPr>
               <w:color w:val="44546A" w:themeColor="text2"/>
@@ -226,7 +226,7 @@
         </w:p>
         <w:p>
           <w:pPr>
-            <w:pStyle w:val="Ttulo"/>
+            <w:pStyle w:val="Title"/>
             <w:jc w:val="center"/>
             <w:rPr>
               <w:color w:val="44546A" w:themeColor="text2"/>
@@ -253,7 +253,7 @@
         </w:p>
         <w:p>
           <w:pPr>
-            <w:pStyle w:val="Ttulo"/>
+            <w:pStyle w:val="Title"/>
             <w:jc w:val="center"/>
             <w:rPr>
               <w:color w:val="44546A" w:themeColor="text2"/>
@@ -272,7 +272,7 @@
         </w:p>
         <w:p>
           <w:pPr>
-            <w:pStyle w:val="Ttulo"/>
+            <w:pStyle w:val="Title"/>
             <w:jc w:val="center"/>
             <w:rPr>
               <w:color w:val="44546A" w:themeColor="text2"/>
@@ -283,7 +283,7 @@
         </w:p>
         <w:p>
           <w:pPr>
-            <w:pStyle w:val="Ttulo"/>
+            <w:pStyle w:val="Title"/>
             <w:jc w:val="center"/>
             <w:rPr>
               <w:color w:val="44546A" w:themeColor="text2"/>
@@ -294,19 +294,17 @@
         </w:p>
         <w:p>
           <w:pPr>
-            <w:pStyle w:val="Ttulo"/>
+            <w:pStyle w:val="Title"/>
             <w:jc w:val="center"/>
             <w:rPr>
               <w:color w:val="44546A" w:themeColor="text2"/>
               <w:sz w:val="28"/>
-              <w:lang w:val="en-US"/>
             </w:rPr>
           </w:pPr>
           <w:r>
             <w:rPr>
               <w:color w:val="44546A" w:themeColor="text2"/>
               <w:sz w:val="28"/>
-              <w:lang w:val="en-US"/>
             </w:rPr>
             <w:t>Alonso Vega, 201042592</w:t>
           </w:r>
@@ -314,126 +312,94 @@
             <w:rPr>
               <w:color w:val="44546A" w:themeColor="text2"/>
               <w:sz w:val="28"/>
-              <w:lang w:val="en-US"/>
             </w:rPr>
             <w:br/>
-            <w:t xml:space="preserve">Gabriel Fallas, </w:t>
-          </w:r>
-          <w:r>
-            <w:rPr>
-              <w:color w:val="44546A" w:themeColor="text2"/>
-              <w:sz w:val="28"/>
-              <w:lang w:val="en-US"/>
-            </w:rPr>
-            <w:t>201030952</w:t>
+            <w:t>Gabriel Fallas, 201030952</w:t>
           </w:r>
         </w:p>
         <w:p>
           <w:pPr>
-            <w:pStyle w:val="Ttulo"/>
+            <w:pStyle w:val="Title"/>
             <w:jc w:val="center"/>
             <w:rPr>
               <w:color w:val="44546A" w:themeColor="text2"/>
               <w:sz w:val="28"/>
-              <w:lang w:val="en-US"/>
             </w:rPr>
           </w:pPr>
         </w:p>
         <w:p>
           <w:pPr>
-            <w:pStyle w:val="Ttulo"/>
+            <w:pStyle w:val="Title"/>
             <w:jc w:val="center"/>
             <w:rPr>
               <w:color w:val="44546A" w:themeColor="text2"/>
               <w:sz w:val="28"/>
-              <w:lang w:val="en-US"/>
             </w:rPr>
           </w:pPr>
         </w:p>
         <w:p>
           <w:pPr>
-            <w:pStyle w:val="Ttulo"/>
+            <w:pStyle w:val="Title"/>
             <w:jc w:val="center"/>
             <w:rPr>
               <w:color w:val="44546A" w:themeColor="text2"/>
               <w:sz w:val="28"/>
-              <w:lang w:val="en-US"/>
             </w:rPr>
           </w:pPr>
         </w:p>
         <w:p>
           <w:pPr>
-            <w:pStyle w:val="Ttulo"/>
+            <w:pStyle w:val="Title"/>
             <w:jc w:val="center"/>
             <w:rPr>
               <w:color w:val="44546A" w:themeColor="text2"/>
               <w:sz w:val="28"/>
-              <w:lang w:val="en-US"/>
             </w:rPr>
           </w:pPr>
         </w:p>
         <w:p>
           <w:pPr>
-            <w:pStyle w:val="Ttulo"/>
+            <w:pStyle w:val="Title"/>
             <w:jc w:val="center"/>
             <w:rPr>
               <w:color w:val="44546A" w:themeColor="text2"/>
               <w:sz w:val="28"/>
-              <w:lang w:val="en-US"/>
             </w:rPr>
           </w:pPr>
         </w:p>
         <w:p>
           <w:pPr>
             <w:jc w:val="center"/>
-            <w:rPr>
-              <w:lang w:val="en-US"/>
-            </w:rPr>
           </w:pPr>
         </w:p>
         <w:p>
           <w:pPr>
             <w:jc w:val="center"/>
-            <w:rPr>
-              <w:lang w:val="en-US"/>
-            </w:rPr>
           </w:pPr>
         </w:p>
         <w:p>
           <w:pPr>
             <w:jc w:val="center"/>
-            <w:rPr>
-              <w:lang w:val="en-US"/>
-            </w:rPr>
           </w:pPr>
         </w:p>
         <w:p>
           <w:pPr>
             <w:jc w:val="center"/>
-            <w:rPr>
-              <w:lang w:val="en-US"/>
-            </w:rPr>
           </w:pPr>
         </w:p>
         <w:p>
           <w:pPr>
             <w:jc w:val="center"/>
-            <w:rPr>
-              <w:lang w:val="en-US"/>
-            </w:rPr>
           </w:pPr>
         </w:p>
         <w:p>
           <w:pPr>
             <w:jc w:val="center"/>
-            <w:rPr>
-              <w:lang w:val="en-US"/>
-            </w:rPr>
           </w:pPr>
         </w:p>
         <w:p>
           <w:pPr>
-            <w:pStyle w:val="Ttulo"/>
+            <w:pStyle w:val="Title"/>
             <w:jc w:val="center"/>
             <w:rPr>
               <w:color w:val="44546A" w:themeColor="text2"/>
@@ -478,7 +444,7 @@
         </w:p>
         <w:p>
           <w:pPr>
-            <w:pStyle w:val="Ttulo"/>
+            <w:pStyle w:val="Title"/>
             <w:jc w:val="center"/>
             <w:rPr>
               <w:color w:val="44546A" w:themeColor="text2"/>
@@ -530,7 +496,7 @@
       <w:sdtContent>
         <w:p>
           <w:pPr>
-            <w:pStyle w:val="TtulodeTDC"/>
+            <w:pStyle w:val="TOCHeading"/>
           </w:pPr>
           <w:r>
             <w:t>Contents</w:t>
@@ -538,7 +504,7 @@
         </w:p>
         <w:p>
           <w:pPr>
-            <w:pStyle w:val="TDC1"/>
+            <w:pStyle w:val="TOC1"/>
             <w:tabs>
               <w:tab w:val="right" w:leader="dot" w:pos="8828"/>
             </w:tabs>
@@ -557,10 +523,10 @@
           <w:r>
             <w:fldChar w:fldCharType="separate"/>
           </w:r>
-          <w:hyperlink w:anchor="_Toc358671562" w:history="1">
-            <w:r>
-              <w:rPr>
-                <w:rStyle w:val="Hipervnculo"/>
+          <w:hyperlink w:anchor="_Toc359668454" w:history="1">
+            <w:r>
+              <w:rPr>
+                <w:rStyle w:val="Hyperlink"/>
                 <w:noProof/>
               </w:rPr>
               <w:t>Problem Description</w:t>
@@ -584,7 +550,7 @@
                 <w:noProof/>
                 <w:webHidden/>
               </w:rPr>
-              <w:instrText xml:space="preserve"> PAGEREF _Toc358671562 \h </w:instrText>
+              <w:instrText xml:space="preserve"> PAGEREF _Toc359668454 \h </w:instrText>
             </w:r>
             <w:r>
               <w:rPr>
@@ -617,7 +583,7 @@
         </w:p>
         <w:p>
           <w:pPr>
-            <w:pStyle w:val="TDC1"/>
+            <w:pStyle w:val="TOC1"/>
             <w:tabs>
               <w:tab w:val="right" w:leader="dot" w:pos="8828"/>
             </w:tabs>
@@ -627,10 +593,10 @@
               <w:lang w:val="es-CR" w:eastAsia="es-CR"/>
             </w:rPr>
           </w:pPr>
-          <w:hyperlink w:anchor="_Toc358671563" w:history="1">
-            <w:r>
-              <w:rPr>
-                <w:rStyle w:val="Hipervnculo"/>
+          <w:hyperlink w:anchor="_Toc359668455" w:history="1">
+            <w:r>
+              <w:rPr>
+                <w:rStyle w:val="Hyperlink"/>
                 <w:noProof/>
               </w:rPr>
               <w:t>Problem Solution</w:t>
@@ -654,7 +620,7 @@
                 <w:noProof/>
                 <w:webHidden/>
               </w:rPr>
-              <w:instrText xml:space="preserve"> PAGEREF _Toc358671563 \h </w:instrText>
+              <w:instrText xml:space="preserve"> PAGEREF _Toc359668455 \h </w:instrText>
             </w:r>
             <w:r>
               <w:rPr>
@@ -687,7 +653,7 @@
         </w:p>
         <w:p>
           <w:pPr>
-            <w:pStyle w:val="TDC2"/>
+            <w:pStyle w:val="TOC2"/>
             <w:tabs>
               <w:tab w:val="right" w:leader="dot" w:pos="8828"/>
             </w:tabs>
@@ -697,10 +663,10 @@
               <w:lang w:val="es-CR" w:eastAsia="es-CR"/>
             </w:rPr>
           </w:pPr>
-          <w:hyperlink w:anchor="_Toc358671564" w:history="1">
-            <w:r>
-              <w:rPr>
-                <w:rStyle w:val="Hipervnculo"/>
+          <w:hyperlink w:anchor="_Toc359668456" w:history="1">
+            <w:r>
+              <w:rPr>
+                <w:rStyle w:val="Hyperlink"/>
                 <w:noProof/>
               </w:rPr>
               <w:t>Database Design</w:t>
@@ -724,7 +690,7 @@
                 <w:noProof/>
                 <w:webHidden/>
               </w:rPr>
-              <w:instrText xml:space="preserve"> PAGEREF _Toc358671564 \h </w:instrText>
+              <w:instrText xml:space="preserve"> PAGEREF _Toc359668456 \h </w:instrText>
             </w:r>
             <w:r>
               <w:rPr>
@@ -757,7 +723,7 @@
         </w:p>
         <w:p>
           <w:pPr>
-            <w:pStyle w:val="TDC2"/>
+            <w:pStyle w:val="TOC2"/>
             <w:tabs>
               <w:tab w:val="right" w:leader="dot" w:pos="8828"/>
             </w:tabs>
@@ -767,10 +733,10 @@
               <w:lang w:val="es-CR" w:eastAsia="es-CR"/>
             </w:rPr>
           </w:pPr>
-          <w:hyperlink w:anchor="_Toc358671565" w:history="1">
-            <w:r>
-              <w:rPr>
-                <w:rStyle w:val="Hipervnculo"/>
+          <w:hyperlink w:anchor="_Toc359668457" w:history="1">
+            <w:r>
+              <w:rPr>
+                <w:rStyle w:val="Hyperlink"/>
                 <w:noProof/>
               </w:rPr>
               <w:t>Frontend functionality modification (and a new User Interface)</w:t>
@@ -794,7 +760,7 @@
                 <w:noProof/>
                 <w:webHidden/>
               </w:rPr>
-              <w:instrText xml:space="preserve"> PAGEREF _Toc358671565 \h </w:instrText>
+              <w:instrText xml:space="preserve"> PAGEREF _Toc359668457 \h </w:instrText>
             </w:r>
             <w:r>
               <w:rPr>
@@ -814,7 +780,7 @@
                 <w:noProof/>
                 <w:webHidden/>
               </w:rPr>
-              <w:t>4</w:t>
+              <w:t>5</w:t>
             </w:r>
             <w:r>
               <w:rPr>
@@ -827,7 +793,7 @@
         </w:p>
         <w:p>
           <w:pPr>
-            <w:pStyle w:val="TDC2"/>
+            <w:pStyle w:val="TOC2"/>
             <w:tabs>
               <w:tab w:val="right" w:leader="dot" w:pos="8828"/>
             </w:tabs>
@@ -837,10 +803,10 @@
               <w:lang w:val="es-CR" w:eastAsia="es-CR"/>
             </w:rPr>
           </w:pPr>
-          <w:hyperlink w:anchor="_Toc358671566" w:history="1">
-            <w:r>
-              <w:rPr>
-                <w:rStyle w:val="Hipervnculo"/>
+          <w:hyperlink w:anchor="_Toc359668458" w:history="1">
+            <w:r>
+              <w:rPr>
+                <w:rStyle w:val="Hyperlink"/>
                 <w:noProof/>
               </w:rPr>
               <w:t>Backend functionality</w:t>
@@ -864,7 +830,7 @@
                 <w:noProof/>
                 <w:webHidden/>
               </w:rPr>
-              <w:instrText xml:space="preserve"> PAGEREF _Toc358671566 \h </w:instrText>
+              <w:instrText xml:space="preserve"> PAGEREF _Toc359668458 \h </w:instrText>
             </w:r>
             <w:r>
               <w:rPr>
@@ -884,7 +850,7 @@
                 <w:noProof/>
                 <w:webHidden/>
               </w:rPr>
-              <w:t>5</w:t>
+              <w:t>7</w:t>
             </w:r>
             <w:r>
               <w:rPr>
@@ -897,7 +863,7 @@
         </w:p>
         <w:p>
           <w:pPr>
-            <w:pStyle w:val="TDC2"/>
+            <w:pStyle w:val="TOC2"/>
             <w:tabs>
               <w:tab w:val="right" w:leader="dot" w:pos="8828"/>
             </w:tabs>
@@ -907,10 +873,10 @@
               <w:lang w:val="es-CR" w:eastAsia="es-CR"/>
             </w:rPr>
           </w:pPr>
-          <w:hyperlink w:anchor="_Toc358671567" w:history="1">
-            <w:r>
-              <w:rPr>
-                <w:rStyle w:val="Hipervnculo"/>
+          <w:hyperlink w:anchor="_Toc359668459" w:history="1">
+            <w:r>
+              <w:rPr>
+                <w:rStyle w:val="Hyperlink"/>
                 <w:noProof/>
               </w:rPr>
               <w:t>Non-functional requirements</w:t>
@@ -934,7 +900,7 @@
                 <w:noProof/>
                 <w:webHidden/>
               </w:rPr>
-              <w:instrText xml:space="preserve"> PAGEREF _Toc358671567 \h </w:instrText>
+              <w:instrText xml:space="preserve"> PAGEREF _Toc359668459 \h </w:instrText>
             </w:r>
             <w:r>
               <w:rPr>
@@ -954,7 +920,7 @@
                 <w:noProof/>
                 <w:webHidden/>
               </w:rPr>
-              <w:t>6</w:t>
+              <w:t>8</w:t>
             </w:r>
             <w:r>
               <w:rPr>
@@ -967,7 +933,7 @@
         </w:p>
         <w:p>
           <w:pPr>
-            <w:pStyle w:val="TDC1"/>
+            <w:pStyle w:val="TOC1"/>
             <w:tabs>
               <w:tab w:val="right" w:leader="dot" w:pos="8828"/>
             </w:tabs>
@@ -977,10 +943,10 @@
               <w:lang w:val="es-CR" w:eastAsia="es-CR"/>
             </w:rPr>
           </w:pPr>
-          <w:hyperlink w:anchor="_Toc358671568" w:history="1">
-            <w:r>
-              <w:rPr>
-                <w:rStyle w:val="Hipervnculo"/>
+          <w:hyperlink w:anchor="_Toc359668460" w:history="1">
+            <w:r>
+              <w:rPr>
+                <w:rStyle w:val="Hyperlink"/>
                 <w:noProof/>
               </w:rPr>
               <w:t>Result Analysis</w:t>
@@ -1004,7 +970,7 @@
                 <w:noProof/>
                 <w:webHidden/>
               </w:rPr>
-              <w:instrText xml:space="preserve"> PAGEREF _Toc358671568 \h </w:instrText>
+              <w:instrText xml:space="preserve"> PAGEREF _Toc359668460 \h </w:instrText>
             </w:r>
             <w:r>
               <w:rPr>
@@ -1024,7 +990,7 @@
                 <w:noProof/>
                 <w:webHidden/>
               </w:rPr>
-              <w:t>7</w:t>
+              <w:t>9</w:t>
             </w:r>
             <w:r>
               <w:rPr>
@@ -1037,7 +1003,7 @@
         </w:p>
         <w:p>
           <w:pPr>
-            <w:pStyle w:val="TDC1"/>
+            <w:pStyle w:val="TOC1"/>
             <w:tabs>
               <w:tab w:val="right" w:leader="dot" w:pos="8828"/>
             </w:tabs>
@@ -1047,10 +1013,10 @@
               <w:lang w:val="es-CR" w:eastAsia="es-CR"/>
             </w:rPr>
           </w:pPr>
-          <w:hyperlink w:anchor="_Toc358671569" w:history="1">
-            <w:r>
-              <w:rPr>
-                <w:rStyle w:val="Hipervnculo"/>
+          <w:hyperlink w:anchor="_Toc359668461" w:history="1">
+            <w:r>
+              <w:rPr>
+                <w:rStyle w:val="Hyperlink"/>
                 <w:noProof/>
               </w:rPr>
               <w:t>Conclusions and Recommendations</w:t>
@@ -1074,7 +1040,7 @@
                 <w:noProof/>
                 <w:webHidden/>
               </w:rPr>
-              <w:instrText xml:space="preserve"> PAGEREF _Toc358671569 \h </w:instrText>
+              <w:instrText xml:space="preserve"> PAGEREF _Toc359668461 \h </w:instrText>
             </w:r>
             <w:r>
               <w:rPr>
@@ -1094,7 +1060,7 @@
                 <w:noProof/>
                 <w:webHidden/>
               </w:rPr>
-              <w:t>8</w:t>
+              <w:t>10</w:t>
             </w:r>
             <w:r>
               <w:rPr>
@@ -1107,7 +1073,7 @@
         </w:p>
         <w:p>
           <w:pPr>
-            <w:pStyle w:val="TDC1"/>
+            <w:pStyle w:val="TOC1"/>
             <w:tabs>
               <w:tab w:val="right" w:leader="dot" w:pos="8828"/>
             </w:tabs>
@@ -1117,10 +1083,10 @@
               <w:lang w:val="es-CR" w:eastAsia="es-CR"/>
             </w:rPr>
           </w:pPr>
-          <w:hyperlink w:anchor="_Toc358671570" w:history="1">
-            <w:r>
-              <w:rPr>
-                <w:rStyle w:val="Hipervnculo"/>
+          <w:hyperlink w:anchor="_Toc359668462" w:history="1">
+            <w:r>
+              <w:rPr>
+                <w:rStyle w:val="Hyperlink"/>
                 <w:noProof/>
               </w:rPr>
               <w:t>Bibliography</w:t>
@@ -1144,7 +1110,7 @@
                 <w:noProof/>
                 <w:webHidden/>
               </w:rPr>
-              <w:instrText xml:space="preserve"> PAGEREF _Toc358671570 \h </w:instrText>
+              <w:instrText xml:space="preserve"> PAGEREF _Toc359668462 \h </w:instrText>
             </w:r>
             <w:r>
               <w:rPr>
@@ -1164,7 +1130,7 @@
                 <w:noProof/>
                 <w:webHidden/>
               </w:rPr>
-              <w:t>9</w:t>
+              <w:t>11</w:t>
             </w:r>
             <w:r>
               <w:rPr>
@@ -1203,15 +1169,17 @@
         </w:rPr>
         <w:br w:type="page"/>
       </w:r>
-    </w:p>
-    <w:p>
-      <w:pPr>
-        <w:pStyle w:val="Ttulo1"/>
-        <w:rPr>
-          <w:lang w:val="en-US"/>
-        </w:rPr>
-      </w:pPr>
-      <w:bookmarkStart w:id="0" w:name="_Toc358671562"/>
+      <w:bookmarkStart w:id="0" w:name="_GoBack"/>
+      <w:bookmarkEnd w:id="0"/>
+    </w:p>
+    <w:p>
+      <w:pPr>
+        <w:pStyle w:val="Heading1"/>
+        <w:rPr>
+          <w:lang w:val="en-US"/>
+        </w:rPr>
+      </w:pPr>
+      <w:bookmarkStart w:id="1" w:name="_Toc359668454"/>
       <w:r>
         <w:rPr>
           <w:lang w:val="en-US"/>
@@ -1219,20 +1187,80 @@
         <w:lastRenderedPageBreak/>
         <w:t>Problem Description</w:t>
       </w:r>
-      <w:bookmarkEnd w:id="0"/>
-    </w:p>
-    <w:p>
-      <w:pPr>
-        <w:jc w:val="both"/>
-        <w:rPr>
-          <w:lang w:val="en-US"/>
-        </w:rPr>
-      </w:pPr>
-      <w:r>
-        <w:rPr>
-          <w:lang w:val="en-US"/>
-        </w:rPr>
-        <w:t xml:space="preserve">In this project, we have to program the second project to a new environment.  The second project is made using Node.js as a server, Mongo DB as the database engine, but now, in this project we have a new challenge, and that’s  the new project needs to be developed using </w:t>
+      <w:bookmarkEnd w:id="1"/>
+    </w:p>
+    <w:p>
+      <w:pPr>
+        <w:jc w:val="both"/>
+        <w:rPr>
+          <w:lang w:val="en-US"/>
+        </w:rPr>
+      </w:pPr>
+      <w:r>
+        <w:rPr>
+          <w:lang w:val="en-US"/>
+        </w:rPr>
+        <w:t xml:space="preserve">In this project, we have to </w:t>
+      </w:r>
+      <w:r>
+        <w:rPr>
+          <w:lang w:val="en-US"/>
+        </w:rPr>
+        <w:t xml:space="preserve">move </w:t>
+      </w:r>
+      <w:r>
+        <w:rPr>
+          <w:lang w:val="en-US"/>
+        </w:rPr>
+        <w:t>the secon</w:t>
+      </w:r>
+      <w:r>
+        <w:rPr>
+          <w:lang w:val="en-US"/>
+        </w:rPr>
+        <w:t>d project to a new environment.</w:t>
+      </w:r>
+      <w:r>
+        <w:rPr>
+          <w:lang w:val="en-US"/>
+        </w:rPr>
+        <w:t xml:space="preserve"> The second project </w:t>
+      </w:r>
+      <w:r>
+        <w:rPr>
+          <w:lang w:val="en-US"/>
+        </w:rPr>
+        <w:t xml:space="preserve">was </w:t>
+      </w:r>
+      <w:r>
+        <w:rPr>
+          <w:lang w:val="en-US"/>
+        </w:rPr>
+        <w:t xml:space="preserve">made using Node.js as a server, Mongo DB </w:t>
+      </w:r>
+      <w:r>
+        <w:rPr>
+          <w:lang w:val="en-US"/>
+        </w:rPr>
+        <w:t>as the database engine, but now</w:t>
+      </w:r>
+      <w:r>
+        <w:rPr>
+          <w:lang w:val="en-US"/>
+        </w:rPr>
+        <w:t xml:space="preserve"> in this project we h</w:t>
+      </w:r>
+      <w:r>
+        <w:rPr>
+          <w:lang w:val="en-US"/>
+        </w:rPr>
+        <w:t xml:space="preserve">ave a new challenge, and it’s that </w:t>
+      </w:r>
+      <w:r>
+        <w:rPr>
+          <w:lang w:val="en-US"/>
+        </w:rPr>
+        <w:t xml:space="preserve">the new project needs to be developed using </w:t>
       </w:r>
       <w:r>
         <w:rPr>
@@ -1319,13 +1347,13 @@
     </w:p>
     <w:p>
       <w:pPr>
-        <w:pStyle w:val="Ttulo1"/>
-        <w:jc w:val="both"/>
-        <w:rPr>
-          <w:lang w:val="en-US"/>
-        </w:rPr>
-      </w:pPr>
-      <w:bookmarkStart w:id="1" w:name="_Toc358671563"/>
+        <w:pStyle w:val="Heading1"/>
+        <w:jc w:val="both"/>
+        <w:rPr>
+          <w:lang w:val="en-US"/>
+        </w:rPr>
+      </w:pPr>
+      <w:bookmarkStart w:id="2" w:name="_Toc359668455"/>
       <w:r>
         <w:rPr>
           <w:lang w:val="en-US"/>
@@ -1333,17 +1361,17 @@
         <w:lastRenderedPageBreak/>
         <w:t>Problem Solution</w:t>
       </w:r>
-      <w:bookmarkEnd w:id="1"/>
-    </w:p>
-    <w:p>
-      <w:pPr>
-        <w:pStyle w:val="Ttulo2"/>
-        <w:jc w:val="both"/>
-        <w:rPr>
-          <w:lang w:val="en-US"/>
-        </w:rPr>
-      </w:pPr>
-      <w:bookmarkStart w:id="2" w:name="_Toc358671564"/>
+      <w:bookmarkEnd w:id="2"/>
+    </w:p>
+    <w:p>
+      <w:pPr>
+        <w:pStyle w:val="Heading2"/>
+        <w:jc w:val="both"/>
+        <w:rPr>
+          <w:lang w:val="en-US"/>
+        </w:rPr>
+      </w:pPr>
+      <w:bookmarkStart w:id="3" w:name="_Toc359668456"/>
       <w:r>
         <w:rPr>
           <w:lang w:val="en-US"/>
@@ -1356,7 +1384,7 @@
         </w:rPr>
         <w:t>Design</w:t>
       </w:r>
-      <w:bookmarkEnd w:id="2"/>
+      <w:bookmarkEnd w:id="3"/>
     </w:p>
     <w:p>
       <w:pPr>
@@ -1428,7 +1456,7 @@
     </w:p>
     <w:p>
       <w:pPr>
-        <w:pStyle w:val="Prrafodelista"/>
+        <w:pStyle w:val="ListParagraph"/>
         <w:numPr>
           <w:ilvl w:val="0"/>
           <w:numId w:val="4"/>
@@ -1453,7 +1481,7 @@
     </w:p>
     <w:p>
       <w:pPr>
-        <w:pStyle w:val="Prrafodelista"/>
+        <w:pStyle w:val="ListParagraph"/>
         <w:numPr>
           <w:ilvl w:val="1"/>
           <w:numId w:val="4"/>
@@ -1480,7 +1508,7 @@
     </w:p>
     <w:p>
       <w:pPr>
-        <w:pStyle w:val="Prrafodelista"/>
+        <w:pStyle w:val="ListParagraph"/>
         <w:numPr>
           <w:ilvl w:val="1"/>
           <w:numId w:val="4"/>
@@ -1507,7 +1535,7 @@
     </w:p>
     <w:p>
       <w:pPr>
-        <w:pStyle w:val="Prrafodelista"/>
+        <w:pStyle w:val="ListParagraph"/>
         <w:numPr>
           <w:ilvl w:val="1"/>
           <w:numId w:val="4"/>
@@ -1534,7 +1562,7 @@
     </w:p>
     <w:p>
       <w:pPr>
-        <w:pStyle w:val="Prrafodelista"/>
+        <w:pStyle w:val="ListParagraph"/>
         <w:numPr>
           <w:ilvl w:val="1"/>
           <w:numId w:val="4"/>
@@ -1567,7 +1595,7 @@
     </w:p>
     <w:p>
       <w:pPr>
-        <w:pStyle w:val="Prrafodelista"/>
+        <w:pStyle w:val="ListParagraph"/>
         <w:numPr>
           <w:ilvl w:val="0"/>
           <w:numId w:val="4"/>
@@ -1594,7 +1622,7 @@
     </w:p>
     <w:p>
       <w:pPr>
-        <w:pStyle w:val="Prrafodelista"/>
+        <w:pStyle w:val="ListParagraph"/>
         <w:numPr>
           <w:ilvl w:val="1"/>
           <w:numId w:val="4"/>
@@ -1621,7 +1649,7 @@
     </w:p>
     <w:p>
       <w:pPr>
-        <w:pStyle w:val="Prrafodelista"/>
+        <w:pStyle w:val="ListParagraph"/>
         <w:numPr>
           <w:ilvl w:val="1"/>
           <w:numId w:val="4"/>
@@ -1648,7 +1676,7 @@
     </w:p>
     <w:p>
       <w:pPr>
-        <w:pStyle w:val="Prrafodelista"/>
+        <w:pStyle w:val="ListParagraph"/>
         <w:numPr>
           <w:ilvl w:val="1"/>
           <w:numId w:val="4"/>
@@ -1675,7 +1703,7 @@
     </w:p>
     <w:p>
       <w:pPr>
-        <w:pStyle w:val="Prrafodelista"/>
+        <w:pStyle w:val="ListParagraph"/>
         <w:numPr>
           <w:ilvl w:val="1"/>
           <w:numId w:val="4"/>
@@ -1702,7 +1730,7 @@
     </w:p>
     <w:p>
       <w:pPr>
-        <w:pStyle w:val="Prrafodelista"/>
+        <w:pStyle w:val="ListParagraph"/>
         <w:numPr>
           <w:ilvl w:val="1"/>
           <w:numId w:val="4"/>
@@ -1729,7 +1757,7 @@
     </w:p>
     <w:p>
       <w:pPr>
-        <w:pStyle w:val="Prrafodelista"/>
+        <w:pStyle w:val="ListParagraph"/>
         <w:numPr>
           <w:ilvl w:val="1"/>
           <w:numId w:val="4"/>
@@ -1756,7 +1784,7 @@
     </w:p>
     <w:p>
       <w:pPr>
-        <w:pStyle w:val="Prrafodelista"/>
+        <w:pStyle w:val="ListParagraph"/>
         <w:numPr>
           <w:ilvl w:val="0"/>
           <w:numId w:val="4"/>
@@ -1775,7 +1803,7 @@
     </w:p>
     <w:p>
       <w:pPr>
-        <w:pStyle w:val="Prrafodelista"/>
+        <w:pStyle w:val="ListParagraph"/>
         <w:numPr>
           <w:ilvl w:val="1"/>
           <w:numId w:val="4"/>
@@ -1802,7 +1830,7 @@
     </w:p>
     <w:p>
       <w:pPr>
-        <w:pStyle w:val="Prrafodelista"/>
+        <w:pStyle w:val="ListParagraph"/>
         <w:numPr>
           <w:ilvl w:val="1"/>
           <w:numId w:val="4"/>
@@ -1829,7 +1857,7 @@
     </w:p>
     <w:p>
       <w:pPr>
-        <w:pStyle w:val="Prrafodelista"/>
+        <w:pStyle w:val="ListParagraph"/>
         <w:numPr>
           <w:ilvl w:val="1"/>
           <w:numId w:val="4"/>
@@ -1856,7 +1884,7 @@
     </w:p>
     <w:p>
       <w:pPr>
-        <w:pStyle w:val="Prrafodelista"/>
+        <w:pStyle w:val="ListParagraph"/>
         <w:numPr>
           <w:ilvl w:val="1"/>
           <w:numId w:val="4"/>
@@ -1883,7 +1911,7 @@
     </w:p>
     <w:p>
       <w:pPr>
-        <w:pStyle w:val="Prrafodelista"/>
+        <w:pStyle w:val="ListParagraph"/>
         <w:numPr>
           <w:ilvl w:val="1"/>
           <w:numId w:val="4"/>
@@ -1966,7 +1994,7 @@
     </w:p>
     <w:p>
       <w:pPr>
-        <w:pStyle w:val="Prrafodelista"/>
+        <w:pStyle w:val="ListParagraph"/>
         <w:numPr>
           <w:ilvl w:val="0"/>
           <w:numId w:val="4"/>
@@ -1980,12 +2008,18 @@
         <w:rPr>
           <w:lang w:val="en-US"/>
         </w:rPr>
-        <w:t>buildings table</w:t>
-      </w:r>
-    </w:p>
-    <w:p>
-      <w:pPr>
-        <w:pStyle w:val="Prrafodelista"/>
+        <w:t>B</w:t>
+      </w:r>
+      <w:r>
+        <w:rPr>
+          <w:lang w:val="en-US"/>
+        </w:rPr>
+        <w:t>uildings table</w:t>
+      </w:r>
+    </w:p>
+    <w:p>
+      <w:pPr>
+        <w:pStyle w:val="ListParagraph"/>
         <w:numPr>
           <w:ilvl w:val="1"/>
           <w:numId w:val="4"/>
@@ -2006,7 +2040,7 @@
     </w:p>
     <w:p>
       <w:pPr>
-        <w:pStyle w:val="Prrafodelista"/>
+        <w:pStyle w:val="ListParagraph"/>
         <w:numPr>
           <w:ilvl w:val="1"/>
           <w:numId w:val="4"/>
@@ -2025,7 +2059,7 @@
     </w:p>
     <w:p>
       <w:pPr>
-        <w:pStyle w:val="Prrafodelista"/>
+        <w:pStyle w:val="ListParagraph"/>
         <w:numPr>
           <w:ilvl w:val="1"/>
           <w:numId w:val="4"/>
@@ -2044,7 +2078,7 @@
     </w:p>
     <w:p>
       <w:pPr>
-        <w:pStyle w:val="Prrafodelista"/>
+        <w:pStyle w:val="ListParagraph"/>
         <w:numPr>
           <w:ilvl w:val="0"/>
           <w:numId w:val="4"/>
@@ -2058,12 +2092,18 @@
         <w:rPr>
           <w:lang w:val="en-US"/>
         </w:rPr>
-        <w:t>assets table</w:t>
-      </w:r>
-    </w:p>
-    <w:p>
-      <w:pPr>
-        <w:pStyle w:val="Prrafodelista"/>
+        <w:t>A</w:t>
+      </w:r>
+      <w:r>
+        <w:rPr>
+          <w:lang w:val="en-US"/>
+        </w:rPr>
+        <w:t>ssets table</w:t>
+      </w:r>
+    </w:p>
+    <w:p>
+      <w:pPr>
+        <w:pStyle w:val="ListParagraph"/>
         <w:numPr>
           <w:ilvl w:val="1"/>
           <w:numId w:val="4"/>
@@ -2084,7 +2124,45 @@
     </w:p>
     <w:p>
       <w:pPr>
-        <w:pStyle w:val="Prrafodelista"/>
+        <w:pStyle w:val="ListParagraph"/>
+        <w:numPr>
+          <w:ilvl w:val="1"/>
+          <w:numId w:val="4"/>
+        </w:numPr>
+        <w:jc w:val="both"/>
+        <w:rPr>
+          <w:lang w:val="en-US"/>
+        </w:rPr>
+      </w:pPr>
+      <w:r>
+        <w:rPr>
+          <w:lang w:val="en-US"/>
+        </w:rPr>
+        <w:t>room</w:t>
+      </w:r>
+    </w:p>
+    <w:p>
+      <w:pPr>
+        <w:pStyle w:val="ListParagraph"/>
+        <w:numPr>
+          <w:ilvl w:val="1"/>
+          <w:numId w:val="4"/>
+        </w:numPr>
+        <w:jc w:val="both"/>
+        <w:rPr>
+          <w:lang w:val="en-US"/>
+        </w:rPr>
+      </w:pPr>
+      <w:r>
+        <w:rPr>
+          <w:lang w:val="en-US"/>
+        </w:rPr>
+        <w:t>code</w:t>
+      </w:r>
+    </w:p>
+    <w:p>
+      <w:pPr>
+        <w:pStyle w:val="ListParagraph"/>
         <w:numPr>
           <w:ilvl w:val="0"/>
           <w:numId w:val="4"/>
@@ -2098,24 +2176,18 @@
         <w:rPr>
           <w:lang w:val="en-US"/>
         </w:rPr>
-        <w:t>room</w:t>
-      </w:r>
-      <w:r>
-        <w:rPr>
-          <w:lang w:val="en-US"/>
-        </w:rPr>
-        <w:t xml:space="preserve"> </w:t>
-      </w:r>
-      <w:r>
-        <w:rPr>
-          <w:lang w:val="en-US"/>
-        </w:rPr>
-        <w:t>headquarters table</w:t>
-      </w:r>
-    </w:p>
-    <w:p>
-      <w:pPr>
-        <w:pStyle w:val="Prrafodelista"/>
+        <w:t>H</w:t>
+      </w:r>
+      <w:r>
+        <w:rPr>
+          <w:lang w:val="en-US"/>
+        </w:rPr>
+        <w:t>eadquarters table</w:t>
+      </w:r>
+    </w:p>
+    <w:p>
+      <w:pPr>
+        <w:pStyle w:val="ListParagraph"/>
         <w:numPr>
           <w:ilvl w:val="1"/>
           <w:numId w:val="4"/>
@@ -2136,7 +2208,7 @@
     </w:p>
     <w:p>
       <w:pPr>
-        <w:pStyle w:val="Prrafodelista"/>
+        <w:pStyle w:val="ListParagraph"/>
         <w:numPr>
           <w:ilvl w:val="1"/>
           <w:numId w:val="4"/>
@@ -2155,7 +2227,26 @@
     </w:p>
     <w:p>
       <w:pPr>
-        <w:pStyle w:val="Prrafodelista"/>
+        <w:pStyle w:val="ListParagraph"/>
+        <w:numPr>
+          <w:ilvl w:val="0"/>
+          <w:numId w:val="4"/>
+        </w:numPr>
+        <w:jc w:val="both"/>
+        <w:rPr>
+          <w:lang w:val="en-US"/>
+        </w:rPr>
+      </w:pPr>
+      <w:r>
+        <w:rPr>
+          <w:lang w:val="en-US"/>
+        </w:rPr>
+        <w:t>Rooms table</w:t>
+      </w:r>
+    </w:p>
+    <w:p>
+      <w:pPr>
+        <w:pStyle w:val="ListParagraph"/>
         <w:numPr>
           <w:ilvl w:val="1"/>
           <w:numId w:val="4"/>
@@ -2165,35 +2256,18 @@
           <w:lang w:val="en-US"/>
         </w:rPr>
       </w:pPr>
-      <w:r>
-        <w:rPr>
-          <w:lang w:val="en-US"/>
-        </w:rPr>
-        <w:t>code</w:t>
-      </w:r>
-    </w:p>
-    <w:p>
-      <w:pPr>
-        <w:pStyle w:val="Prrafodelista"/>
-        <w:numPr>
-          <w:ilvl w:val="0"/>
-          <w:numId w:val="4"/>
-        </w:numPr>
-        <w:jc w:val="both"/>
-        <w:rPr>
-          <w:lang w:val="en-US"/>
-        </w:rPr>
-      </w:pPr>
-      <w:r>
-        <w:rPr>
-          <w:lang w:val="en-US"/>
-        </w:rPr>
-        <w:t>Rooms table</w:t>
-      </w:r>
-    </w:p>
-    <w:p>
-      <w:pPr>
-        <w:pStyle w:val="Prrafodelista"/>
+      <w:proofErr w:type="spellStart"/>
+      <w:r>
+        <w:rPr>
+          <w:lang w:val="en-US"/>
+        </w:rPr>
+        <w:t>id_room</w:t>
+      </w:r>
+      <w:proofErr w:type="spellEnd"/>
+    </w:p>
+    <w:p>
+      <w:pPr>
+        <w:pStyle w:val="ListParagraph"/>
         <w:numPr>
           <w:ilvl w:val="1"/>
           <w:numId w:val="4"/>
@@ -2203,18 +2277,16 @@
           <w:lang w:val="en-US"/>
         </w:rPr>
       </w:pPr>
-      <w:proofErr w:type="spellStart"/>
-      <w:r>
-        <w:rPr>
-          <w:lang w:val="en-US"/>
-        </w:rPr>
-        <w:t>id_room</w:t>
-      </w:r>
-      <w:proofErr w:type="spellEnd"/>
-    </w:p>
-    <w:p>
-      <w:pPr>
-        <w:pStyle w:val="Prrafodelista"/>
+      <w:r>
+        <w:rPr>
+          <w:lang w:val="en-US"/>
+        </w:rPr>
+        <w:t>name</w:t>
+      </w:r>
+    </w:p>
+    <w:p>
+      <w:pPr>
+        <w:pStyle w:val="ListParagraph"/>
         <w:numPr>
           <w:ilvl w:val="1"/>
           <w:numId w:val="4"/>
@@ -2228,12 +2300,12 @@
         <w:rPr>
           <w:lang w:val="en-US"/>
         </w:rPr>
-        <w:t>name</w:t>
-      </w:r>
-    </w:p>
-    <w:p>
-      <w:pPr>
-        <w:pStyle w:val="Prrafodelista"/>
+        <w:t>floor</w:t>
+      </w:r>
+    </w:p>
+    <w:p>
+      <w:pPr>
+        <w:pStyle w:val="ListParagraph"/>
         <w:numPr>
           <w:ilvl w:val="1"/>
           <w:numId w:val="4"/>
@@ -2247,313 +2319,687 @@
         <w:rPr>
           <w:lang w:val="en-US"/>
         </w:rPr>
-        <w:t>floor</w:t>
-      </w:r>
-    </w:p>
-    <w:p>
-      <w:pPr>
-        <w:pStyle w:val="Prrafodelista"/>
-        <w:numPr>
-          <w:ilvl w:val="1"/>
-          <w:numId w:val="4"/>
-        </w:numPr>
-        <w:jc w:val="both"/>
-        <w:rPr>
-          <w:lang w:val="en-US"/>
-        </w:rPr>
-      </w:pPr>
-      <w:r>
-        <w:rPr>
-          <w:lang w:val="en-US"/>
-        </w:rPr>
+        <w:lastRenderedPageBreak/>
         <w:t>building</w:t>
       </w:r>
     </w:p>
     <w:p>
       <w:pPr>
-        <w:pStyle w:val="Ttulo2"/>
-        <w:jc w:val="both"/>
-        <w:rPr>
-          <w:lang w:val="en-US"/>
-        </w:rPr>
-      </w:pPr>
-      <w:bookmarkStart w:id="3" w:name="_Toc358671565"/>
+        <w:jc w:val="both"/>
+        <w:rPr>
+          <w:lang w:val="en-US"/>
+        </w:rPr>
+      </w:pPr>
+      <w:r>
+        <w:rPr>
+          <w:lang w:val="en-US"/>
+        </w:rPr>
+        <w:t>Here we show the diagram of the structure in the database:</w:t>
+      </w:r>
+    </w:p>
+    <w:p>
+      <w:pPr>
+        <w:keepNext/>
+        <w:jc w:val="both"/>
+      </w:pPr>
+      <w:r>
+        <w:rPr>
+          <w:noProof/>
+          <w:lang w:eastAsia="es-CR"/>
+        </w:rPr>
+        <w:drawing>
+          <wp:inline distT="0" distB="0" distL="0" distR="0" wp14:anchorId="1313DC3C" wp14:editId="7BF497B9">
+            <wp:extent cx="5612130" cy="2584450"/>
+            <wp:effectExtent l="0" t="0" r="7620" b="6350"/>
+            <wp:docPr id="1" name="Picture 1"/>
+            <wp:cNvGraphicFramePr>
+              <a:graphicFrameLocks xmlns:a="http://schemas.openxmlformats.org/drawingml/2006/main" noChangeAspect="1"/>
+            </wp:cNvGraphicFramePr>
+            <a:graphic xmlns:a="http://schemas.openxmlformats.org/drawingml/2006/main">
+              <a:graphicData uri="http://schemas.openxmlformats.org/drawingml/2006/picture">
+                <pic:pic xmlns:pic="http://schemas.openxmlformats.org/drawingml/2006/picture">
+                  <pic:nvPicPr>
+                    <pic:cNvPr id="1" name="BlankFlowchart.png"/>
+                    <pic:cNvPicPr/>
+                  </pic:nvPicPr>
+                  <pic:blipFill>
+                    <a:blip r:embed="rId7">
+                      <a:extLst>
+                        <a:ext uri="{28A0092B-C50C-407E-A947-70E740481C1C}">
+                          <a14:useLocalDpi xmlns:a14="http://schemas.microsoft.com/office/drawing/2010/main" val="0"/>
+                        </a:ext>
+                      </a:extLst>
+                    </a:blip>
+                    <a:stretch>
+                      <a:fillRect/>
+                    </a:stretch>
+                  </pic:blipFill>
+                  <pic:spPr>
+                    <a:xfrm>
+                      <a:off x="0" y="0"/>
+                      <a:ext cx="5612130" cy="2584450"/>
+                    </a:xfrm>
+                    <a:prstGeom prst="rect">
+                      <a:avLst/>
+                    </a:prstGeom>
+                  </pic:spPr>
+                </pic:pic>
+              </a:graphicData>
+            </a:graphic>
+          </wp:inline>
+        </w:drawing>
+      </w:r>
+    </w:p>
+    <w:p>
+      <w:pPr>
+        <w:pStyle w:val="Caption"/>
+        <w:jc w:val="both"/>
+        <w:rPr>
+          <w:lang w:val="en-US"/>
+        </w:rPr>
+      </w:pPr>
+      <w:r>
+        <w:rPr>
+          <w:lang w:val="en-US"/>
+        </w:rPr>
+        <w:t xml:space="preserve">Figure </w:t>
+      </w:r>
+      <w:r>
+        <w:fldChar w:fldCharType="begin"/>
+      </w:r>
+      <w:r>
+        <w:rPr>
+          <w:lang w:val="en-US"/>
+        </w:rPr>
+        <w:instrText xml:space="preserve"> SEQ Figure \* ARABIC </w:instrText>
+      </w:r>
+      <w:r>
+        <w:fldChar w:fldCharType="separate"/>
+      </w:r>
+      <w:r>
+        <w:rPr>
+          <w:noProof/>
+          <w:lang w:val="en-US"/>
+        </w:rPr>
+        <w:t>1</w:t>
+      </w:r>
+      <w:r>
+        <w:fldChar w:fldCharType="end"/>
+      </w:r>
+      <w:r>
+        <w:rPr>
+          <w:lang w:val="en-US"/>
+        </w:rPr>
+        <w:t xml:space="preserve"> Data base</w:t>
+      </w:r>
+      <w:r>
+        <w:rPr>
+          <w:noProof/>
+          <w:lang w:val="en-US"/>
+        </w:rPr>
+        <w:t xml:space="preserve"> scheme diagram</w:t>
+      </w:r>
+    </w:p>
+    <w:p>
+      <w:pPr>
+        <w:rPr>
+          <w:lang w:val="en-US"/>
+        </w:rPr>
+      </w:pPr>
+      <w:r>
+        <w:rPr>
+          <w:lang w:val="en-US"/>
+        </w:rPr>
+        <w:br w:type="page"/>
+      </w:r>
+    </w:p>
+    <w:p>
+      <w:pPr>
+        <w:jc w:val="both"/>
+        <w:rPr>
+          <w:lang w:val="en-US"/>
+        </w:rPr>
+      </w:pPr>
+    </w:p>
+    <w:p>
+      <w:pPr>
+        <w:pStyle w:val="Heading2"/>
+        <w:jc w:val="both"/>
+        <w:rPr>
+          <w:lang w:val="en-US"/>
+        </w:rPr>
+      </w:pPr>
+      <w:bookmarkStart w:id="4" w:name="_Toc359668457"/>
+      <w:r>
+        <w:rPr>
+          <w:lang w:val="en-US"/>
+        </w:rPr>
+        <w:t xml:space="preserve">Frontend </w:t>
+      </w:r>
+      <w:r>
+        <w:rPr>
+          <w:lang w:val="en-US"/>
+        </w:rPr>
+        <w:t xml:space="preserve">functionality </w:t>
+      </w:r>
+      <w:r>
+        <w:rPr>
+          <w:lang w:val="en-US"/>
+        </w:rPr>
+        <w:t>mod</w:t>
+      </w:r>
+      <w:r>
+        <w:rPr>
+          <w:lang w:val="en-US"/>
+        </w:rPr>
+        <w:t>ification (</w:t>
+      </w:r>
+      <w:r>
+        <w:rPr>
+          <w:lang w:val="en-US"/>
+        </w:rPr>
+        <w:t xml:space="preserve">and </w:t>
+      </w:r>
+      <w:r>
+        <w:rPr>
+          <w:lang w:val="en-US"/>
+        </w:rPr>
+        <w:t>a new U</w:t>
+      </w:r>
+      <w:r>
+        <w:rPr>
+          <w:lang w:val="en-US"/>
+        </w:rPr>
+        <w:t xml:space="preserve">ser </w:t>
+      </w:r>
+      <w:r>
+        <w:rPr>
+          <w:lang w:val="en-US"/>
+        </w:rPr>
+        <w:t>I</w:t>
+      </w:r>
+      <w:r>
+        <w:rPr>
+          <w:lang w:val="en-US"/>
+        </w:rPr>
+        <w:t>nterface</w:t>
+      </w:r>
+      <w:r>
+        <w:rPr>
+          <w:lang w:val="en-US"/>
+        </w:rPr>
+        <w:t>)</w:t>
+      </w:r>
+      <w:bookmarkEnd w:id="4"/>
+    </w:p>
+    <w:p>
+      <w:pPr>
+        <w:jc w:val="both"/>
+        <w:rPr>
+          <w:lang w:val="en-US"/>
+        </w:rPr>
+      </w:pPr>
+      <w:r>
+        <w:rPr>
+          <w:noProof/>
+        </w:rPr>
+        <mc:AlternateContent>
+          <mc:Choice Requires="wps">
+            <w:drawing>
+              <wp:anchor distT="0" distB="0" distL="114300" distR="114300" simplePos="0" relativeHeight="251659264" behindDoc="0" locked="0" layoutInCell="1" allowOverlap="1" wp14:anchorId="2D0F5775" wp14:editId="409AF89F">
+                <wp:simplePos x="0" y="0"/>
+                <wp:positionH relativeFrom="column">
+                  <wp:posOffset>3806190</wp:posOffset>
+                </wp:positionH>
+                <wp:positionV relativeFrom="paragraph">
+                  <wp:posOffset>4426585</wp:posOffset>
+                </wp:positionV>
+                <wp:extent cx="1809750" cy="635"/>
+                <wp:effectExtent l="0" t="0" r="0" b="0"/>
+                <wp:wrapSquare wrapText="bothSides"/>
+                <wp:docPr id="5" name="Text Box 5"/>
+                <wp:cNvGraphicFramePr/>
+                <a:graphic xmlns:a="http://schemas.openxmlformats.org/drawingml/2006/main">
+                  <a:graphicData uri="http://schemas.microsoft.com/office/word/2010/wordprocessingShape">
+                    <wps:wsp>
+                      <wps:cNvSpPr txBox="1"/>
+                      <wps:spPr>
+                        <a:xfrm>
+                          <a:off x="0" y="0"/>
+                          <a:ext cx="1809750" cy="635"/>
+                        </a:xfrm>
+                        <a:prstGeom prst="rect">
+                          <a:avLst/>
+                        </a:prstGeom>
+                        <a:solidFill>
+                          <a:prstClr val="white"/>
+                        </a:solidFill>
+                        <a:ln>
+                          <a:noFill/>
+                        </a:ln>
+                        <a:effectLst/>
+                      </wps:spPr>
+                      <wps:txbx>
+                        <w:txbxContent>
+                          <w:p>
+                            <w:pPr>
+                              <w:pStyle w:val="Caption"/>
+                              <w:rPr>
+                                <w:noProof/>
+                              </w:rPr>
+                            </w:pPr>
+                            <w:r>
+                              <w:t xml:space="preserve">Figure </w:t>
+                            </w:r>
+                            <w:fldSimple w:instr=" SEQ Figure \* ARABIC ">
+                              <w:r>
+                                <w:rPr>
+                                  <w:noProof/>
+                                </w:rPr>
+                                <w:t>2</w:t>
+                              </w:r>
+                            </w:fldSimple>
+                            <w:r>
+                              <w:t xml:space="preserve">: </w:t>
+                            </w:r>
+                            <w:proofErr w:type="spellStart"/>
+                            <w:r>
+                              <w:t>Frontend</w:t>
+                            </w:r>
+                            <w:proofErr w:type="spellEnd"/>
+                            <w:r>
+                              <w:t xml:space="preserve"> </w:t>
+                            </w:r>
+                            <w:proofErr w:type="spellStart"/>
+                            <w:r>
+                              <w:t>support</w:t>
+                            </w:r>
+                            <w:proofErr w:type="spellEnd"/>
+                            <w:r>
+                              <w:t xml:space="preserve"> file </w:t>
+                            </w:r>
+                            <w:proofErr w:type="spellStart"/>
+                            <w:r>
+                              <w:t>structure</w:t>
+                            </w:r>
+                            <w:proofErr w:type="spellEnd"/>
+                          </w:p>
+                        </w:txbxContent>
+                      </wps:txbx>
+                      <wps:bodyPr rot="0" spcFirstLastPara="0" vertOverflow="overflow" horzOverflow="overflow" vert="horz" wrap="square" lIns="0" tIns="0" rIns="0" bIns="0" numCol="1" spcCol="0" rtlCol="0" fromWordArt="0" anchor="t" anchorCtr="0" forceAA="0" compatLnSpc="1">
+                        <a:prstTxWarp prst="textNoShape">
+                          <a:avLst/>
+                        </a:prstTxWarp>
+                        <a:spAutoFit/>
+                      </wps:bodyPr>
+                    </wps:wsp>
+                  </a:graphicData>
+                </a:graphic>
+              </wp:anchor>
+            </w:drawing>
+          </mc:Choice>
+          <mc:Fallback>
+            <w:pict>
+              <v:shapetype w14:anchorId="2D0F5775" id="_x0000_t202" coordsize="21600,21600" o:spt="202" path="m,l,21600r21600,l21600,xe">
+                <v:stroke joinstyle="miter"/>
+                <v:path gradientshapeok="t" o:connecttype="rect"/>
+              </v:shapetype>
+              <v:shape id="Text Box 5" o:spid="_x0000_s1026" type="#_x0000_t202" style="position:absolute;left:0;text-align:left;margin-left:299.7pt;margin-top:348.55pt;width:142.5pt;height:.05pt;z-index:251659264;visibility:visible;mso-wrap-style:square;mso-wrap-distance-left:9pt;mso-wrap-distance-top:0;mso-wrap-distance-right:9pt;mso-wrap-distance-bottom:0;mso-position-horizontal:absolute;mso-position-horizontal-relative:text;mso-position-vertical:absolute;mso-position-vertical-relative:text;v-text-anchor:top" o:gfxdata="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" stroked="f">
+                <v:textbox style="mso-fit-shape-to-text:t" inset="0,0,0,0">
+                  <w:txbxContent>
+                    <w:p>
+                      <w:pPr>
+                        <w:pStyle w:val="Caption"/>
+                        <w:rPr>
+                          <w:noProof/>
+                        </w:rPr>
+                      </w:pPr>
+                      <w:r>
+                        <w:t xml:space="preserve">Figure </w:t>
+                      </w:r>
+                      <w:fldSimple w:instr=" SEQ Figure \* ARABIC ">
+                        <w:r>
+                          <w:rPr>
+                            <w:noProof/>
+                          </w:rPr>
+                          <w:t>2</w:t>
+                        </w:r>
+                      </w:fldSimple>
+                      <w:r>
+                        <w:t xml:space="preserve">: </w:t>
+                      </w:r>
+                      <w:proofErr w:type="spellStart"/>
+                      <w:r>
+                        <w:t>Frontend</w:t>
+                      </w:r>
+                      <w:proofErr w:type="spellEnd"/>
+                      <w:r>
+                        <w:t xml:space="preserve"> </w:t>
+                      </w:r>
+                      <w:proofErr w:type="spellStart"/>
+                      <w:r>
+                        <w:t>support</w:t>
+                      </w:r>
+                      <w:proofErr w:type="spellEnd"/>
+                      <w:r>
+                        <w:t xml:space="preserve"> file </w:t>
+                      </w:r>
+                      <w:proofErr w:type="spellStart"/>
+                      <w:r>
+                        <w:t>structure</w:t>
+                      </w:r>
+                      <w:proofErr w:type="spellEnd"/>
+                    </w:p>
+                  </w:txbxContent>
+                </v:textbox>
+                <w10:wrap type="square"/>
+              </v:shape>
+            </w:pict>
+          </mc:Fallback>
+        </mc:AlternateContent>
+      </w:r>
+      <w:r>
+        <w:rPr>
+          <w:noProof/>
+          <w:lang w:eastAsia="es-CR"/>
+        </w:rPr>
+        <w:drawing>
+          <wp:anchor distT="0" distB="0" distL="114300" distR="114300" simplePos="0" relativeHeight="251658240" behindDoc="0" locked="0" layoutInCell="1" allowOverlap="1" wp14:anchorId="4F457474" wp14:editId="36915EDB">
+            <wp:simplePos x="0" y="0"/>
+            <wp:positionH relativeFrom="column">
+              <wp:posOffset>3806190</wp:posOffset>
+            </wp:positionH>
+            <wp:positionV relativeFrom="paragraph">
+              <wp:posOffset>6985</wp:posOffset>
+            </wp:positionV>
+            <wp:extent cx="1809750" cy="4362450"/>
+            <wp:effectExtent l="0" t="0" r="0" b="0"/>
+            <wp:wrapSquare wrapText="bothSides"/>
+            <wp:docPr id="4" name="Picture 4"/>
+            <wp:cNvGraphicFramePr>
+              <a:graphicFrameLocks xmlns:a="http://schemas.openxmlformats.org/drawingml/2006/main" noChangeAspect="1"/>
+            </wp:cNvGraphicFramePr>
+            <a:graphic xmlns:a="http://schemas.openxmlformats.org/drawingml/2006/main">
+              <a:graphicData uri="http://schemas.openxmlformats.org/drawingml/2006/picture">
+                <pic:pic xmlns:pic="http://schemas.openxmlformats.org/drawingml/2006/picture">
+                  <pic:nvPicPr>
+                    <pic:cNvPr id="1" name=""/>
+                    <pic:cNvPicPr/>
+                  </pic:nvPicPr>
+                  <pic:blipFill>
+                    <a:blip r:embed="rId8">
+                      <a:extLst>
+                        <a:ext uri="{28A0092B-C50C-407E-A947-70E740481C1C}">
+                          <a14:useLocalDpi xmlns:a14="http://schemas.microsoft.com/office/drawing/2010/main" val="0"/>
+                        </a:ext>
+                      </a:extLst>
+                    </a:blip>
+                    <a:stretch>
+                      <a:fillRect/>
+                    </a:stretch>
+                  </pic:blipFill>
+                  <pic:spPr>
+                    <a:xfrm>
+                      <a:off x="0" y="0"/>
+                      <a:ext cx="1809750" cy="4362450"/>
+                    </a:xfrm>
+                    <a:prstGeom prst="rect">
+                      <a:avLst/>
+                    </a:prstGeom>
+                  </pic:spPr>
+                </pic:pic>
+              </a:graphicData>
+            </a:graphic>
+          </wp:anchor>
+        </w:drawing>
+      </w:r>
+      <w:r>
+        <w:rPr>
+          <w:lang w:val="en-US"/>
+        </w:rPr>
+        <w:t xml:space="preserve">In this part, we have implemented a new user interface (UI); the UI framework we used is </w:t>
+      </w:r>
+      <w:proofErr w:type="spellStart"/>
+      <w:r>
+        <w:rPr>
+          <w:lang w:val="en-US"/>
+        </w:rPr>
+        <w:t>jQuery</w:t>
+      </w:r>
+      <w:proofErr w:type="spellEnd"/>
+      <w:r>
+        <w:rPr>
+          <w:lang w:val="en-US"/>
+        </w:rPr>
+        <w:t xml:space="preserve"> UI framework. So, from designing a new UI for each view, the implementation was easy because the frame used is very known by us, so we gave a new UI to the web application (the site).  The app now is showed in a new way, a simple way that makes feel the user more comfortable, for both to navigate or use the web application.</w:t>
+      </w:r>
+      <w:r>
+        <w:rPr>
+          <w:lang w:val="en-US"/>
+        </w:rPr>
+        <w:t xml:space="preserve"> </w:t>
+      </w:r>
+    </w:p>
+    <w:p>
+      <w:pPr>
+        <w:jc w:val="both"/>
+        <w:rPr>
+          <w:lang w:val="en-US"/>
+        </w:rPr>
+      </w:pPr>
+      <w:r>
+        <w:rPr>
+          <w:lang w:val="en-US"/>
+        </w:rPr>
+        <w:t>By using CodeIgniter (CI), the way for making how pages are showed</w:t>
+      </w:r>
+      <w:r>
+        <w:rPr>
+          <w:lang w:val="en-US"/>
+        </w:rPr>
+        <w:t xml:space="preserve"> and composed</w:t>
+      </w:r>
+      <w:r>
+        <w:rPr>
+          <w:lang w:val="en-US"/>
+        </w:rPr>
+        <w:t xml:space="preserve">. We have </w:t>
+      </w:r>
+      <w:r>
+        <w:rPr>
+          <w:lang w:val="en-US"/>
+        </w:rPr>
+        <w:t>made the four views required by implementing some additional sub views. For example, the implementation of the History, add new audits and view audits views we implemented these three to make  it belongs such a part of the audit main functionality which is add, view, and see the history of the audits.</w:t>
+      </w:r>
+    </w:p>
+    <w:p>
+      <w:pPr>
+        <w:jc w:val="both"/>
+        <w:rPr>
+          <w:lang w:val="en-US"/>
+        </w:rPr>
+      </w:pPr>
+      <w:r>
+        <w:rPr>
+          <w:lang w:val="en-US"/>
+        </w:rPr>
+        <w:t>Code</w:t>
+      </w:r>
+      <w:r>
+        <w:rPr>
+          <w:lang w:val="en-US"/>
+        </w:rPr>
+        <w:t xml:space="preserve"> </w:t>
+      </w:r>
+      <w:r>
+        <w:rPr>
+          <w:lang w:val="en-US"/>
+        </w:rPr>
+        <w:t>Igniter gives us the ability to load view files on demand, so this lead into making the site really modular. This is exampled when the main view loads. The new audit view is loaded, like when the “add audit” link is clicked. The same module loads from different places.</w:t>
+      </w:r>
+    </w:p>
+    <w:p>
+      <w:pPr>
+        <w:jc w:val="both"/>
+        <w:rPr>
+          <w:lang w:val="en-US"/>
+        </w:rPr>
+      </w:pPr>
+      <w:r>
+        <w:rPr>
+          <w:lang w:val="en-US"/>
+        </w:rPr>
+        <w:t>In the</w:t>
+      </w:r>
+      <w:r>
+        <w:rPr>
+          <w:lang w:val="en-US"/>
+        </w:rPr>
+        <w:t xml:space="preserve"> user login page, we implemented the functionality to make an AJAX call each time the </w:t>
+      </w:r>
+      <w:r>
+        <w:rPr>
+          <w:lang w:val="en-US"/>
+        </w:rPr>
+        <w:t xml:space="preserve">‘-‘Login’ </w:t>
+      </w:r>
+      <w:r>
+        <w:rPr>
+          <w:lang w:val="en-US"/>
+        </w:rPr>
+        <w:t>button is pressed. Whenever this happens, the name and password input is taken and send within the</w:t>
+      </w:r>
+      <w:r>
+        <w:rPr>
+          <w:lang w:val="en-US"/>
+        </w:rPr>
+        <w:t xml:space="preserve"> URL to be handled by user controller</w:t>
+      </w:r>
+      <w:r>
+        <w:rPr>
+          <w:lang w:val="en-US"/>
+        </w:rPr>
+        <w:t xml:space="preserve"> to make a login authentication</w:t>
+      </w:r>
+      <w:r>
+        <w:rPr>
+          <w:lang w:val="en-US"/>
+        </w:rPr>
+        <w:t xml:space="preserve">. The response is a Boolean value, in a string format. </w:t>
+      </w:r>
+      <w:r>
+        <w:rPr>
+          <w:lang w:val="en-US"/>
+        </w:rPr>
+        <w:t>So if the user exist</w:t>
+      </w:r>
+      <w:r>
+        <w:rPr>
+          <w:lang w:val="en-US"/>
+        </w:rPr>
+        <w:t>s</w:t>
+      </w:r>
+      <w:r>
+        <w:rPr>
+          <w:lang w:val="en-US"/>
+        </w:rPr>
+        <w:t xml:space="preserve"> and </w:t>
+      </w:r>
+      <w:r>
+        <w:rPr>
+          <w:lang w:val="en-US"/>
+        </w:rPr>
+        <w:t>authentication</w:t>
+      </w:r>
+      <w:r>
+        <w:rPr>
+          <w:lang w:val="en-US"/>
+        </w:rPr>
+        <w:t xml:space="preserve"> has been true, the controller redirects the user to the home page.</w:t>
+      </w:r>
+    </w:p>
+    <w:p>
+      <w:pPr>
+        <w:jc w:val="both"/>
+        <w:rPr>
+          <w:lang w:val="en-US"/>
+        </w:rPr>
+      </w:pPr>
+      <w:r>
+        <w:rPr>
+          <w:lang w:val="en-US"/>
+        </w:rPr>
+        <w:t>In the main</w:t>
+      </w:r>
+      <w:r>
+        <w:rPr>
+          <w:lang w:val="en-US"/>
+        </w:rPr>
+        <w:t xml:space="preserve"> (or home)</w:t>
+      </w:r>
+      <w:r>
+        <w:rPr>
+          <w:lang w:val="en-US"/>
+        </w:rPr>
+        <w:t xml:space="preserve"> page, </w:t>
+      </w:r>
+      <w:r>
+        <w:rPr>
+          <w:lang w:val="en-US"/>
+        </w:rPr>
+        <w:t>once user is logged in, both history view and add audit view are loaded into the home page</w:t>
+      </w:r>
+      <w:r>
+        <w:rPr>
+          <w:lang w:val="en-US"/>
+        </w:rPr>
+        <w:t xml:space="preserve"> by the controller</w:t>
+      </w:r>
+      <w:r>
+        <w:rPr>
+          <w:lang w:val="en-US"/>
+        </w:rPr>
+        <w:t>. So the user can add new audits or see the current audits.</w:t>
+      </w:r>
+    </w:p>
+    <w:p>
+      <w:pPr>
+        <w:jc w:val="both"/>
+        <w:rPr>
+          <w:lang w:val="en-US"/>
+        </w:rPr>
+      </w:pPr>
+      <w:r>
+        <w:rPr>
+          <w:lang w:val="en-US"/>
+        </w:rPr>
+        <w:t>As mentioned above the audits view is composed into three views, one to add new audits, one to see the history and one to view an audit, this last one is the most importan</w:t>
+      </w:r>
+      <w:r>
+        <w:rPr>
+          <w:lang w:val="en-US"/>
+        </w:rPr>
+        <w:t>t, because in this one is where the user can evaluate the audits. So in this view, we implemented a way that allows the user to see all assets into the audit.</w:t>
+      </w:r>
+      <w:r>
+        <w:rPr>
+          <w:lang w:val="en-US"/>
+        </w:rPr>
+        <w:t xml:space="preserve"> When the user clicks on and audit from the history page, the audit controller handles the requested audit to be viewed, then once the audit view page is loaded is show all assets into the audit, all assets ready to be evaluate them. Each asset has an option for check if is it still present in the room, an option for check if is in a good state, and slider bar for rate the asset and a box to make a comment for the asset. In over, the page also has a main box to make a comment for the audit.</w:t>
+      </w:r>
+    </w:p>
+    <w:p>
+      <w:pPr>
+        <w:jc w:val="both"/>
+        <w:rPr>
+          <w:lang w:val="en-US"/>
+        </w:rPr>
+      </w:pPr>
       <w:r>
         <w:rPr>
           <w:lang w:val="en-US"/>
         </w:rPr>
         <w:lastRenderedPageBreak/>
-        <w:t xml:space="preserve">Frontend </w:t>
-      </w:r>
-      <w:r>
-        <w:rPr>
-          <w:lang w:val="en-US"/>
-        </w:rPr>
-        <w:t xml:space="preserve">functionality </w:t>
-      </w:r>
-      <w:r>
-        <w:rPr>
-          <w:lang w:val="en-US"/>
-        </w:rPr>
-        <w:t>mod</w:t>
-      </w:r>
-      <w:r>
-        <w:rPr>
-          <w:lang w:val="en-US"/>
-        </w:rPr>
-        <w:t>ification (</w:t>
-      </w:r>
-      <w:r>
-        <w:rPr>
-          <w:lang w:val="en-US"/>
-        </w:rPr>
-        <w:t xml:space="preserve">and </w:t>
-      </w:r>
-      <w:r>
-        <w:rPr>
-          <w:lang w:val="en-US"/>
-        </w:rPr>
-        <w:t>a new U</w:t>
-      </w:r>
-      <w:r>
-        <w:rPr>
-          <w:lang w:val="en-US"/>
-        </w:rPr>
-        <w:t xml:space="preserve">ser </w:t>
-      </w:r>
-      <w:r>
-        <w:rPr>
-          <w:lang w:val="en-US"/>
-        </w:rPr>
-        <w:t>I</w:t>
-      </w:r>
-      <w:r>
-        <w:rPr>
-          <w:lang w:val="en-US"/>
-        </w:rPr>
-        <w:t>nterface</w:t>
-      </w:r>
-      <w:r>
-        <w:rPr>
-          <w:lang w:val="en-US"/>
-        </w:rPr>
-        <w:t>)</w:t>
-      </w:r>
-      <w:bookmarkEnd w:id="3"/>
-    </w:p>
-    <w:p>
-      <w:pPr>
-        <w:jc w:val="both"/>
-        <w:rPr>
-          <w:lang w:val="en-US"/>
-        </w:rPr>
-      </w:pPr>
-      <w:r>
-        <w:rPr>
-          <w:lang w:val="en-US"/>
-        </w:rPr>
-        <w:t>In this part, we have implemented a new user interface (UI); the UI framework we used is jQuery UI framework. So, from designing a new UI for each view, the implementation was easy because the frame used is very known by us, so we gave a new UI to the web application (the site).  The app now is showed in a new way, a simple way that makes feel the user more comfortable, for both to navigate or use the web application.</w:t>
-      </w:r>
-      <w:r>
-        <w:rPr>
-          <w:lang w:val="en-US"/>
-        </w:rPr>
-        <w:t xml:space="preserve"> </w:t>
-      </w:r>
-    </w:p>
-    <w:p>
-      <w:pPr>
-        <w:jc w:val="both"/>
-        <w:rPr>
-          <w:lang w:val="en-US"/>
-        </w:rPr>
-      </w:pPr>
-      <w:r>
-        <w:rPr>
-          <w:lang w:val="en-US"/>
-        </w:rPr>
-        <w:t>By using CodeIgniter (CI), the way for making how pages are showed</w:t>
-      </w:r>
-      <w:r>
-        <w:rPr>
-          <w:lang w:val="en-US"/>
-        </w:rPr>
-        <w:t xml:space="preserve"> and composed</w:t>
-      </w:r>
-      <w:r>
-        <w:rPr>
-          <w:lang w:val="en-US"/>
-        </w:rPr>
-        <w:t xml:space="preserve">. We have </w:t>
-      </w:r>
-      <w:r>
-        <w:rPr>
-          <w:lang w:val="en-US"/>
-        </w:rPr>
-        <w:t>made the four views required by implementing some additional sub views. For example, the implementation of the History, add new audits and view audits views we implemented these three to make  it belongs such a part of the audit main functionality which is add, view, and see the history of the audits.</w:t>
-      </w:r>
-    </w:p>
-    <w:p>
-      <w:pPr>
-        <w:jc w:val="both"/>
-        <w:rPr>
-          <w:lang w:val="en-US"/>
-        </w:rPr>
-      </w:pPr>
-      <w:r>
-        <w:rPr>
-          <w:lang w:val="en-US"/>
-        </w:rPr>
-        <w:t>In the</w:t>
-      </w:r>
-      <w:r>
-        <w:rPr>
-          <w:lang w:val="en-US"/>
-        </w:rPr>
-        <w:t xml:space="preserve"> user login page, we implemented the functionality to make an AJAX call each time the </w:t>
-      </w:r>
-      <w:r>
-        <w:rPr>
-          <w:lang w:val="en-US"/>
-        </w:rPr>
-        <w:t xml:space="preserve">‘-‘Login’ </w:t>
-      </w:r>
-      <w:r>
-        <w:rPr>
-          <w:lang w:val="en-US"/>
-        </w:rPr>
-        <w:t>button is pressed. Whenever this happens, the name and password input is taken and send within the</w:t>
-      </w:r>
-      <w:r>
-        <w:rPr>
-          <w:lang w:val="en-US"/>
-        </w:rPr>
-        <w:t xml:space="preserve"> URL to be handled by user controller</w:t>
-      </w:r>
-      <w:r>
-        <w:rPr>
-          <w:lang w:val="en-US"/>
-        </w:rPr>
-        <w:t xml:space="preserve"> to make a login authentication</w:t>
-      </w:r>
-      <w:r>
-        <w:rPr>
-          <w:lang w:val="en-US"/>
-        </w:rPr>
-        <w:t xml:space="preserve">. The response is a Boolean value, in a string format. </w:t>
-      </w:r>
-      <w:r>
-        <w:rPr>
-          <w:lang w:val="en-US"/>
-        </w:rPr>
-        <w:t>So if the user exist</w:t>
-      </w:r>
-      <w:r>
-        <w:rPr>
-          <w:lang w:val="en-US"/>
-        </w:rPr>
-        <w:t>s</w:t>
-      </w:r>
-      <w:r>
-        <w:rPr>
-          <w:lang w:val="en-US"/>
-        </w:rPr>
-        <w:t xml:space="preserve"> and </w:t>
-      </w:r>
-      <w:r>
-        <w:rPr>
-          <w:lang w:val="en-US"/>
-        </w:rPr>
-        <w:t>authentication</w:t>
-      </w:r>
-      <w:r>
-        <w:rPr>
-          <w:lang w:val="en-US"/>
-        </w:rPr>
-        <w:t xml:space="preserve"> has been true, the controller redirects the user to the home page.</w:t>
-      </w:r>
-    </w:p>
-    <w:p>
-      <w:pPr>
-        <w:jc w:val="both"/>
-        <w:rPr>
-          <w:lang w:val="en-US"/>
-        </w:rPr>
-      </w:pPr>
-      <w:r>
-        <w:rPr>
-          <w:lang w:val="en-US"/>
-        </w:rPr>
-        <w:t>In the main</w:t>
-      </w:r>
-      <w:r>
-        <w:rPr>
-          <w:lang w:val="en-US"/>
-        </w:rPr>
-        <w:t xml:space="preserve"> (or home)</w:t>
-      </w:r>
-      <w:r>
-        <w:rPr>
-          <w:lang w:val="en-US"/>
-        </w:rPr>
-        <w:t xml:space="preserve"> page, </w:t>
-      </w:r>
-      <w:r>
-        <w:rPr>
-          <w:lang w:val="en-US"/>
-        </w:rPr>
-        <w:t>once user is logged in, both history view and add audit view are loaded into the home page</w:t>
-      </w:r>
-      <w:r>
-        <w:rPr>
-          <w:lang w:val="en-US"/>
-        </w:rPr>
-        <w:t xml:space="preserve"> by the controller</w:t>
-      </w:r>
-      <w:r>
-        <w:rPr>
-          <w:lang w:val="en-US"/>
-        </w:rPr>
-        <w:t>. So the user can add new audits or see the current audits.</w:t>
-      </w:r>
-    </w:p>
-    <w:p>
-      <w:pPr>
-        <w:jc w:val="both"/>
-        <w:rPr>
-          <w:lang w:val="en-US"/>
-        </w:rPr>
-      </w:pPr>
-      <w:r>
-        <w:rPr>
-          <w:lang w:val="en-US"/>
-        </w:rPr>
-        <w:t>As mentioned above the audits view is composed into three views, one to add new audits, one to see the history and one to view an audit, this last one is the most importan</w:t>
-      </w:r>
-      <w:r>
-        <w:rPr>
-          <w:lang w:val="en-US"/>
-        </w:rPr>
-        <w:t>t, because in this one is where the user can evaluate the audits. So in this view, we implemented a way that allows the user to see all assets into the audit.</w:t>
-      </w:r>
-      <w:r>
-        <w:rPr>
-          <w:lang w:val="en-US"/>
-        </w:rPr>
-        <w:t xml:space="preserve"> When the user clicks on and audit from the history page, the audit controller handles the requested audit to be viewed, then once the audit view page is loaded is show all assets into the audit, all assets ready to be evaluate them. Each asset has an option for check if is it still present in the room, an option for check if is in a good state, and slider bar for rate the asset and a box to make a comment for the asset. In over, the page also has a main box to make a comment for the audit.</w:t>
-      </w:r>
-    </w:p>
-    <w:p>
-      <w:pPr>
-        <w:jc w:val="both"/>
-        <w:rPr>
-          <w:lang w:val="en-US"/>
-        </w:rPr>
-      </w:pPr>
-      <w:r>
-        <w:rPr>
-          <w:lang w:val="en-US"/>
-        </w:rPr>
         <w:t>The</w:t>
       </w:r>
       <w:r>
@@ -2613,13 +3059,13 @@
     </w:p>
     <w:p>
       <w:pPr>
-        <w:pStyle w:val="Ttulo2"/>
-        <w:jc w:val="both"/>
-        <w:rPr>
-          <w:lang w:val="en-US"/>
-        </w:rPr>
-      </w:pPr>
-      <w:bookmarkStart w:id="4" w:name="_Toc358671566"/>
+        <w:pStyle w:val="Heading2"/>
+        <w:jc w:val="both"/>
+        <w:rPr>
+          <w:lang w:val="en-US"/>
+        </w:rPr>
+      </w:pPr>
+      <w:bookmarkStart w:id="5" w:name="_Toc359668458"/>
       <w:r>
         <w:rPr>
           <w:lang w:val="en-US"/>
@@ -2627,15 +3073,225 @@
         <w:lastRenderedPageBreak/>
         <w:t>Backend functionality</w:t>
       </w:r>
-      <w:bookmarkEnd w:id="4"/>
-    </w:p>
-    <w:p>
-      <w:pPr>
-        <w:jc w:val="both"/>
-        <w:rPr>
-          <w:lang w:val="en-US"/>
-        </w:rPr>
-      </w:pPr>
+      <w:bookmarkEnd w:id="5"/>
+    </w:p>
+    <w:p>
+      <w:pPr>
+        <w:jc w:val="both"/>
+        <w:rPr>
+          <w:lang w:val="en-US"/>
+        </w:rPr>
+      </w:pPr>
+      <w:r>
+        <w:rPr>
+          <w:noProof/>
+        </w:rPr>
+        <mc:AlternateContent>
+          <mc:Choice Requires="wps">
+            <w:drawing>
+              <wp:anchor distT="0" distB="0" distL="114300" distR="114300" simplePos="0" relativeHeight="251660288" behindDoc="0" locked="0" layoutInCell="1" allowOverlap="1" wp14:anchorId="0FF8282F" wp14:editId="3E2A4833">
+                <wp:simplePos x="0" y="0"/>
+                <wp:positionH relativeFrom="column">
+                  <wp:posOffset>3558540</wp:posOffset>
+                </wp:positionH>
+                <wp:positionV relativeFrom="paragraph">
+                  <wp:posOffset>5530850</wp:posOffset>
+                </wp:positionV>
+                <wp:extent cx="2047875" cy="635"/>
+                <wp:effectExtent l="0" t="0" r="0" b="0"/>
+                <wp:wrapSquare wrapText="bothSides"/>
+                <wp:docPr id="6" name="Text Box 6"/>
+                <wp:cNvGraphicFramePr/>
+                <a:graphic xmlns:a="http://schemas.openxmlformats.org/drawingml/2006/main">
+                  <a:graphicData uri="http://schemas.microsoft.com/office/word/2010/wordprocessingShape">
+                    <wps:wsp>
+                      <wps:cNvSpPr txBox="1"/>
+                      <wps:spPr>
+                        <a:xfrm>
+                          <a:off x="0" y="0"/>
+                          <a:ext cx="2047875" cy="635"/>
+                        </a:xfrm>
+                        <a:prstGeom prst="rect">
+                          <a:avLst/>
+                        </a:prstGeom>
+                        <a:solidFill>
+                          <a:prstClr val="white"/>
+                        </a:solidFill>
+                        <a:ln>
+                          <a:noFill/>
+                        </a:ln>
+                        <a:effectLst/>
+                      </wps:spPr>
+                      <wps:txbx>
+                        <w:txbxContent>
+                          <w:p>
+                            <w:pPr>
+                              <w:pStyle w:val="Caption"/>
+                              <w:rPr>
+                                <w:noProof/>
+                                <w:lang w:val="en-US"/>
+                              </w:rPr>
+                            </w:pPr>
+                            <w:r>
+                              <w:rPr>
+                                <w:lang w:val="en-US"/>
+                              </w:rPr>
+                              <w:t xml:space="preserve">Figure </w:t>
+                            </w:r>
+                            <w:r>
+                              <w:fldChar w:fldCharType="begin"/>
+                            </w:r>
+                            <w:r>
+                              <w:rPr>
+                                <w:lang w:val="en-US"/>
+                              </w:rPr>
+                              <w:instrText xml:space="preserve"> SEQ Figure \* ARABIC </w:instrText>
+                            </w:r>
+                            <w:r>
+                              <w:fldChar w:fldCharType="separate"/>
+                            </w:r>
+                            <w:r>
+                              <w:rPr>
+                                <w:noProof/>
+                                <w:lang w:val="en-US"/>
+                              </w:rPr>
+                              <w:t>3</w:t>
+                            </w:r>
+                            <w:r>
+                              <w:fldChar w:fldCharType="end"/>
+                            </w:r>
+                            <w:r>
+                              <w:rPr>
+                                <w:lang w:val="en-US"/>
+                              </w:rPr>
+                              <w:t>: Backend controllers, model and view structure</w:t>
+                            </w:r>
+                          </w:p>
+                        </w:txbxContent>
+                      </wps:txbx>
+                      <wps:bodyPr rot="0" spcFirstLastPara="0" vertOverflow="overflow" horzOverflow="overflow" vert="horz" wrap="square" lIns="0" tIns="0" rIns="0" bIns="0" numCol="1" spcCol="0" rtlCol="0" fromWordArt="0" anchor="t" anchorCtr="0" forceAA="0" compatLnSpc="1">
+                        <a:prstTxWarp prst="textNoShape">
+                          <a:avLst/>
+                        </a:prstTxWarp>
+                        <a:spAutoFit/>
+                      </wps:bodyPr>
+                    </wps:wsp>
+                  </a:graphicData>
+                </a:graphic>
+              </wp:anchor>
+            </w:drawing>
+          </mc:Choice>
+          <mc:Fallback>
+            <w:pict>
+              <v:shape w14:anchorId="0FF8282F" id="Text Box 6" o:spid="_x0000_s1027" type="#_x0000_t202" style="position:absolute;left:0;text-align:left;margin-left:280.2pt;margin-top:435.5pt;width:161.25pt;height:.05pt;z-index:251660288;visibility:visible;mso-wrap-style:square;mso-wrap-distance-left:9pt;mso-wrap-distance-top:0;mso-wrap-distance-right:9pt;mso-wrap-distance-bottom:0;mso-position-horizontal:absolute;mso-position-horizontal-relative:text;mso-position-vertical:absolute;mso-position-vertical-relative:text;v-text-anchor:top" o:gfxdata="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" stroked="f">
+                <v:textbox style="mso-fit-shape-to-text:t" inset="0,0,0,0">
+                  <w:txbxContent>
+                    <w:p>
+                      <w:pPr>
+                        <w:pStyle w:val="Caption"/>
+                        <w:rPr>
+                          <w:noProof/>
+                          <w:lang w:val="en-US"/>
+                        </w:rPr>
+                      </w:pPr>
+                      <w:r>
+                        <w:rPr>
+                          <w:lang w:val="en-US"/>
+                        </w:rPr>
+                        <w:t xml:space="preserve">Figure </w:t>
+                      </w:r>
+                      <w:r>
+                        <w:fldChar w:fldCharType="begin"/>
+                      </w:r>
+                      <w:r>
+                        <w:rPr>
+                          <w:lang w:val="en-US"/>
+                        </w:rPr>
+                        <w:instrText xml:space="preserve"> SEQ Figure \* ARABIC </w:instrText>
+                      </w:r>
+                      <w:r>
+                        <w:fldChar w:fldCharType="separate"/>
+                      </w:r>
+                      <w:r>
+                        <w:rPr>
+                          <w:noProof/>
+                          <w:lang w:val="en-US"/>
+                        </w:rPr>
+                        <w:t>3</w:t>
+                      </w:r>
+                      <w:r>
+                        <w:fldChar w:fldCharType="end"/>
+                      </w:r>
+                      <w:r>
+                        <w:rPr>
+                          <w:lang w:val="en-US"/>
+                        </w:rPr>
+                        <w:t>: Backend controllers, model and view structure</w:t>
+                      </w:r>
+                    </w:p>
+                  </w:txbxContent>
+                </v:textbox>
+                <w10:wrap type="square"/>
+              </v:shape>
+            </w:pict>
+          </mc:Fallback>
+        </mc:AlternateContent>
+      </w:r>
+      <w:r>
+        <w:rPr>
+          <w:noProof/>
+          <w:lang w:eastAsia="es-CR"/>
+        </w:rPr>
+        <w:drawing>
+          <wp:anchor distT="0" distB="0" distL="114300" distR="114300" simplePos="0" relativeHeight="251656192" behindDoc="0" locked="0" layoutInCell="1" allowOverlap="1" wp14:anchorId="60D31FFD" wp14:editId="1E7F22A0">
+            <wp:simplePos x="0" y="0"/>
+            <wp:positionH relativeFrom="column">
+              <wp:posOffset>3558540</wp:posOffset>
+            </wp:positionH>
+            <wp:positionV relativeFrom="paragraph">
+              <wp:posOffset>6350</wp:posOffset>
+            </wp:positionV>
+            <wp:extent cx="2047875" cy="5467350"/>
+            <wp:effectExtent l="0" t="0" r="9525" b="0"/>
+            <wp:wrapSquare wrapText="bothSides"/>
+            <wp:docPr id="3" name="Picture 3"/>
+            <wp:cNvGraphicFramePr>
+              <a:graphicFrameLocks xmlns:a="http://schemas.openxmlformats.org/drawingml/2006/main" noChangeAspect="1"/>
+            </wp:cNvGraphicFramePr>
+            <a:graphic xmlns:a="http://schemas.openxmlformats.org/drawingml/2006/main">
+              <a:graphicData uri="http://schemas.openxmlformats.org/drawingml/2006/picture">
+                <pic:pic xmlns:pic="http://schemas.openxmlformats.org/drawingml/2006/picture">
+                  <pic:nvPicPr>
+                    <pic:cNvPr id="1" name=""/>
+                    <pic:cNvPicPr/>
+                  </pic:nvPicPr>
+                  <pic:blipFill>
+                    <a:blip r:embed="rId9">
+                      <a:extLst>
+                        <a:ext uri="{28A0092B-C50C-407E-A947-70E740481C1C}">
+                          <a14:useLocalDpi xmlns:a14="http://schemas.microsoft.com/office/drawing/2010/main" val="0"/>
+                        </a:ext>
+                      </a:extLst>
+                    </a:blip>
+                    <a:stretch>
+                      <a:fillRect/>
+                    </a:stretch>
+                  </pic:blipFill>
+                  <pic:spPr>
+                    <a:xfrm>
+                      <a:off x="0" y="0"/>
+                      <a:ext cx="2047875" cy="5467350"/>
+                    </a:xfrm>
+                    <a:prstGeom prst="rect">
+                      <a:avLst/>
+                    </a:prstGeom>
+                  </pic:spPr>
+                </pic:pic>
+              </a:graphicData>
+            </a:graphic>
+          </wp:anchor>
+        </w:drawing>
+      </w:r>
       <w:r>
         <w:rPr>
           <w:lang w:val="en-US"/>
@@ -2866,13 +3522,13 @@
     </w:p>
     <w:p>
       <w:pPr>
-        <w:pStyle w:val="Ttulo2"/>
-        <w:jc w:val="both"/>
-        <w:rPr>
-          <w:lang w:val="en-US"/>
-        </w:rPr>
-      </w:pPr>
-      <w:bookmarkStart w:id="5" w:name="_Toc358671567"/>
+        <w:pStyle w:val="Heading2"/>
+        <w:jc w:val="both"/>
+        <w:rPr>
+          <w:lang w:val="en-US"/>
+        </w:rPr>
+      </w:pPr>
+      <w:bookmarkStart w:id="6" w:name="_Toc359668459"/>
       <w:r>
         <w:rPr>
           <w:lang w:val="en-US"/>
@@ -2880,7 +3536,7 @@
         <w:lastRenderedPageBreak/>
         <w:t>Non-functional requirements</w:t>
       </w:r>
-      <w:bookmarkEnd w:id="5"/>
+      <w:bookmarkEnd w:id="6"/>
     </w:p>
     <w:p>
       <w:pPr>
@@ -2959,13 +3615,13 @@
     </w:p>
     <w:p>
       <w:pPr>
-        <w:pStyle w:val="Ttulo1"/>
-        <w:jc w:val="both"/>
-        <w:rPr>
-          <w:lang w:val="en-US"/>
-        </w:rPr>
-      </w:pPr>
-      <w:bookmarkStart w:id="6" w:name="_Toc358671568"/>
+        <w:pStyle w:val="Heading1"/>
+        <w:jc w:val="both"/>
+        <w:rPr>
+          <w:lang w:val="en-US"/>
+        </w:rPr>
+      </w:pPr>
+      <w:bookmarkStart w:id="7" w:name="_Toc359668460"/>
       <w:r>
         <w:rPr>
           <w:lang w:val="en-US"/>
@@ -2973,7 +3629,7 @@
         <w:lastRenderedPageBreak/>
         <w:t>Result Analysis</w:t>
       </w:r>
-      <w:bookmarkEnd w:id="6"/>
+      <w:bookmarkEnd w:id="7"/>
     </w:p>
     <w:p>
       <w:pPr>
@@ -3015,7 +3671,7 @@
     </w:p>
     <w:tbl>
       <w:tblPr>
-        <w:tblStyle w:val="Listaclara-nfasis1"/>
+        <w:tblStyle w:val="LightList-Accent1"/>
         <w:tblW w:w="0" w:type="auto"/>
         <w:jc w:val="center"/>
         <w:tblLook w:val="04A0" w:firstRow="1" w:lastRow="0" w:firstColumn="1" w:lastColumn="0" w:noHBand="0" w:noVBand="1"/>
@@ -3590,19 +4246,19 @@
     </w:p>
     <w:p>
       <w:pPr>
-        <w:pStyle w:val="Ttulo1"/>
-        <w:rPr>
-          <w:lang w:val="en-US"/>
-        </w:rPr>
-      </w:pPr>
-      <w:bookmarkStart w:id="7" w:name="_Toc358671569"/>
+        <w:pStyle w:val="Heading1"/>
+        <w:rPr>
+          <w:lang w:val="en-US"/>
+        </w:rPr>
+      </w:pPr>
+      <w:bookmarkStart w:id="8" w:name="_Toc359668461"/>
       <w:r>
         <w:rPr>
           <w:lang w:val="en-US"/>
         </w:rPr>
         <w:t>Conclusions and Recommendations</w:t>
       </w:r>
-      <w:bookmarkEnd w:id="7"/>
+      <w:bookmarkEnd w:id="8"/>
     </w:p>
     <w:p>
       <w:pPr>
@@ -3675,7 +4331,7 @@
     </w:p>
     <w:p>
       <w:pPr>
-        <w:pStyle w:val="Prrafodelista"/>
+        <w:pStyle w:val="ListParagraph"/>
         <w:numPr>
           <w:ilvl w:val="0"/>
           <w:numId w:val="5"/>
@@ -3769,21 +4425,19 @@
         </w:rPr>
         <w:t>g operations like math, sending emails and more.</w:t>
       </w:r>
-      <w:bookmarkStart w:id="8" w:name="_GoBack"/>
-      <w:bookmarkEnd w:id="8"/>
-    </w:p>
-    <w:p>
-      <w:pPr>
-        <w:pStyle w:val="Prrafodelista"/>
-        <w:jc w:val="both"/>
-        <w:rPr>
-          <w:lang w:val="en-US"/>
-        </w:rPr>
-      </w:pPr>
-    </w:p>
-    <w:p>
-      <w:pPr>
-        <w:pStyle w:val="Prrafodelista"/>
+    </w:p>
+    <w:p>
+      <w:pPr>
+        <w:pStyle w:val="ListParagraph"/>
+        <w:jc w:val="both"/>
+        <w:rPr>
+          <w:lang w:val="en-US"/>
+        </w:rPr>
+      </w:pPr>
+    </w:p>
+    <w:p>
+      <w:pPr>
+        <w:pStyle w:val="ListParagraph"/>
         <w:numPr>
           <w:ilvl w:val="0"/>
           <w:numId w:val="5"/>
@@ -3852,7 +4506,6 @@
           <w:lang w:val="en-US"/>
         </w:rPr>
       </w:pPr>
-      <w:bookmarkStart w:id="9" w:name="_Toc358671570"/>
       <w:r>
         <w:rPr>
           <w:lang w:val="en-US"/>
@@ -3862,11 +4515,12 @@
     </w:p>
     <w:p>
       <w:pPr>
-        <w:pStyle w:val="Ttulo1"/>
-        <w:rPr>
-          <w:lang w:val="en-US"/>
-        </w:rPr>
-      </w:pPr>
+        <w:pStyle w:val="Heading1"/>
+        <w:rPr>
+          <w:lang w:val="en-US"/>
+        </w:rPr>
+      </w:pPr>
+      <w:bookmarkStart w:id="9" w:name="_Toc359668462"/>
       <w:r>
         <w:rPr>
           <w:lang w:val="en-US"/>
@@ -3878,7 +4532,7 @@
     </w:p>
     <w:p>
       <w:pPr>
-        <w:pStyle w:val="Prrafodelista"/>
+        <w:pStyle w:val="ListParagraph"/>
         <w:numPr>
           <w:ilvl w:val="0"/>
           <w:numId w:val="3"/>
@@ -3906,12 +4560,19 @@
         <w:rPr>
           <w:lang w:val="en-US"/>
         </w:rPr>
+        <w:t xml:space="preserve">Visited May 28, 2013. </w:t>
+      </w:r>
+      <w:r>
+        <w:rPr>
+          <w:lang w:val="en-US"/>
+        </w:rPr>
         <w:tab/>
       </w:r>
-      <w:hyperlink r:id="rId8" w:history="1">
+      <w:hyperlink r:id="rId10" w:history="1">
         <w:r>
           <w:rPr>
-            <w:rStyle w:val="Hipervnculo"/>
+            <w:rStyle w:val="Hyperlink"/>
+            <w:lang w:val="en-US"/>
           </w:rPr>
           <w:t>http://ellislab.com/codeigniter/user-guide/</w:t>
         </w:r>
@@ -3919,7 +4580,7 @@
     </w:p>
     <w:p>
       <w:pPr>
-        <w:pStyle w:val="Prrafodelista"/>
+        <w:pStyle w:val="ListParagraph"/>
         <w:numPr>
           <w:ilvl w:val="0"/>
           <w:numId w:val="3"/>
@@ -3928,22 +4589,23 @@
           <w:tab w:val="right" w:pos="8647"/>
         </w:tabs>
         <w:rPr>
-          <w:lang w:val="en-US"/>
-        </w:rPr>
-      </w:pPr>
-      <w:proofErr w:type="gramStart"/>
-      <w:r>
-        <w:rPr>
-          <w:lang w:val="en-US"/>
-        </w:rPr>
-        <w:t>jQuery</w:t>
-      </w:r>
-      <w:proofErr w:type="gramEnd"/>
-      <w:r>
-        <w:rPr>
-          <w:lang w:val="en-US"/>
-        </w:rPr>
-        <w:t xml:space="preserve"> </w:t>
+          <w:rStyle w:val="Hyperlink"/>
+          <w:color w:val="auto"/>
+          <w:u w:val="none"/>
+          <w:lang w:val="en-US"/>
+        </w:rPr>
+      </w:pPr>
+      <w:r>
+        <w:rPr>
+          <w:lang w:val="en-US"/>
+        </w:rPr>
+        <w:t>J</w:t>
+      </w:r>
+      <w:r>
+        <w:rPr>
+          <w:lang w:val="en-US"/>
+        </w:rPr>
+        <w:t xml:space="preserve">Query </w:t>
       </w:r>
       <w:r>
         <w:rPr>
@@ -3973,14 +4635,93 @@
         <w:rPr>
           <w:lang w:val="en-US"/>
         </w:rPr>
+        <w:t>Visited May 28, 2013.</w:t>
+      </w:r>
+      <w:r>
+        <w:rPr>
+          <w:lang w:val="en-US"/>
+        </w:rPr>
         <w:tab/>
       </w:r>
-      <w:hyperlink r:id="rId9" w:history="1">
+      <w:hyperlink r:id="rId11" w:history="1">
         <w:r>
           <w:rPr>
-            <w:rStyle w:val="Hipervnculo"/>
+            <w:rStyle w:val="Hyperlink"/>
+            <w:lang w:val="en-US"/>
           </w:rPr>
           <w:t>http://api.jqueryui.com/</w:t>
+        </w:r>
+      </w:hyperlink>
+    </w:p>
+    <w:p>
+      <w:pPr>
+        <w:pStyle w:val="ListParagraph"/>
+        <w:numPr>
+          <w:ilvl w:val="0"/>
+          <w:numId w:val="3"/>
+        </w:numPr>
+        <w:tabs>
+          <w:tab w:val="right" w:pos="8647"/>
+        </w:tabs>
+        <w:rPr>
+          <w:lang w:val="en-US"/>
+        </w:rPr>
+      </w:pPr>
+      <w:r>
+        <w:rPr>
+          <w:rStyle w:val="Hyperlink"/>
+          <w:color w:val="auto"/>
+          <w:u w:val="none"/>
+          <w:lang w:val="en-US"/>
+        </w:rPr>
+        <w:t>Building Applications using Code Igniter</w:t>
+      </w:r>
+      <w:r>
+        <w:rPr>
+          <w:rStyle w:val="Hyperlink"/>
+          <w:color w:val="auto"/>
+          <w:u w:val="none"/>
+          <w:lang w:val="en-US"/>
+        </w:rPr>
+        <w:t xml:space="preserve"> (Chris </w:t>
+      </w:r>
+      <w:proofErr w:type="spellStart"/>
+      <w:r>
+        <w:rPr>
+          <w:rStyle w:val="Hyperlink"/>
+          <w:color w:val="auto"/>
+          <w:u w:val="none"/>
+          <w:lang w:val="en-US"/>
+        </w:rPr>
+        <w:t>Monnat</w:t>
+      </w:r>
+      <w:proofErr w:type="spellEnd"/>
+      <w:r>
+        <w:rPr>
+          <w:rStyle w:val="Hyperlink"/>
+          <w:color w:val="auto"/>
+          <w:u w:val="none"/>
+          <w:lang w:val="en-US"/>
+        </w:rPr>
+        <w:t>). Visited May 28, 2013.</w:t>
+      </w:r>
+      <w:r>
+        <w:rPr>
+          <w:rStyle w:val="Hyperlink"/>
+          <w:color w:val="auto"/>
+          <w:u w:val="none"/>
+          <w:lang w:val="en-US"/>
+        </w:rPr>
+        <w:tab/>
+      </w:r>
+      <w:hyperlink r:id="rId12" w:history="1">
+        <w:r>
+          <w:rPr>
+            <w:color w:val="0000FF"/>
+            <w:u w:val="single"/>
+            <w:lang w:val="en-US"/>
+          </w:rPr>
+          <w:t>http://www.christophermonnat.com/2009/04/building-applications-using-codeigniter-part-1-file-structure/</w:t>
         </w:r>
       </w:hyperlink>
     </w:p>
@@ -4004,7 +4745,7 @@
 </file>
 
 <file path=word/numbering.xml><?xml version="1.0" encoding="utf-8"?>
-<w:numbering xmlns:wpc="http://schemas.microsoft.com/office/word/2010/wordprocessingCanvas" xmlns:mc="http://schemas.openxmlformats.org/markup-compatibility/2006" xmlns:o="urn:schemas-microsoft-com:office:office" xmlns:r="http://schemas.openxmlformats.org/officeDocument/2006/relationships" xmlns:m="http://schemas.openxmlformats.org/officeDocument/2006/math" xmlns:v="urn:schemas-microsoft-com:vml" xmlns:wp14="http://schemas.microsoft.com/office/word/2010/wordprocessingDrawing" xmlns:wp="http://schemas.openxmlformats.org/drawingml/2006/wordprocessingDrawing" xmlns:w10="urn:schemas-microsoft-com:office:word" xmlns:w="http://schemas.openxmlformats.org/wordprocessingml/2006/main" xmlns:w14="http://schemas.microsoft.com/office/word/2010/wordml" xmlns:wpg="http://schemas.microsoft.com/office/word/2010/wordprocessingGroup" xmlns:wpi="http://schemas.microsoft.com/office/word/2010/wordprocessingInk" xmlns:wne="http://schemas.microsoft.com/office/word/2006/wordml" xmlns:wps="http://schemas.microsoft.com/office/word/2010/wordprocessingShape" mc:Ignorable="w14 wp14">
+<w:numbering xmlns:wpc="http://schemas.microsoft.com/office/word/2010/wordprocessingCanvas" xmlns:mc="http://schemas.openxmlformats.org/markup-compatibility/2006" xmlns:o="urn:schemas-microsoft-com:office:office" xmlns:r="http://schemas.openxmlformats.org/officeDocument/2006/relationships" xmlns:m="http://schemas.openxmlformats.org/officeDocument/2006/math" xmlns:v="urn:schemas-microsoft-com:vml" xmlns:wp14="http://schemas.microsoft.com/office/word/2010/wordprocessingDrawing" xmlns:wp="http://schemas.openxmlformats.org/drawingml/2006/wordprocessingDrawing" xmlns:w10="urn:schemas-microsoft-com:office:word" xmlns:w="http://schemas.openxmlformats.org/wordprocessingml/2006/main" xmlns:w14="http://schemas.microsoft.com/office/word/2010/wordml" xmlns:w15="http://schemas.microsoft.com/office/word/2012/wordml" xmlns:wpg="http://schemas.microsoft.com/office/word/2010/wordprocessingGroup" xmlns:wpi="http://schemas.microsoft.com/office/word/2010/wordprocessingInk" xmlns:wne="http://schemas.microsoft.com/office/word/2006/wordml" xmlns:wps="http://schemas.microsoft.com/office/word/2010/wordprocessingShape" mc:Ignorable="w14 w15 wp14">
   <w:abstractNum w:abstractNumId="0">
     <w:nsid w:val="00D2209A"/>
     <w:multiLevelType w:val="hybridMultilevel"/>
@@ -4562,7 +5303,7 @@
 </file>
 
 <file path=word/styles.xml><?xml version="1.0" encoding="utf-8"?>
-<w:styles xmlns:mc="http://schemas.openxmlformats.org/markup-compatibility/2006" xmlns:r="http://schemas.openxmlformats.org/officeDocument/2006/relationships" xmlns:w="http://schemas.openxmlformats.org/wordprocessingml/2006/main" xmlns:w14="http://schemas.microsoft.com/office/word/2010/wordml" mc:Ignorable="w14">
+<w:styles xmlns:mc="http://schemas.openxmlformats.org/markup-compatibility/2006" xmlns:r="http://schemas.openxmlformats.org/officeDocument/2006/relationships" xmlns:w="http://schemas.openxmlformats.org/wordprocessingml/2006/main" xmlns:w14="http://schemas.microsoft.com/office/word/2010/wordml" xmlns:w15="http://schemas.microsoft.com/office/word/2012/wordml" mc:Ignorable="w14 w15">
   <w:docDefaults>
     <w:rPrDefault>
       <w:rPr>
@@ -4578,154 +5319,388 @@
       </w:pPr>
     </w:pPrDefault>
   </w:docDefaults>
-  <w:latentStyles w:defLockedState="0" w:defUIPriority="99" w:defSemiHidden="1" w:defUnhideWhenUsed="1" w:defQFormat="0" w:count="267">
-    <w:lsdException w:name="Normal" w:semiHidden="0" w:uiPriority="0" w:unhideWhenUsed="0" w:qFormat="1"/>
-    <w:lsdException w:name="heading 1" w:semiHidden="0" w:uiPriority="9" w:unhideWhenUsed="0" w:qFormat="1"/>
-    <w:lsdException w:name="heading 2" w:uiPriority="9" w:qFormat="1"/>
-    <w:lsdException w:name="heading 3" w:uiPriority="9" w:qFormat="1"/>
-    <w:lsdException w:name="heading 4" w:uiPriority="9" w:qFormat="1"/>
-    <w:lsdException w:name="heading 5" w:uiPriority="9" w:qFormat="1"/>
-    <w:lsdException w:name="heading 6" w:uiPriority="9" w:qFormat="1"/>
-    <w:lsdException w:name="heading 7" w:uiPriority="9" w:qFormat="1"/>
-    <w:lsdException w:name="heading 8" w:uiPriority="9" w:qFormat="1"/>
-    <w:lsdException w:name="heading 9" w:uiPriority="9" w:qFormat="1"/>
-    <w:lsdException w:name="toc 1" w:uiPriority="39"/>
-    <w:lsdException w:name="toc 2" w:uiPriority="39"/>
-    <w:lsdException w:name="toc 3" w:uiPriority="39"/>
-    <w:lsdException w:name="toc 4" w:uiPriority="39"/>
-    <w:lsdException w:name="toc 5" w:uiPriority="39"/>
-    <w:lsdException w:name="toc 6" w:uiPriority="39"/>
-    <w:lsdException w:name="toc 7" w:uiPriority="39"/>
-    <w:lsdException w:name="toc 8" w:uiPriority="39"/>
-    <w:lsdException w:name="toc 9" w:uiPriority="39"/>
-    <w:lsdException w:name="caption" w:uiPriority="35" w:qFormat="1"/>
-    <w:lsdException w:name="Title" w:semiHidden="0" w:uiPriority="10" w:unhideWhenUsed="0" w:qFormat="1"/>
-    <w:lsdException w:name="Default Paragraph Font" w:uiPriority="1"/>
-    <w:lsdException w:name="Subtitle" w:semiHidden="0" w:uiPriority="11" w:unhideWhenUsed="0" w:qFormat="1"/>
-    <w:lsdException w:name="Strong" w:semiHidden="0" w:uiPriority="22" w:unhideWhenUsed="0" w:qFormat="1"/>
-    <w:lsdException w:name="Emphasis" w:semiHidden="0" w:uiPriority="20" w:unhideWhenUsed="0" w:qFormat="1"/>
-    <w:lsdException w:name="Table Grid" w:semiHidden="0" w:uiPriority="39" w:unhideWhenUsed="0"/>
-    <w:lsdException w:name="Placeholder Text" w:unhideWhenUsed="0"/>
-    <w:lsdException w:name="No Spacing" w:semiHidden="0" w:uiPriority="1" w:unhideWhenUsed="0" w:qFormat="1"/>
-    <w:lsdException w:name="Light Shading" w:semiHidden="0" w:uiPriority="60" w:unhideWhenUsed="0"/>
-    <w:lsdException w:name="Light List" w:semiHidden="0" w:uiPriority="61" w:unhideWhenUsed="0"/>
-    <w:lsdException w:name="Light Grid" w:semiHidden="0" w:uiPriority="62" w:unhideWhenUsed="0"/>
-    <w:lsdException w:name="Medium Shading 1" w:semiHidden="0" w:uiPriority="63" w:unhideWhenUsed="0"/>
-    <w:lsdException w:name="Medium Shading 2" w:semiHidden="0" w:uiPriority="64" w:unhideWhenUsed="0"/>
-    <w:lsdException w:name="Medium List 1" w:semiHidden="0" w:uiPriority="65" w:unhideWhenUsed="0"/>
-    <w:lsdException w:name="Medium List 2" w:semiHidden="0" w:uiPriority="66" w:unhideWhenUsed="0"/>
-    <w:lsdException w:name="Medium Grid 1" w:semiHidden="0" w:uiPriority="67" w:unhideWhenUsed="0"/>
-    <w:lsdException w:name="Medium Grid 2" w:semiHidden="0" w:uiPriority="68" w:unhideWhenUsed="0"/>
-    <w:lsdException w:name="Medium Grid 3" w:semiHidden="0" w:uiPriority="69" w:unhideWhenUsed="0"/>
-    <w:lsdException w:name="Dark List" w:semiHidden="0" w:uiPriority="70" w:unhideWhenUsed="0"/>
-    <w:lsdException w:name="Colorful Shading" w:semiHidden="0" w:uiPriority="71" w:unhideWhenUsed="0"/>
-    <w:lsdException w:name="Colorful List" w:semiHidden="0" w:uiPriority="72" w:unhideWhenUsed="0"/>
-    <w:lsdException w:name="Colorful Grid" w:semiHidden="0" w:uiPriority="73" w:unhideWhenUsed="0"/>
-    <w:lsdException w:name="Light Shading Accent 1" w:semiHidden="0" w:uiPriority="60" w:unhideWhenUsed="0"/>
-    <w:lsdException w:name="Light List Accent 1" w:semiHidden="0" w:uiPriority="61" w:unhideWhenUsed="0"/>
-    <w:lsdException w:name="Light Grid Accent 1" w:semiHidden="0" w:uiPriority="62" w:unhideWhenUsed="0"/>
-    <w:lsdException w:name="Medium Shading 1 Accent 1" w:semiHidden="0" w:uiPriority="63" w:unhideWhenUsed="0"/>
-    <w:lsdException w:name="Medium Shading 2 Accent 1" w:semiHidden="0" w:uiPriority="64" w:unhideWhenUsed="0"/>
-    <w:lsdException w:name="Medium List 1 Accent 1" w:semiHidden="0" w:uiPriority="65" w:unhideWhenUsed="0"/>
-    <w:lsdException w:name="Revision" w:unhideWhenUsed="0"/>
-    <w:lsdException w:name="List Paragraph" w:semiHidden="0" w:uiPriority="34" w:unhideWhenUsed="0" w:qFormat="1"/>
-    <w:lsdException w:name="Quote" w:semiHidden="0" w:uiPriority="29" w:unhideWhenUsed="0" w:qFormat="1"/>
-    <w:lsdException w:name="Intense Quote" w:semiHidden="0" w:uiPriority="30" w:unhideWhenUsed="0" w:qFormat="1"/>
-    <w:lsdException w:name="Medium List 2 Accent 1" w:semiHidden="0" w:uiPriority="66" w:unhideWhenUsed="0"/>
-    <w:lsdException w:name="Medium Grid 1 Accent 1" w:semiHidden="0" w:uiPriority="67" w:unhideWhenUsed="0"/>
-    <w:lsdException w:name="Medium Grid 2 Accent 1" w:semiHidden="0" w:uiPriority="68" w:unhideWhenUsed="0"/>
-    <w:lsdException w:name="Medium Grid 3 Accent 1" w:semiHidden="0" w:uiPriority="69" w:unhideWhenUsed="0"/>
-    <w:lsdException w:name="Dark List Accent 1" w:semiHidden="0" w:uiPriority="70" w:unhideWhenUsed="0"/>
-    <w:lsdException w:name="Colorful Shading Accent 1" w:semiHidden="0" w:uiPriority="71" w:unhideWhenUsed="0"/>
-    <w:lsdException w:name="Colorful List Accent 1" w:semiHidden="0" w:uiPriority="72" w:unhideWhenUsed="0"/>
-    <w:lsdException w:name="Colorful Grid Accent 1" w:semiHidden="0" w:uiPriority="73" w:unhideWhenUsed="0"/>
-    <w:lsdException w:name="Light Shading Accent 2" w:semiHidden="0" w:uiPriority="60" w:unhideWhenUsed="0"/>
-    <w:lsdException w:name="Light List Accent 2" w:semiHidden="0" w:uiPriority="61" w:unhideWhenUsed="0"/>
-    <w:lsdException w:name="Light Grid Accent 2" w:semiHidden="0" w:uiPriority="62" w:unhideWhenUsed="0"/>
-    <w:lsdException w:name="Medium Shading 1 Accent 2" w:semiHidden="0" w:uiPriority="63" w:unhideWhenUsed="0"/>
-    <w:lsdException w:name="Medium Shading 2 Accent 2" w:semiHidden="0" w:uiPriority="64" w:unhideWhenUsed="0"/>
-    <w:lsdException w:name="Medium List 1 Accent 2" w:semiHidden="0" w:uiPriority="65" w:unhideWhenUsed="0"/>
-    <w:lsdException w:name="Medium List 2 Accent 2" w:semiHidden="0" w:uiPriority="66" w:unhideWhenUsed="0"/>
-    <w:lsdException w:name="Medium Grid 1 Accent 2" w:semiHidden="0" w:uiPriority="67" w:unhideWhenUsed="0"/>
-    <w:lsdException w:name="Medium Grid 2 Accent 2" w:semiHidden="0" w:uiPriority="68" w:unhideWhenUsed="0"/>
-    <w:lsdException w:name="Medium Grid 3 Accent 2" w:semiHidden="0" w:uiPriority="69" w:unhideWhenUsed="0"/>
-    <w:lsdException w:name="Dark List Accent 2" w:semiHidden="0" w:uiPriority="70" w:unhideWhenUsed="0"/>
-    <w:lsdException w:name="Colorful Shading Accent 2" w:semiHidden="0" w:uiPriority="71" w:unhideWhenUsed="0"/>
-    <w:lsdException w:name="Colorful List Accent 2" w:semiHidden="0" w:uiPriority="72" w:unhideWhenUsed="0"/>
-    <w:lsdException w:name="Colorful Grid Accent 2" w:semiHidden="0" w:uiPriority="73" w:unhideWhenUsed="0"/>
-    <w:lsdException w:name="Light Shading Accent 3" w:semiHidden="0" w:uiPriority="60" w:unhideWhenUsed="0"/>
-    <w:lsdException w:name="Light List Accent 3" w:semiHidden="0" w:uiPriority="61" w:unhideWhenUsed="0"/>
-    <w:lsdException w:name="Light Grid Accent 3" w:semiHidden="0" w:uiPriority="62" w:unhideWhenUsed="0"/>
-    <w:lsdException w:name="Medium Shading 1 Accent 3" w:semiHidden="0" w:uiPriority="63" w:unhideWhenUsed="0"/>
-    <w:lsdException w:name="Medium Shading 2 Accent 3" w:semiHidden="0" w:uiPriority="64" w:unhideWhenUsed="0"/>
-    <w:lsdException w:name="Medium List 1 Accent 3" w:semiHidden="0" w:uiPriority="65" w:unhideWhenUsed="0"/>
-    <w:lsdException w:name="Medium List 2 Accent 3" w:semiHidden="0" w:uiPriority="66" w:unhideWhenUsed="0"/>
-    <w:lsdException w:name="Medium Grid 1 Accent 3" w:semiHidden="0" w:uiPriority="67" w:unhideWhenUsed="0"/>
-    <w:lsdException w:name="Medium Grid 2 Accent 3" w:semiHidden="0" w:uiPriority="68" w:unhideWhenUsed="0"/>
-    <w:lsdException w:name="Medium Grid 3 Accent 3" w:semiHidden="0" w:uiPriority="69" w:unhideWhenUsed="0"/>
-    <w:lsdException w:name="Dark List Accent 3" w:semiHidden="0" w:uiPriority="70" w:unhideWhenUsed="0"/>
-    <w:lsdException w:name="Colorful Shading Accent 3" w:semiHidden="0" w:uiPriority="71" w:unhideWhenUsed="0"/>
-    <w:lsdException w:name="Colorful List Accent 3" w:semiHidden="0" w:uiPriority="72" w:unhideWhenUsed="0"/>
-    <w:lsdException w:name="Colorful Grid Accent 3" w:semiHidden="0" w:uiPriority="73" w:unhideWhenUsed="0"/>
-    <w:lsdException w:name="Light Shading Accent 4" w:semiHidden="0" w:uiPriority="60" w:unhideWhenUsed="0"/>
-    <w:lsdException w:name="Light List Accent 4" w:semiHidden="0" w:uiPriority="61" w:unhideWhenUsed="0"/>
-    <w:lsdException w:name="Light Grid Accent 4" w:semiHidden="0" w:uiPriority="62" w:unhideWhenUsed="0"/>
-    <w:lsdException w:name="Medium Shading 1 Accent 4" w:semiHidden="0" w:uiPriority="63" w:unhideWhenUsed="0"/>
-    <w:lsdException w:name="Medium Shading 2 Accent 4" w:semiHidden="0" w:uiPriority="64" w:unhideWhenUsed="0"/>
-    <w:lsdException w:name="Medium List 1 Accent 4" w:semiHidden="0" w:uiPriority="65" w:unhideWhenUsed="0"/>
-    <w:lsdException w:name="Medium List 2 Accent 4" w:semiHidden="0" w:uiPriority="66" w:unhideWhenUsed="0"/>
-    <w:lsdException w:name="Medium Grid 1 Accent 4" w:semiHidden="0" w:uiPriority="67" w:unhideWhenUsed="0"/>
-    <w:lsdException w:name="Medium Grid 2 Accent 4" w:semiHidden="0" w:uiPriority="68" w:unhideWhenUsed="0"/>
-    <w:lsdException w:name="Medium Grid 3 Accent 4" w:semiHidden="0" w:uiPriority="69" w:unhideWhenUsed="0"/>
-    <w:lsdException w:name="Dark List Accent 4" w:semiHidden="0" w:uiPriority="70" w:unhideWhenUsed="0"/>
-    <w:lsdException w:name="Colorful Shading Accent 4" w:semiHidden="0" w:uiPriority="71" w:unhideWhenUsed="0"/>
-    <w:lsdException w:name="Colorful List Accent 4" w:semiHidden="0" w:uiPriority="72" w:unhideWhenUsed="0"/>
-    <w:lsdException w:name="Colorful Grid Accent 4" w:semiHidden="0" w:uiPriority="73" w:unhideWhenUsed="0"/>
-    <w:lsdException w:name="Light Shading Accent 5" w:semiHidden="0" w:uiPriority="60" w:unhideWhenUsed="0"/>
-    <w:lsdException w:name="Light List Accent 5" w:semiHidden="0" w:uiPriority="61" w:unhideWhenUsed="0"/>
-    <w:lsdException w:name="Light Grid Accent 5" w:semiHidden="0" w:uiPriority="62" w:unhideWhenUsed="0"/>
-    <w:lsdException w:name="Medium Shading 1 Accent 5" w:semiHidden="0" w:uiPriority="63" w:unhideWhenUsed="0"/>
-    <w:lsdException w:name="Medium Shading 2 Accent 5" w:semiHidden="0" w:uiPriority="64" w:unhideWhenUsed="0"/>
-    <w:lsdException w:name="Medium List 1 Accent 5" w:semiHidden="0" w:uiPriority="65" w:unhideWhenUsed="0"/>
-    <w:lsdException w:name="Medium List 2 Accent 5" w:semiHidden="0" w:uiPriority="66" w:unhideWhenUsed="0"/>
-    <w:lsdException w:name="Medium Grid 1 Accent 5" w:semiHidden="0" w:uiPriority="67" w:unhideWhenUsed="0"/>
-    <w:lsdException w:name="Medium Grid 2 Accent 5" w:semiHidden="0" w:uiPriority="68" w:unhideWhenUsed="0"/>
-    <w:lsdException w:name="Medium Grid 3 Accent 5" w:semiHidden="0" w:uiPriority="69" w:unhideWhenUsed="0"/>
-    <w:lsdException w:name="Dark List Accent 5" w:semiHidden="0" w:uiPriority="70" w:unhideWhenUsed="0"/>
-    <w:lsdException w:name="Colorful Shading Accent 5" w:semiHidden="0" w:uiPriority="71" w:unhideWhenUsed="0"/>
-    <w:lsdException w:name="Colorful List Accent 5" w:semiHidden="0" w:uiPriority="72" w:unhideWhenUsed="0"/>
-    <w:lsdException w:name="Colorful Grid Accent 5" w:semiHidden="0" w:uiPriority="73" w:unhideWhenUsed="0"/>
-    <w:lsdException w:name="Light Shading Accent 6" w:semiHidden="0" w:uiPriority="60" w:unhideWhenUsed="0"/>
-    <w:lsdException w:name="Light List Accent 6" w:semiHidden="0" w:uiPriority="61" w:unhideWhenUsed="0"/>
-    <w:lsdException w:name="Light Grid Accent 6" w:semiHidden="0" w:uiPriority="62" w:unhideWhenUsed="0"/>
-    <w:lsdException w:name="Medium Shading 1 Accent 6" w:semiHidden="0" w:uiPriority="63" w:unhideWhenUsed="0"/>
-    <w:lsdException w:name="Medium Shading 2 Accent 6" w:semiHidden="0" w:uiPriority="64" w:unhideWhenUsed="0"/>
-    <w:lsdException w:name="Medium List 1 Accent 6" w:semiHidden="0" w:uiPriority="65" w:unhideWhenUsed="0"/>
-    <w:lsdException w:name="Medium List 2 Accent 6" w:semiHidden="0" w:uiPriority="66" w:unhideWhenUsed="0"/>
-    <w:lsdException w:name="Medium Grid 1 Accent 6" w:semiHidden="0" w:uiPriority="67" w:unhideWhenUsed="0"/>
-    <w:lsdException w:name="Medium Grid 2 Accent 6" w:semiHidden="0" w:uiPriority="68" w:unhideWhenUsed="0"/>
-    <w:lsdException w:name="Medium Grid 3 Accent 6" w:semiHidden="0" w:uiPriority="69" w:unhideWhenUsed="0"/>
-    <w:lsdException w:name="Dark List Accent 6" w:semiHidden="0" w:uiPriority="70" w:unhideWhenUsed="0"/>
-    <w:lsdException w:name="Colorful Shading Accent 6" w:semiHidden="0" w:uiPriority="71" w:unhideWhenUsed="0"/>
-    <w:lsdException w:name="Colorful List Accent 6" w:semiHidden="0" w:uiPriority="72" w:unhideWhenUsed="0"/>
-    <w:lsdException w:name="Colorful Grid Accent 6" w:semiHidden="0" w:uiPriority="73" w:unhideWhenUsed="0"/>
-    <w:lsdException w:name="Subtle Emphasis" w:semiHidden="0" w:uiPriority="19" w:unhideWhenUsed="0" w:qFormat="1"/>
-    <w:lsdException w:name="Intense Emphasis" w:semiHidden="0" w:uiPriority="21" w:unhideWhenUsed="0" w:qFormat="1"/>
-    <w:lsdException w:name="Subtle Reference" w:semiHidden="0" w:uiPriority="31" w:unhideWhenUsed="0" w:qFormat="1"/>
-    <w:lsdException w:name="Intense Reference" w:semiHidden="0" w:uiPriority="32" w:unhideWhenUsed="0" w:qFormat="1"/>
-    <w:lsdException w:name="Book Title" w:semiHidden="0" w:uiPriority="33" w:unhideWhenUsed="0" w:qFormat="1"/>
-    <w:lsdException w:name="Bibliography" w:uiPriority="37"/>
-    <w:lsdException w:name="TOC Heading" w:uiPriority="39" w:qFormat="1"/>
+  <w:latentStyles w:defLockedState="0" w:defUIPriority="99" w:defSemiHidden="0" w:defUnhideWhenUsed="0" w:defQFormat="0" w:count="371">
+    <w:lsdException w:name="Normal" w:uiPriority="0" w:qFormat="1"/>
+    <w:lsdException w:name="heading 1" w:uiPriority="9" w:qFormat="1"/>
+    <w:lsdException w:name="heading 2" w:semiHidden="1" w:uiPriority="9" w:unhideWhenUsed="1" w:qFormat="1"/>
+    <w:lsdException w:name="heading 3" w:semiHidden="1" w:uiPriority="9" w:unhideWhenUsed="1" w:qFormat="1"/>
+    <w:lsdException w:name="heading 4" w:semiHidden="1" w:uiPriority="9" w:unhideWhenUsed="1" w:qFormat="1"/>
+    <w:lsdException w:name="heading 5" w:semiHidden="1" w:uiPriority="9" w:unhideWhenUsed="1" w:qFormat="1"/>
+    <w:lsdException w:name="heading 6" w:semiHidden="1" w:uiPriority="9" w:unhideWhenUsed="1" w:qFormat="1"/>
+    <w:lsdException w:name="heading 7" w:semiHidden="1" w:uiPriority="9" w:unhideWhenUsed="1" w:qFormat="1"/>
+    <w:lsdException w:name="heading 8" w:semiHidden="1" w:uiPriority="9" w:unhideWhenUsed="1" w:qFormat="1"/>
+    <w:lsdException w:name="heading 9" w:semiHidden="1" w:uiPriority="9" w:unhideWhenUsed="1" w:qFormat="1"/>
+    <w:lsdException w:name="index 1" w:semiHidden="1" w:unhideWhenUsed="1"/>
+    <w:lsdException w:name="index 2" w:semiHidden="1" w:unhideWhenUsed="1"/>
+    <w:lsdException w:name="index 3" w:semiHidden="1" w:unhideWhenUsed="1"/>
+    <w:lsdException w:name="index 4" w:semiHidden="1" w:unhideWhenUsed="1"/>
+    <w:lsdException w:name="index 5" w:semiHidden="1" w:unhideWhenUsed="1"/>
+    <w:lsdException w:name="index 6" w:semiHidden="1" w:unhideWhenUsed="1"/>
+    <w:lsdException w:name="index 7" w:semiHidden="1" w:unhideWhenUsed="1"/>
+    <w:lsdException w:name="index 8" w:semiHidden="1" w:unhideWhenUsed="1"/>
+    <w:lsdException w:name="index 9" w:semiHidden="1" w:unhideWhenUsed="1"/>
+    <w:lsdException w:name="toc 1" w:semiHidden="1" w:uiPriority="39" w:unhideWhenUsed="1"/>
+    <w:lsdException w:name="toc 2" w:semiHidden="1" w:uiPriority="39" w:unhideWhenUsed="1"/>
+    <w:lsdException w:name="toc 3" w:semiHidden="1" w:uiPriority="39" w:unhideWhenUsed="1"/>
+    <w:lsdException w:name="toc 4" w:semiHidden="1" w:uiPriority="39" w:unhideWhenUsed="1"/>
+    <w:lsdException w:name="toc 5" w:semiHidden="1" w:uiPriority="39" w:unhideWhenUsed="1"/>
+    <w:lsdException w:name="toc 6" w:semiHidden="1" w:uiPriority="39" w:unhideWhenUsed="1"/>
+    <w:lsdException w:name="toc 7" w:semiHidden="1" w:uiPriority="39" w:unhideWhenUsed="1"/>
+    <w:lsdException w:name="toc 8" w:semiHidden="1" w:uiPriority="39" w:unhideWhenUsed="1"/>
+    <w:lsdException w:name="toc 9" w:semiHidden="1" w:uiPriority="39" w:unhideWhenUsed="1"/>
+    <w:lsdException w:name="Normal Indent" w:semiHidden="1" w:unhideWhenUsed="1"/>
+    <w:lsdException w:name="footnote text" w:semiHidden="1" w:unhideWhenUsed="1"/>
+    <w:lsdException w:name="annotation text" w:semiHidden="1" w:unhideWhenUsed="1"/>
+    <w:lsdException w:name="header" w:semiHidden="1" w:unhideWhenUsed="1"/>
+    <w:lsdException w:name="footer" w:semiHidden="1" w:unhideWhenUsed="1"/>
+    <w:lsdException w:name="index heading" w:semiHidden="1" w:unhideWhenUsed="1"/>
+    <w:lsdException w:name="caption" w:semiHidden="1" w:uiPriority="35" w:unhideWhenUsed="1" w:qFormat="1"/>
+    <w:lsdException w:name="table of figures" w:semiHidden="1" w:unhideWhenUsed="1"/>
+    <w:lsdException w:name="envelope address" w:semiHidden="1" w:unhideWhenUsed="1"/>
+    <w:lsdException w:name="envelope return" w:semiHidden="1" w:unhideWhenUsed="1"/>
+    <w:lsdException w:name="footnote reference" w:semiHidden="1" w:unhideWhenUsed="1"/>
+    <w:lsdException w:name="annotation reference" w:semiHidden="1" w:unhideWhenUsed="1"/>
+    <w:lsdException w:name="line number" w:semiHidden="1" w:unhideWhenUsed="1"/>
+    <w:lsdException w:name="page number" w:semiHidden="1" w:unhideWhenUsed="1"/>
+    <w:lsdException w:name="endnote reference" w:semiHidden="1" w:unhideWhenUsed="1"/>
+    <w:lsdException w:name="endnote text" w:semiHidden="1" w:unhideWhenUsed="1"/>
+    <w:lsdException w:name="table of authorities" w:semiHidden="1" w:unhideWhenUsed="1"/>
+    <w:lsdException w:name="macro" w:semiHidden="1" w:unhideWhenUsed="1"/>
+    <w:lsdException w:name="toa heading" w:semiHidden="1" w:unhideWhenUsed="1"/>
+    <w:lsdException w:name="List" w:semiHidden="1" w:unhideWhenUsed="1"/>
+    <w:lsdException w:name="List Bullet" w:semiHidden="1" w:unhideWhenUsed="1"/>
+    <w:lsdException w:name="List Number" w:semiHidden="1" w:unhideWhenUsed="1"/>
+    <w:lsdException w:name="List 2" w:semiHidden="1" w:unhideWhenUsed="1"/>
+    <w:lsdException w:name="List 3" w:semiHidden="1" w:unhideWhenUsed="1"/>
+    <w:lsdException w:name="List 4" w:semiHidden="1" w:unhideWhenUsed="1"/>
+    <w:lsdException w:name="List 5" w:semiHidden="1" w:unhideWhenUsed="1"/>
+    <w:lsdException w:name="List Bullet 2" w:semiHidden="1" w:unhideWhenUsed="1"/>
+    <w:lsdException w:name="List Bullet 3" w:semiHidden="1" w:unhideWhenUsed="1"/>
+    <w:lsdException w:name="List Bullet 4" w:semiHidden="1" w:unhideWhenUsed="1"/>
+    <w:lsdException w:name="List Bullet 5" w:semiHidden="1" w:unhideWhenUsed="1"/>
+    <w:lsdException w:name="List Number 2" w:semiHidden="1" w:unhideWhenUsed="1"/>
+    <w:lsdException w:name="List Number 3" w:semiHidden="1" w:unhideWhenUsed="1"/>
+    <w:lsdException w:name="List Number 4" w:semiHidden="1" w:unhideWhenUsed="1"/>
+    <w:lsdException w:name="List Number 5" w:semiHidden="1" w:unhideWhenUsed="1"/>
+    <w:lsdException w:name="Title" w:uiPriority="10" w:qFormat="1"/>
+    <w:lsdException w:name="Closing" w:semiHidden="1" w:unhideWhenUsed="1"/>
+    <w:lsdException w:name="Signature" w:semiHidden="1" w:unhideWhenUsed="1"/>
+    <w:lsdException w:name="Default Paragraph Font" w:semiHidden="1" w:uiPriority="1" w:unhideWhenUsed="1"/>
+    <w:lsdException w:name="Body Text" w:semiHidden="1" w:unhideWhenUsed="1"/>
+    <w:lsdException w:name="Body Text Indent" w:semiHidden="1" w:unhideWhenUsed="1"/>
+    <w:lsdException w:name="List Continue" w:semiHidden="1" w:unhideWhenUsed="1"/>
+    <w:lsdException w:name="List Continue 2" w:semiHidden="1" w:unhideWhenUsed="1"/>
+    <w:lsdException w:name="List Continue 3" w:semiHidden="1" w:unhideWhenUsed="1"/>
+    <w:lsdException w:name="List Continue 4" w:semiHidden="1" w:unhideWhenUsed="1"/>
+    <w:lsdException w:name="List Continue 5" w:semiHidden="1" w:unhideWhenUsed="1"/>
+    <w:lsdException w:name="Message Header" w:semiHidden="1" w:unhideWhenUsed="1"/>
+    <w:lsdException w:name="Subtitle" w:uiPriority="11" w:qFormat="1"/>
+    <w:lsdException w:name="Salutation" w:semiHidden="1" w:unhideWhenUsed="1"/>
+    <w:lsdException w:name="Date" w:semiHidden="1" w:unhideWhenUsed="1"/>
+    <w:lsdException w:name="Body Text First Indent" w:semiHidden="1" w:unhideWhenUsed="1"/>
+    <w:lsdException w:name="Body Text First Indent 2" w:semiHidden="1" w:unhideWhenUsed="1"/>
+    <w:lsdException w:name="Note Heading" w:semiHidden="1" w:unhideWhenUsed="1"/>
+    <w:lsdException w:name="Body Text 2" w:semiHidden="1" w:unhideWhenUsed="1"/>
+    <w:lsdException w:name="Body Text 3" w:semiHidden="1" w:unhideWhenUsed="1"/>
+    <w:lsdException w:name="Body Text Indent 2" w:semiHidden="1" w:unhideWhenUsed="1"/>
+    <w:lsdException w:name="Body Text Indent 3" w:semiHidden="1" w:unhideWhenUsed="1"/>
+    <w:lsdException w:name="Block Text" w:semiHidden="1" w:unhideWhenUsed="1"/>
+    <w:lsdException w:name="Hyperlink" w:semiHidden="1" w:unhideWhenUsed="1"/>
+    <w:lsdException w:name="FollowedHyperlink" w:semiHidden="1" w:unhideWhenUsed="1"/>
+    <w:lsdException w:name="Strong" w:uiPriority="22" w:qFormat="1"/>
+    <w:lsdException w:name="Emphasis" w:uiPriority="20" w:qFormat="1"/>
+    <w:lsdException w:name="Document Map" w:semiHidden="1" w:unhideWhenUsed="1"/>
+    <w:lsdException w:name="Plain Text" w:semiHidden="1" w:unhideWhenUsed="1"/>
+    <w:lsdException w:name="E-mail Signature" w:semiHidden="1" w:unhideWhenUsed="1"/>
+    <w:lsdException w:name="HTML Top of Form" w:semiHidden="1" w:unhideWhenUsed="1"/>
+    <w:lsdException w:name="HTML Bottom of Form" w:semiHidden="1" w:unhideWhenUsed="1"/>
+    <w:lsdException w:name="Normal (Web)" w:semiHidden="1" w:unhideWhenUsed="1"/>
+    <w:lsdException w:name="HTML Acronym" w:semiHidden="1" w:unhideWhenUsed="1"/>
+    <w:lsdException w:name="HTML Address" w:semiHidden="1" w:unhideWhenUsed="1"/>
+    <w:lsdException w:name="HTML Cite" w:semiHidden="1" w:unhideWhenUsed="1"/>
+    <w:lsdException w:name="HTML Code" w:semiHidden="1" w:unhideWhenUsed="1"/>
+    <w:lsdException w:name="HTML Definition" w:semiHidden="1" w:unhideWhenUsed="1"/>
+    <w:lsdException w:name="HTML Keyboard" w:semiHidden="1" w:unhideWhenUsed="1"/>
+    <w:lsdException w:name="HTML Preformatted" w:semiHidden="1" w:unhideWhenUsed="1"/>
+    <w:lsdException w:name="HTML Sample" w:semiHidden="1" w:unhideWhenUsed="1"/>
+    <w:lsdException w:name="HTML Typewriter" w:semiHidden="1" w:unhideWhenUsed="1"/>
+    <w:lsdException w:name="HTML Variable" w:semiHidden="1" w:unhideWhenUsed="1"/>
+    <w:lsdException w:name="Normal Table" w:semiHidden="1" w:unhideWhenUsed="1"/>
+    <w:lsdException w:name="annotation subject" w:semiHidden="1" w:unhideWhenUsed="1"/>
+    <w:lsdException w:name="No List" w:semiHidden="1" w:unhideWhenUsed="1"/>
+    <w:lsdException w:name="Outline List 1" w:semiHidden="1" w:unhideWhenUsed="1"/>
+    <w:lsdException w:name="Outline List 2" w:semiHidden="1" w:unhideWhenUsed="1"/>
+    <w:lsdException w:name="Outline List 3" w:semiHidden="1" w:unhideWhenUsed="1"/>
+    <w:lsdException w:name="Table Simple 1" w:semiHidden="1" w:unhideWhenUsed="1"/>
+    <w:lsdException w:name="Table Simple 2" w:semiHidden="1" w:unhideWhenUsed="1"/>
+    <w:lsdException w:name="Table Simple 3" w:semiHidden="1" w:unhideWhenUsed="1"/>
+    <w:lsdException w:name="Table Classic 1" w:semiHidden="1" w:unhideWhenUsed="1"/>
+    <w:lsdException w:name="Table Classic 2" w:semiHidden="1" w:unhideWhenUsed="1"/>
+    <w:lsdException w:name="Table Classic 3" w:semiHidden="1" w:unhideWhenUsed="1"/>
+    <w:lsdException w:name="Table Classic 4" w:semiHidden="1" w:unhideWhenUsed="1"/>
+    <w:lsdException w:name="Table Colorful 1" w:semiHidden="1" w:unhideWhenUsed="1"/>
+    <w:lsdException w:name="Table Colorful 2" w:semiHidden="1" w:unhideWhenUsed="1"/>
+    <w:lsdException w:name="Table Colorful 3" w:semiHidden="1" w:unhideWhenUsed="1"/>
+    <w:lsdException w:name="Table Columns 1" w:semiHidden="1" w:unhideWhenUsed="1"/>
+    <w:lsdException w:name="Table Columns 2" w:semiHidden="1" w:unhideWhenUsed="1"/>
+    <w:lsdException w:name="Table Columns 3" w:semiHidden="1" w:unhideWhenUsed="1"/>
+    <w:lsdException w:name="Table Columns 4" w:semiHidden="1" w:unhideWhenUsed="1"/>
+    <w:lsdException w:name="Table Columns 5" w:semiHidden="1" w:unhideWhenUsed="1"/>
+    <w:lsdException w:name="Table Grid 1" w:semiHidden="1" w:unhideWhenUsed="1"/>
+    <w:lsdException w:name="Table Grid 2" w:semiHidden="1" w:unhideWhenUsed="1"/>
+    <w:lsdException w:name="Table Grid 3" w:semiHidden="1" w:unhideWhenUsed="1"/>
+    <w:lsdException w:name="Table Grid 4" w:semiHidden="1" w:unhideWhenUsed="1"/>
+    <w:lsdException w:name="Table Grid 5" w:semiHidden="1" w:unhideWhenUsed="1"/>
+    <w:lsdException w:name="Table Grid 6" w:semiHidden="1" w:unhideWhenUsed="1"/>
+    <w:lsdException w:name="Table Grid 7" w:semiHidden="1" w:unhideWhenUsed="1"/>
+    <w:lsdException w:name="Table Grid 8" w:semiHidden="1" w:unhideWhenUsed="1"/>
+    <w:lsdException w:name="Table List 1" w:semiHidden="1" w:unhideWhenUsed="1"/>
+    <w:lsdException w:name="Table List 2" w:semiHidden="1" w:unhideWhenUsed="1"/>
+    <w:lsdException w:name="Table List 3" w:semiHidden="1" w:unhideWhenUsed="1"/>
+    <w:lsdException w:name="Table List 4" w:semiHidden="1" w:unhideWhenUsed="1"/>
+    <w:lsdException w:name="Table List 5" w:semiHidden="1" w:unhideWhenUsed="1"/>
+    <w:lsdException w:name="Table List 6" w:semiHidden="1" w:unhideWhenUsed="1"/>
+    <w:lsdException w:name="Table List 7" w:semiHidden="1" w:unhideWhenUsed="1"/>
+    <w:lsdException w:name="Table List 8" w:semiHidden="1" w:unhideWhenUsed="1"/>
+    <w:lsdException w:name="Table 3D effects 1" w:semiHidden="1" w:unhideWhenUsed="1"/>
+    <w:lsdException w:name="Table 3D effects 2" w:semiHidden="1" w:unhideWhenUsed="1"/>
+    <w:lsdException w:name="Table 3D effects 3" w:semiHidden="1" w:unhideWhenUsed="1"/>
+    <w:lsdException w:name="Table Contemporary" w:semiHidden="1" w:unhideWhenUsed="1"/>
+    <w:lsdException w:name="Table Elegant" w:semiHidden="1" w:unhideWhenUsed="1"/>
+    <w:lsdException w:name="Table Professional" w:semiHidden="1" w:unhideWhenUsed="1"/>
+    <w:lsdException w:name="Table Subtle 1" w:semiHidden="1" w:unhideWhenUsed="1"/>
+    <w:lsdException w:name="Table Subtle 2" w:semiHidden="1" w:unhideWhenUsed="1"/>
+    <w:lsdException w:name="Table Web 1" w:semiHidden="1" w:unhideWhenUsed="1"/>
+    <w:lsdException w:name="Table Web 2" w:semiHidden="1" w:unhideWhenUsed="1"/>
+    <w:lsdException w:name="Table Web 3" w:semiHidden="1" w:unhideWhenUsed="1"/>
+    <w:lsdException w:name="Balloon Text" w:semiHidden="1" w:unhideWhenUsed="1"/>
+    <w:lsdException w:name="Table Grid" w:uiPriority="39"/>
+    <w:lsdException w:name="Table Theme" w:semiHidden="1" w:unhideWhenUsed="1"/>
+    <w:lsdException w:name="Placeholder Text" w:semiHidden="1"/>
+    <w:lsdException w:name="No Spacing" w:uiPriority="1" w:qFormat="1"/>
+    <w:lsdException w:name="Light Shading" w:uiPriority="60"/>
+    <w:lsdException w:name="Light List" w:uiPriority="61"/>
+    <w:lsdException w:name="Light Grid" w:uiPriority="62"/>
+    <w:lsdException w:name="Medium Shading 1" w:uiPriority="63"/>
+    <w:lsdException w:name="Medium Shading 2" w:uiPriority="64"/>
+    <w:lsdException w:name="Medium List 1" w:uiPriority="65"/>
+    <w:lsdException w:name="Medium List 2" w:uiPriority="66"/>
+    <w:lsdException w:name="Medium Grid 1" w:uiPriority="67"/>
+    <w:lsdException w:name="Medium Grid 2" w:uiPriority="68"/>
+    <w:lsdException w:name="Medium Grid 3" w:uiPriority="69"/>
+    <w:lsdException w:name="Dark List" w:uiPriority="70"/>
+    <w:lsdException w:name="Colorful Shading" w:uiPriority="71"/>
+    <w:lsdException w:name="Colorful List" w:uiPriority="72"/>
+    <w:lsdException w:name="Colorful Grid" w:uiPriority="73"/>
+    <w:lsdException w:name="Light Shading Accent 1" w:uiPriority="60"/>
+    <w:lsdException w:name="Light List Accent 1" w:uiPriority="61"/>
+    <w:lsdException w:name="Light Grid Accent 1" w:uiPriority="62"/>
+    <w:lsdException w:name="Medium Shading 1 Accent 1" w:uiPriority="63"/>
+    <w:lsdException w:name="Medium Shading 2 Accent 1" w:uiPriority="64"/>
+    <w:lsdException w:name="Medium List 1 Accent 1" w:uiPriority="65"/>
+    <w:lsdException w:name="Revision" w:semiHidden="1"/>
+    <w:lsdException w:name="List Paragraph" w:uiPriority="34" w:qFormat="1"/>
+    <w:lsdException w:name="Quote" w:uiPriority="29" w:qFormat="1"/>
+    <w:lsdException w:name="Intense Quote" w:uiPriority="30" w:qFormat="1"/>
+    <w:lsdException w:name="Medium List 2 Accent 1" w:uiPriority="66"/>
+    <w:lsdException w:name="Medium Grid 1 Accent 1" w:uiPriority="67"/>
+    <w:lsdException w:name="Medium Grid 2 Accent 1" w:uiPriority="68"/>
+    <w:lsdException w:name="Medium Grid 3 Accent 1" w:uiPriority="69"/>
+    <w:lsdException w:name="Dark List Accent 1" w:uiPriority="70"/>
+    <w:lsdException w:name="Colorful Shading Accent 1" w:uiPriority="71"/>
+    <w:lsdException w:name="Colorful List Accent 1" w:uiPriority="72"/>
+    <w:lsdException w:name="Colorful Grid Accent 1" w:uiPriority="73"/>
+    <w:lsdException w:name="Light Shading Accent 2" w:uiPriority="60"/>
+    <w:lsdException w:name="Light List Accent 2" w:uiPriority="61"/>
+    <w:lsdException w:name="Light Grid Accent 2" w:uiPriority="62"/>
+    <w:lsdException w:name="Medium Shading 1 Accent 2" w:uiPriority="63"/>
+    <w:lsdException w:name="Medium Shading 2 Accent 2" w:uiPriority="64"/>
+    <w:lsdException w:name="Medium List 1 Accent 2" w:uiPriority="65"/>
+    <w:lsdException w:name="Medium List 2 Accent 2" w:uiPriority="66"/>
+    <w:lsdException w:name="Medium Grid 1 Accent 2" w:uiPriority="67"/>
+    <w:lsdException w:name="Medium Grid 2 Accent 2" w:uiPriority="68"/>
+    <w:lsdException w:name="Medium Grid 3 Accent 2" w:uiPriority="69"/>
+    <w:lsdException w:name="Dark List Accent 2" w:uiPriority="70"/>
+    <w:lsdException w:name="Colorful Shading Accent 2" w:uiPriority="71"/>
+    <w:lsdException w:name="Colorful List Accent 2" w:uiPriority="72"/>
+    <w:lsdException w:name="Colorful Grid Accent 2" w:uiPriority="73"/>
+    <w:lsdException w:name="Light Shading Accent 3" w:uiPriority="60"/>
+    <w:lsdException w:name="Light List Accent 3" w:uiPriority="61"/>
+    <w:lsdException w:name="Light Grid Accent 3" w:uiPriority="62"/>
+    <w:lsdException w:name="Medium Shading 1 Accent 3" w:uiPriority="63"/>
+    <w:lsdException w:name="Medium Shading 2 Accent 3" w:uiPriority="64"/>
+    <w:lsdException w:name="Medium List 1 Accent 3" w:uiPriority="65"/>
+    <w:lsdException w:name="Medium List 2 Accent 3" w:uiPriority="66"/>
+    <w:lsdException w:name="Medium Grid 1 Accent 3" w:uiPriority="67"/>
+    <w:lsdException w:name="Medium Grid 2 Accent 3" w:uiPriority="68"/>
+    <w:lsdException w:name="Medium Grid 3 Accent 3" w:uiPriority="69"/>
+    <w:lsdException w:name="Dark List Accent 3" w:uiPriority="70"/>
+    <w:lsdException w:name="Colorful Shading Accent 3" w:uiPriority="71"/>
+    <w:lsdException w:name="Colorful List Accent 3" w:uiPriority="72"/>
+    <w:lsdException w:name="Colorful Grid Accent 3" w:uiPriority="73"/>
+    <w:lsdException w:name="Light Shading Accent 4" w:uiPriority="60"/>
+    <w:lsdException w:name="Light List Accent 4" w:uiPriority="61"/>
+    <w:lsdException w:name="Light Grid Accent 4" w:uiPriority="62"/>
+    <w:lsdException w:name="Medium Shading 1 Accent 4" w:uiPriority="63"/>
+    <w:lsdException w:name="Medium Shading 2 Accent 4" w:uiPriority="64"/>
+    <w:lsdException w:name="Medium List 1 Accent 4" w:uiPriority="65"/>
+    <w:lsdException w:name="Medium List 2 Accent 4" w:uiPriority="66"/>
+    <w:lsdException w:name="Medium Grid 1 Accent 4" w:uiPriority="67"/>
+    <w:lsdException w:name="Medium Grid 2 Accent 4" w:uiPriority="68"/>
+    <w:lsdException w:name="Medium Grid 3 Accent 4" w:uiPriority="69"/>
+    <w:lsdException w:name="Dark List Accent 4" w:uiPriority="70"/>
+    <w:lsdException w:name="Colorful Shading Accent 4" w:uiPriority="71"/>
+    <w:lsdException w:name="Colorful List Accent 4" w:uiPriority="72"/>
+    <w:lsdException w:name="Colorful Grid Accent 4" w:uiPriority="73"/>
+    <w:lsdException w:name="Light Shading Accent 5" w:uiPriority="60"/>
+    <w:lsdException w:name="Light List Accent 5" w:uiPriority="61"/>
+    <w:lsdException w:name="Light Grid Accent 5" w:uiPriority="62"/>
+    <w:lsdException w:name="Medium Shading 1 Accent 5" w:uiPriority="63"/>
+    <w:lsdException w:name="Medium Shading 2 Accent 5" w:uiPriority="64"/>
+    <w:lsdException w:name="Medium List 1 Accent 5" w:uiPriority="65"/>
+    <w:lsdException w:name="Medium List 2 Accent 5" w:uiPriority="66"/>
+    <w:lsdException w:name="Medium Grid 1 Accent 5" w:uiPriority="67"/>
+    <w:lsdException w:name="Medium Grid 2 Accent 5" w:uiPriority="68"/>
+    <w:lsdException w:name="Medium Grid 3 Accent 5" w:uiPriority="69"/>
+    <w:lsdException w:name="Dark List Accent 5" w:uiPriority="70"/>
+    <w:lsdException w:name="Colorful Shading Accent 5" w:uiPriority="71"/>
+    <w:lsdException w:name="Colorful List Accent 5" w:uiPriority="72"/>
+    <w:lsdException w:name="Colorful Grid Accent 5" w:uiPriority="73"/>
+    <w:lsdException w:name="Light Shading Accent 6" w:uiPriority="60"/>
+    <w:lsdException w:name="Light List Accent 6" w:uiPriority="61"/>
+    <w:lsdException w:name="Light Grid Accent 6" w:uiPriority="62"/>
+    <w:lsdException w:name="Medium Shading 1 Accent 6" w:uiPriority="63"/>
+    <w:lsdException w:name="Medium Shading 2 Accent 6" w:uiPriority="64"/>
+    <w:lsdException w:name="Medium List 1 Accent 6" w:uiPriority="65"/>
+    <w:lsdException w:name="Medium List 2 Accent 6" w:uiPriority="66"/>
+    <w:lsdException w:name="Medium Grid 1 Accent 6" w:uiPriority="67"/>
+    <w:lsdException w:name="Medium Grid 2 Accent 6" w:uiPriority="68"/>
+    <w:lsdException w:name="Medium Grid 3 Accent 6" w:uiPriority="69"/>
+    <w:lsdException w:name="Dark List Accent 6" w:uiPriority="70"/>
+    <w:lsdException w:name="Colorful Shading Accent 6" w:uiPriority="71"/>
+    <w:lsdException w:name="Colorful List Accent 6" w:uiPriority="72"/>
+    <w:lsdException w:name="Colorful Grid Accent 6" w:uiPriority="73"/>
+    <w:lsdException w:name="Subtle Emphasis" w:uiPriority="19" w:qFormat="1"/>
+    <w:lsdException w:name="Intense Emphasis" w:uiPriority="21" w:qFormat="1"/>
+    <w:lsdException w:name="Subtle Reference" w:uiPriority="31" w:qFormat="1"/>
+    <w:lsdException w:name="Intense Reference" w:uiPriority="32" w:qFormat="1"/>
+    <w:lsdException w:name="Book Title" w:uiPriority="33" w:qFormat="1"/>
+    <w:lsdException w:name="Bibliography" w:semiHidden="1" w:uiPriority="37" w:unhideWhenUsed="1"/>
+    <w:lsdException w:name="TOC Heading" w:semiHidden="1" w:uiPriority="39" w:unhideWhenUsed="1" w:qFormat="1"/>
+    <w:lsdException w:name="Plain Table 1" w:uiPriority="41"/>
+    <w:lsdException w:name="Plain Table 2" w:uiPriority="42"/>
+    <w:lsdException w:name="Plain Table 3" w:uiPriority="43"/>
+    <w:lsdException w:name="Plain Table 4" w:uiPriority="44"/>
+    <w:lsdException w:name="Plain Table 5" w:uiPriority="45"/>
+    <w:lsdException w:name="Grid Table Light" w:uiPriority="40"/>
+    <w:lsdException w:name="Grid Table 1 Light" w:uiPriority="46"/>
+    <w:lsdException w:name="Grid Table 2" w:uiPriority="47"/>
+    <w:lsdException w:name="Grid Table 3" w:uiPriority="48"/>
+    <w:lsdException w:name="Grid Table 4" w:uiPriority="49"/>
+    <w:lsdException w:name="Grid Table 5 Dark" w:uiPriority="50"/>
+    <w:lsdException w:name="Grid Table 6 Colorful" w:uiPriority="51"/>
+    <w:lsdException w:name="Grid Table 7 Colorful" w:uiPriority="52"/>
+    <w:lsdException w:name="Grid Table 1 Light Accent 1" w:uiPriority="46"/>
+    <w:lsdException w:name="Grid Table 2 Accent 1" w:uiPriority="47"/>
+    <w:lsdException w:name="Grid Table 3 Accent 1" w:uiPriority="48"/>
+    <w:lsdException w:name="Grid Table 4 Accent 1" w:uiPriority="49"/>
+    <w:lsdException w:name="Grid Table 5 Dark Accent 1" w:uiPriority="50"/>
+    <w:lsdException w:name="Grid Table 6 Colorful Accent 1" w:uiPriority="51"/>
+    <w:lsdException w:name="Grid Table 7 Colorful Accent 1" w:uiPriority="52"/>
+    <w:lsdException w:name="Grid Table 1 Light Accent 2" w:uiPriority="46"/>
+    <w:lsdException w:name="Grid Table 2 Accent 2" w:uiPriority="47"/>
+    <w:lsdException w:name="Grid Table 3 Accent 2" w:uiPriority="48"/>
+    <w:lsdException w:name="Grid Table 4 Accent 2" w:uiPriority="49"/>
+    <w:lsdException w:name="Grid Table 5 Dark Accent 2" w:uiPriority="50"/>
+    <w:lsdException w:name="Grid Table 6 Colorful Accent 2" w:uiPriority="51"/>
+    <w:lsdException w:name="Grid Table 7 Colorful Accent 2" w:uiPriority="52"/>
+    <w:lsdException w:name="Grid Table 1 Light Accent 3" w:uiPriority="46"/>
+    <w:lsdException w:name="Grid Table 2 Accent 3" w:uiPriority="47"/>
+    <w:lsdException w:name="Grid Table 3 Accent 3" w:uiPriority="48"/>
+    <w:lsdException w:name="Grid Table 4 Accent 3" w:uiPriority="49"/>
+    <w:lsdException w:name="Grid Table 5 Dark Accent 3" w:uiPriority="50"/>
+    <w:lsdException w:name="Grid Table 6 Colorful Accent 3" w:uiPriority="51"/>
+    <w:lsdException w:name="Grid Table 7 Colorful Accent 3" w:uiPriority="52"/>
+    <w:lsdException w:name="Grid Table 1 Light Accent 4" w:uiPriority="46"/>
+    <w:lsdException w:name="Grid Table 2 Accent 4" w:uiPriority="47"/>
+    <w:lsdException w:name="Grid Table 3 Accent 4" w:uiPriority="48"/>
+    <w:lsdException w:name="Grid Table 4 Accent 4" w:uiPriority="49"/>
+    <w:lsdException w:name="Grid Table 5 Dark Accent 4" w:uiPriority="50"/>
+    <w:lsdException w:name="Grid Table 6 Colorful Accent 4" w:uiPriority="51"/>
+    <w:lsdException w:name="Grid Table 7 Colorful Accent 4" w:uiPriority="52"/>
+    <w:lsdException w:name="Grid Table 1 Light Accent 5" w:uiPriority="46"/>
+    <w:lsdException w:name="Grid Table 2 Accent 5" w:uiPriority="47"/>
+    <w:lsdException w:name="Grid Table 3 Accent 5" w:uiPriority="48"/>
+    <w:lsdException w:name="Grid Table 4 Accent 5" w:uiPriority="49"/>
+    <w:lsdException w:name="Grid Table 5 Dark Accent 5" w:uiPriority="50"/>
+    <w:lsdException w:name="Grid Table 6 Colorful Accent 5" w:uiPriority="51"/>
+    <w:lsdException w:name="Grid Table 7 Colorful Accent 5" w:uiPriority="52"/>
+    <w:lsdException w:name="Grid Table 1 Light Accent 6" w:uiPriority="46"/>
+    <w:lsdException w:name="Grid Table 2 Accent 6" w:uiPriority="47"/>
+    <w:lsdException w:name="Grid Table 3 Accent 6" w:uiPriority="48"/>
+    <w:lsdException w:name="Grid Table 4 Accent 6" w:uiPriority="49"/>
+    <w:lsdException w:name="Grid Table 5 Dark Accent 6" w:uiPriority="50"/>
+    <w:lsdException w:name="Grid Table 6 Colorful Accent 6" w:uiPriority="51"/>
+    <w:lsdException w:name="Grid Table 7 Colorful Accent 6" w:uiPriority="52"/>
+    <w:lsdException w:name="List Table 1 Light" w:uiPriority="46"/>
+    <w:lsdException w:name="List Table 2" w:uiPriority="47"/>
+    <w:lsdException w:name="List Table 3" w:uiPriority="48"/>
+    <w:lsdException w:name="List Table 4" w:uiPriority="49"/>
+    <w:lsdException w:name="List Table 5 Dark" w:uiPriority="50"/>
+    <w:lsdException w:name="List Table 6 Colorful" w:uiPriority="51"/>
+    <w:lsdException w:name="List Table 7 Colorful" w:uiPriority="52"/>
+    <w:lsdException w:name="List Table 1 Light Accent 1" w:uiPriority="46"/>
+    <w:lsdException w:name="List Table 2 Accent 1" w:uiPriority="47"/>
+    <w:lsdException w:name="List Table 3 Accent 1" w:uiPriority="48"/>
+    <w:lsdException w:name="List Table 4 Accent 1" w:uiPriority="49"/>
+    <w:lsdException w:name="List Table 5 Dark Accent 1" w:uiPriority="50"/>
+    <w:lsdException w:name="List Table 6 Colorful Accent 1" w:uiPriority="51"/>
+    <w:lsdException w:name="List Table 7 Colorful Accent 1" w:uiPriority="52"/>
+    <w:lsdException w:name="List Table 1 Light Accent 2" w:uiPriority="46"/>
+    <w:lsdException w:name="List Table 2 Accent 2" w:uiPriority="47"/>
+    <w:lsdException w:name="List Table 3 Accent 2" w:uiPriority="48"/>
+    <w:lsdException w:name="List Table 4 Accent 2" w:uiPriority="49"/>
+    <w:lsdException w:name="List Table 5 Dark Accent 2" w:uiPriority="50"/>
+    <w:lsdException w:name="List Table 6 Colorful Accent 2" w:uiPriority="51"/>
+    <w:lsdException w:name="List Table 7 Colorful Accent 2" w:uiPriority="52"/>
+    <w:lsdException w:name="List Table 1 Light Accent 3" w:uiPriority="46"/>
+    <w:lsdException w:name="List Table 2 Accent 3" w:uiPriority="47"/>
+    <w:lsdException w:name="List Table 3 Accent 3" w:uiPriority="48"/>
+    <w:lsdException w:name="List Table 4 Accent 3" w:uiPriority="49"/>
+    <w:lsdException w:name="List Table 5 Dark Accent 3" w:uiPriority="50"/>
+    <w:lsdException w:name="List Table 6 Colorful Accent 3" w:uiPriority="51"/>
+    <w:lsdException w:name="List Table 7 Colorful Accent 3" w:uiPriority="52"/>
+    <w:lsdException w:name="List Table 1 Light Accent 4" w:uiPriority="46"/>
+    <w:lsdException w:name="List Table 2 Accent 4" w:uiPriority="47"/>
+    <w:lsdException w:name="List Table 3 Accent 4" w:uiPriority="48"/>
+    <w:lsdException w:name="List Table 4 Accent 4" w:uiPriority="49"/>
+    <w:lsdException w:name="List Table 5 Dark Accent 4" w:uiPriority="50"/>
+    <w:lsdException w:name="List Table 6 Colorful Accent 4" w:uiPriority="51"/>
+    <w:lsdException w:name="List Table 7 Colorful Accent 4" w:uiPriority="52"/>
+    <w:lsdException w:name="List Table 1 Light Accent 5" w:uiPriority="46"/>
+    <w:lsdException w:name="List Table 2 Accent 5" w:uiPriority="47"/>
+    <w:lsdException w:name="List Table 3 Accent 5" w:uiPriority="48"/>
+    <w:lsdException w:name="List Table 4 Accent 5" w:uiPriority="49"/>
+    <w:lsdException w:name="List Table 5 Dark Accent 5" w:uiPriority="50"/>
+    <w:lsdException w:name="List Table 6 Colorful Accent 5" w:uiPriority="51"/>
+    <w:lsdException w:name="List Table 7 Colorful Accent 5" w:uiPriority="52"/>
+    <w:lsdException w:name="List Table 1 Light Accent 6" w:uiPriority="46"/>
+    <w:lsdException w:name="List Table 2 Accent 6" w:uiPriority="47"/>
+    <w:lsdException w:name="List Table 3 Accent 6" w:uiPriority="48"/>
+    <w:lsdException w:name="List Table 4 Accent 6" w:uiPriority="49"/>
+    <w:lsdException w:name="List Table 5 Dark Accent 6" w:uiPriority="50"/>
+    <w:lsdException w:name="List Table 6 Colorful Accent 6" w:uiPriority="51"/>
+    <w:lsdException w:name="List Table 7 Colorful Accent 6" w:uiPriority="52"/>
   </w:latentStyles>
   <w:style w:type="paragraph" w:default="1" w:styleId="Normal">
     <w:name w:val="Normal"/>
     <w:qFormat/>
   </w:style>
-  <w:style w:type="paragraph" w:styleId="Ttulo1">
+  <w:style w:type="paragraph" w:styleId="Heading1">
     <w:name w:val="heading 1"/>
     <w:basedOn w:val="Normal"/>
     <w:next w:val="Normal"/>
-    <w:link w:val="Ttulo1Car"/>
+    <w:link w:val="Heading1Char"/>
     <w:uiPriority w:val="9"/>
     <w:qFormat/>
     <w:rsid w:val="009D6BBB"/>
@@ -4742,11 +5717,11 @@
       <w:szCs w:val="32"/>
     </w:rPr>
   </w:style>
-  <w:style w:type="paragraph" w:styleId="Ttulo2">
+  <w:style w:type="paragraph" w:styleId="Heading2">
     <w:name w:val="heading 2"/>
     <w:basedOn w:val="Normal"/>
     <w:next w:val="Normal"/>
-    <w:link w:val="Ttulo2Car"/>
+    <w:link w:val="Heading2Char"/>
     <w:uiPriority w:val="9"/>
     <w:unhideWhenUsed/>
     <w:qFormat/>
@@ -4764,11 +5739,11 @@
       <w:szCs w:val="26"/>
     </w:rPr>
   </w:style>
-  <w:style w:type="paragraph" w:styleId="Ttulo3">
+  <w:style w:type="paragraph" w:styleId="Heading3">
     <w:name w:val="heading 3"/>
     <w:basedOn w:val="Normal"/>
     <w:next w:val="Normal"/>
-    <w:link w:val="Ttulo3Car"/>
+    <w:link w:val="Heading3Char"/>
     <w:uiPriority w:val="9"/>
     <w:unhideWhenUsed/>
     <w:qFormat/>
@@ -4786,12 +5761,13 @@
       <w:szCs w:val="24"/>
     </w:rPr>
   </w:style>
-  <w:style w:type="character" w:default="1" w:styleId="Fuentedeprrafopredeter">
+  <w:style w:type="character" w:default="1" w:styleId="DefaultParagraphFont">
     <w:name w:val="Default Paragraph Font"/>
     <w:uiPriority w:val="1"/>
+    <w:semiHidden/>
     <w:unhideWhenUsed/>
   </w:style>
-  <w:style w:type="table" w:default="1" w:styleId="Tablanormal">
+  <w:style w:type="table" w:default="1" w:styleId="TableNormal">
     <w:name w:val="Normal Table"/>
     <w:uiPriority w:val="99"/>
     <w:semiHidden/>
@@ -4806,17 +5782,17 @@
       </w:tblCellMar>
     </w:tblPr>
   </w:style>
-  <w:style w:type="numbering" w:default="1" w:styleId="Sinlista">
+  <w:style w:type="numbering" w:default="1" w:styleId="NoList">
     <w:name w:val="No List"/>
     <w:uiPriority w:val="99"/>
     <w:semiHidden/>
     <w:unhideWhenUsed/>
   </w:style>
-  <w:style w:type="paragraph" w:styleId="Ttulo">
+  <w:style w:type="paragraph" w:styleId="Title">
     <w:name w:val="Title"/>
     <w:basedOn w:val="Normal"/>
     <w:next w:val="Normal"/>
-    <w:link w:val="TtuloCar"/>
+    <w:link w:val="TitleChar"/>
     <w:uiPriority w:val="10"/>
     <w:qFormat/>
     <w:rsid w:val="009D6BBB"/>
@@ -4834,10 +5810,10 @@
       <w14:ligatures w14:val="standard"/>
     </w:rPr>
   </w:style>
-  <w:style w:type="character" w:customStyle="1" w:styleId="TtuloCar">
-    <w:name w:val="Título Car"/>
-    <w:basedOn w:val="Fuentedeprrafopredeter"/>
-    <w:link w:val="Ttulo"/>
+  <w:style w:type="character" w:customStyle="1" w:styleId="TitleChar">
+    <w:name w:val="Title Char"/>
+    <w:basedOn w:val="DefaultParagraphFont"/>
+    <w:link w:val="Title"/>
     <w:uiPriority w:val="10"/>
     <w:rsid w:val="009D6BBB"/>
     <w:rPr>
@@ -4850,10 +5826,10 @@
       <w14:ligatures w14:val="standard"/>
     </w:rPr>
   </w:style>
-  <w:style w:type="character" w:customStyle="1" w:styleId="Ttulo1Car">
-    <w:name w:val="Título 1 Car"/>
-    <w:basedOn w:val="Fuentedeprrafopredeter"/>
-    <w:link w:val="Ttulo1"/>
+  <w:style w:type="character" w:customStyle="1" w:styleId="Heading1Char">
+    <w:name w:val="Heading 1 Char"/>
+    <w:basedOn w:val="DefaultParagraphFont"/>
+    <w:link w:val="Heading1"/>
     <w:uiPriority w:val="9"/>
     <w:rsid w:val="009D6BBB"/>
     <w:rPr>
@@ -4863,10 +5839,10 @@
       <w:szCs w:val="32"/>
     </w:rPr>
   </w:style>
-  <w:style w:type="character" w:customStyle="1" w:styleId="Ttulo3Car">
-    <w:name w:val="Título 3 Car"/>
-    <w:basedOn w:val="Fuentedeprrafopredeter"/>
-    <w:link w:val="Ttulo3"/>
+  <w:style w:type="character" w:customStyle="1" w:styleId="Heading3Char">
+    <w:name w:val="Heading 3 Char"/>
+    <w:basedOn w:val="DefaultParagraphFont"/>
+    <w:link w:val="Heading3"/>
     <w:uiPriority w:val="9"/>
     <w:rsid w:val="008B5DBB"/>
     <w:rPr>
@@ -4876,10 +5852,10 @@
       <w:szCs w:val="24"/>
     </w:rPr>
   </w:style>
-  <w:style w:type="character" w:customStyle="1" w:styleId="Ttulo2Car">
-    <w:name w:val="Título 2 Car"/>
-    <w:basedOn w:val="Fuentedeprrafopredeter"/>
-    <w:link w:val="Ttulo2"/>
+  <w:style w:type="character" w:customStyle="1" w:styleId="Heading2Char">
+    <w:name w:val="Heading 2 Char"/>
+    <w:basedOn w:val="DefaultParagraphFont"/>
+    <w:link w:val="Heading2"/>
     <w:uiPriority w:val="9"/>
     <w:rsid w:val="008B5DBB"/>
     <w:rPr>
@@ -4889,7 +5865,7 @@
       <w:szCs w:val="26"/>
     </w:rPr>
   </w:style>
-  <w:style w:type="paragraph" w:styleId="Prrafodelista">
+  <w:style w:type="paragraph" w:styleId="ListParagraph">
     <w:name w:val="List Paragraph"/>
     <w:basedOn w:val="Normal"/>
     <w:uiPriority w:val="34"/>
@@ -4900,10 +5876,10 @@
       <w:contextualSpacing/>
     </w:pPr>
   </w:style>
-  <w:style w:type="paragraph" w:styleId="Textodeglobo">
+  <w:style w:type="paragraph" w:styleId="BalloonText">
     <w:name w:val="Balloon Text"/>
     <w:basedOn w:val="Normal"/>
-    <w:link w:val="TextodegloboCar"/>
+    <w:link w:val="BalloonTextChar"/>
     <w:uiPriority w:val="99"/>
     <w:semiHidden/>
     <w:unhideWhenUsed/>
@@ -4917,10 +5893,10 @@
       <w:szCs w:val="16"/>
     </w:rPr>
   </w:style>
-  <w:style w:type="character" w:customStyle="1" w:styleId="TextodegloboCar">
-    <w:name w:val="Texto de globo Car"/>
-    <w:basedOn w:val="Fuentedeprrafopredeter"/>
-    <w:link w:val="Textodeglobo"/>
+  <w:style w:type="character" w:customStyle="1" w:styleId="BalloonTextChar">
+    <w:name w:val="Balloon Text Char"/>
+    <w:basedOn w:val="DefaultParagraphFont"/>
+    <w:link w:val="BalloonText"/>
     <w:uiPriority w:val="99"/>
     <w:semiHidden/>
     <w:rsid w:val="00436991"/>
@@ -4930,9 +5906,9 @@
       <w:szCs w:val="16"/>
     </w:rPr>
   </w:style>
-  <w:style w:type="table" w:styleId="Tablaconcuadrcula">
+  <w:style w:type="table" w:styleId="TableGrid">
     <w:name w:val="Table Grid"/>
-    <w:basedOn w:val="Tablanormal"/>
+    <w:basedOn w:val="TableNormal"/>
     <w:uiPriority w:val="39"/>
     <w:rsid w:val="000417A7"/>
     <w:pPr>
@@ -4956,9 +5932,9 @@
       </w:tblCellMar>
     </w:tblPr>
   </w:style>
-  <w:style w:type="table" w:styleId="Listaclara-nfasis1">
+  <w:style w:type="table" w:styleId="LightList-Accent1">
     <w:name w:val="Light List Accent 1"/>
-    <w:basedOn w:val="Tablanormal"/>
+    <w:basedOn w:val="TableNormal"/>
     <w:uiPriority w:val="61"/>
     <w:rsid w:val="00A579A4"/>
     <w:pPr>
@@ -5048,9 +6024,9 @@
       </w:tcPr>
     </w:tblStylePr>
   </w:style>
-  <w:style w:type="character" w:styleId="Hipervnculo">
+  <w:style w:type="character" w:styleId="Hyperlink">
     <w:name w:val="Hyperlink"/>
-    <w:basedOn w:val="Fuentedeprrafopredeter"/>
+    <w:basedOn w:val="DefaultParagraphFont"/>
     <w:uiPriority w:val="99"/>
     <w:unhideWhenUsed/>
     <w:rsid w:val="00F62EBE"/>
@@ -5061,12 +6037,12 @@
   </w:style>
   <w:style w:type="character" w:customStyle="1" w:styleId="apple-converted-space">
     <w:name w:val="apple-converted-space"/>
-    <w:basedOn w:val="Fuentedeprrafopredeter"/>
+    <w:basedOn w:val="DefaultParagraphFont"/>
     <w:rsid w:val="00345DF2"/>
   </w:style>
-  <w:style w:type="character" w:styleId="Hipervnculovisitado">
+  <w:style w:type="character" w:styleId="FollowedHyperlink">
     <w:name w:val="FollowedHyperlink"/>
-    <w:basedOn w:val="Fuentedeprrafopredeter"/>
+    <w:basedOn w:val="DefaultParagraphFont"/>
     <w:uiPriority w:val="99"/>
     <w:semiHidden/>
     <w:unhideWhenUsed/>
@@ -5076,9 +6052,9 @@
       <w:u w:val="single"/>
     </w:rPr>
   </w:style>
-  <w:style w:type="paragraph" w:styleId="TtulodeTDC">
+  <w:style w:type="paragraph" w:styleId="TOCHeading">
     <w:name w:val="TOC Heading"/>
-    <w:basedOn w:val="Ttulo1"/>
+    <w:basedOn w:val="Heading1"/>
     <w:next w:val="Normal"/>
     <w:uiPriority w:val="39"/>
     <w:unhideWhenUsed/>
@@ -5091,7 +6067,7 @@
       <w:lang w:val="en-US"/>
     </w:rPr>
   </w:style>
-  <w:style w:type="paragraph" w:styleId="TDC2">
+  <w:style w:type="paragraph" w:styleId="TOC2">
     <w:name w:val="toc 2"/>
     <w:basedOn w:val="Normal"/>
     <w:next w:val="Normal"/>
@@ -5108,7 +6084,7 @@
       <w:lang w:val="en-US"/>
     </w:rPr>
   </w:style>
-  <w:style w:type="paragraph" w:styleId="TDC1">
+  <w:style w:type="paragraph" w:styleId="TOC1">
     <w:name w:val="toc 1"/>
     <w:basedOn w:val="Normal"/>
     <w:next w:val="Normal"/>
@@ -5124,7 +6100,7 @@
       <w:lang w:val="en-US"/>
     </w:rPr>
   </w:style>
-  <w:style w:type="paragraph" w:styleId="TDC3">
+  <w:style w:type="paragraph" w:styleId="TOC3">
     <w:name w:val="toc 3"/>
     <w:basedOn w:val="Normal"/>
     <w:next w:val="Normal"/>
@@ -5141,587 +6117,23 @@
       <w:lang w:val="en-US"/>
     </w:rPr>
   </w:style>
-</w:styles>
-</file>
-
-<file path=word/stylesWithEffects.xml><?xml version="1.0" encoding="utf-8"?>
-<w:styles xmlns:wpc="http://schemas.microsoft.com/office/word/2010/wordprocessingCanvas" xmlns:mc="http://schemas.openxmlformats.org/markup-compatibility/2006" xmlns:o="urn:schemas-microsoft-com:office:office" xmlns:r="http://schemas.openxmlformats.org/officeDocument/2006/relationships" xmlns:m="http://schemas.openxmlformats.org/officeDocument/2006/math" xmlns:v="urn:schemas-microsoft-com:vml" xmlns:wp14="http://schemas.microsoft.com/office/word/2010/wordprocessingDrawing" xmlns:wp="http://schemas.openxmlformats.org/drawingml/2006/wordprocessingDrawing" xmlns:w10="urn:schemas-microsoft-com:office:word" xmlns:w="http://schemas.openxmlformats.org/wordprocessingml/2006/main" xmlns:w14="http://schemas.microsoft.com/office/word/2010/wordml" xmlns:wpg="http://schemas.microsoft.com/office/word/2010/wordprocessingGroup" xmlns:wpi="http://schemas.microsoft.com/office/word/2010/wordprocessingInk" xmlns:wne="http://schemas.microsoft.com/office/word/2006/wordml" xmlns:wps="http://schemas.microsoft.com/office/word/2010/wordprocessingShape" mc:Ignorable="w14 wp14">
-  <w:docDefaults>
-    <w:rPrDefault>
-      <w:rPr>
-        <w:rFonts w:asciiTheme="minorHAnsi" w:eastAsiaTheme="minorHAnsi" w:hAnsiTheme="minorHAnsi" w:cstheme="minorBidi"/>
-        <w:sz w:val="22"/>
-        <w:szCs w:val="22"/>
-        <w:lang w:val="es-CR" w:eastAsia="en-US" w:bidi="ar-SA"/>
-      </w:rPr>
-    </w:rPrDefault>
-    <w:pPrDefault>
-      <w:pPr>
-        <w:spacing w:after="160" w:line="259" w:lineRule="auto"/>
-      </w:pPr>
-    </w:pPrDefault>
-  </w:docDefaults>
-  <w:latentStyles w:defLockedState="0" w:defUIPriority="99" w:defSemiHidden="1" w:defUnhideWhenUsed="1" w:defQFormat="0" w:count="267">
-    <w:lsdException w:name="Normal" w:semiHidden="0" w:uiPriority="0" w:unhideWhenUsed="0" w:qFormat="1"/>
-    <w:lsdException w:name="heading 1" w:semiHidden="0" w:uiPriority="9" w:unhideWhenUsed="0" w:qFormat="1"/>
-    <w:lsdException w:name="heading 2" w:uiPriority="9" w:qFormat="1"/>
-    <w:lsdException w:name="heading 3" w:uiPriority="9" w:qFormat="1"/>
-    <w:lsdException w:name="heading 4" w:uiPriority="9" w:qFormat="1"/>
-    <w:lsdException w:name="heading 5" w:uiPriority="9" w:qFormat="1"/>
-    <w:lsdException w:name="heading 6" w:uiPriority="9" w:qFormat="1"/>
-    <w:lsdException w:name="heading 7" w:uiPriority="9" w:qFormat="1"/>
-    <w:lsdException w:name="heading 8" w:uiPriority="9" w:qFormat="1"/>
-    <w:lsdException w:name="heading 9" w:uiPriority="9" w:qFormat="1"/>
-    <w:lsdException w:name="toc 1" w:uiPriority="39"/>
-    <w:lsdException w:name="toc 2" w:uiPriority="39"/>
-    <w:lsdException w:name="toc 3" w:uiPriority="39"/>
-    <w:lsdException w:name="toc 4" w:uiPriority="39"/>
-    <w:lsdException w:name="toc 5" w:uiPriority="39"/>
-    <w:lsdException w:name="toc 6" w:uiPriority="39"/>
-    <w:lsdException w:name="toc 7" w:uiPriority="39"/>
-    <w:lsdException w:name="toc 8" w:uiPriority="39"/>
-    <w:lsdException w:name="toc 9" w:uiPriority="39"/>
-    <w:lsdException w:name="caption" w:uiPriority="35" w:qFormat="1"/>
-    <w:lsdException w:name="Title" w:semiHidden="0" w:uiPriority="10" w:unhideWhenUsed="0" w:qFormat="1"/>
-    <w:lsdException w:name="Default Paragraph Font" w:uiPriority="1"/>
-    <w:lsdException w:name="Subtitle" w:semiHidden="0" w:uiPriority="11" w:unhideWhenUsed="0" w:qFormat="1"/>
-    <w:lsdException w:name="Strong" w:semiHidden="0" w:uiPriority="22" w:unhideWhenUsed="0" w:qFormat="1"/>
-    <w:lsdException w:name="Emphasis" w:semiHidden="0" w:uiPriority="20" w:unhideWhenUsed="0" w:qFormat="1"/>
-    <w:lsdException w:name="Table Grid" w:semiHidden="0" w:uiPriority="39" w:unhideWhenUsed="0"/>
-    <w:lsdException w:name="Placeholder Text" w:unhideWhenUsed="0"/>
-    <w:lsdException w:name="No Spacing" w:semiHidden="0" w:uiPriority="1" w:unhideWhenUsed="0" w:qFormat="1"/>
-    <w:lsdException w:name="Light Shading" w:semiHidden="0" w:uiPriority="60" w:unhideWhenUsed="0"/>
-    <w:lsdException w:name="Light List" w:semiHidden="0" w:uiPriority="61" w:unhideWhenUsed="0"/>
-    <w:lsdException w:name="Light Grid" w:semiHidden="0" w:uiPriority="62" w:unhideWhenUsed="0"/>
-    <w:lsdException w:name="Medium Shading 1" w:semiHidden="0" w:uiPriority="63" w:unhideWhenUsed="0"/>
-    <w:lsdException w:name="Medium Shading 2" w:semiHidden="0" w:uiPriority="64" w:unhideWhenUsed="0"/>
-    <w:lsdException w:name="Medium List 1" w:semiHidden="0" w:uiPriority="65" w:unhideWhenUsed="0"/>
-    <w:lsdException w:name="Medium List 2" w:semiHidden="0" w:uiPriority="66" w:unhideWhenUsed="0"/>
-    <w:lsdException w:name="Medium Grid 1" w:semiHidden="0" w:uiPriority="67" w:unhideWhenUsed="0"/>
-    <w:lsdException w:name="Medium Grid 2" w:semiHidden="0" w:uiPriority="68" w:unhideWhenUsed="0"/>
-    <w:lsdException w:name="Medium Grid 3" w:semiHidden="0" w:uiPriority="69" w:unhideWhenUsed="0"/>
-    <w:lsdException w:name="Dark List" w:semiHidden="0" w:uiPriority="70" w:unhideWhenUsed="0"/>
-    <w:lsdException w:name="Colorful Shading" w:semiHidden="0" w:uiPriority="71" w:unhideWhenUsed="0"/>
-    <w:lsdException w:name="Colorful List" w:semiHidden="0" w:uiPriority="72" w:unhideWhenUsed="0"/>
-    <w:lsdException w:name="Colorful Grid" w:semiHidden="0" w:uiPriority="73" w:unhideWhenUsed="0"/>
-    <w:lsdException w:name="Light Shading Accent 1" w:semiHidden="0" w:uiPriority="60" w:unhideWhenUsed="0"/>
-    <w:lsdException w:name="Light List Accent 1" w:semiHidden="0" w:uiPriority="61" w:unhideWhenUsed="0"/>
-    <w:lsdException w:name="Light Grid Accent 1" w:semiHidden="0" w:uiPriority="62" w:unhideWhenUsed="0"/>
-    <w:lsdException w:name="Medium Shading 1 Accent 1" w:semiHidden="0" w:uiPriority="63" w:unhideWhenUsed="0"/>
-    <w:lsdException w:name="Medium Shading 2 Accent 1" w:semiHidden="0" w:uiPriority="64" w:unhideWhenUsed="0"/>
-    <w:lsdException w:name="Medium List 1 Accent 1" w:semiHidden="0" w:uiPriority="65" w:unhideWhenUsed="0"/>
-    <w:lsdException w:name="Revision" w:unhideWhenUsed="0"/>
-    <w:lsdException w:name="List Paragraph" w:semiHidden="0" w:uiPriority="34" w:unhideWhenUsed="0" w:qFormat="1"/>
-    <w:lsdException w:name="Quote" w:semiHidden="0" w:uiPriority="29" w:unhideWhenUsed="0" w:qFormat="1"/>
-    <w:lsdException w:name="Intense Quote" w:semiHidden="0" w:uiPriority="30" w:unhideWhenUsed="0" w:qFormat="1"/>
-    <w:lsdException w:name="Medium List 2 Accent 1" w:semiHidden="0" w:uiPriority="66" w:unhideWhenUsed="0"/>
-    <w:lsdException w:name="Medium Grid 1 Accent 1" w:semiHidden="0" w:uiPriority="67" w:unhideWhenUsed="0"/>
-    <w:lsdException w:name="Medium Grid 2 Accent 1" w:semiHidden="0" w:uiPriority="68" w:unhideWhenUsed="0"/>
-    <w:lsdException w:name="Medium Grid 3 Accent 1" w:semiHidden="0" w:uiPriority="69" w:unhideWhenUsed="0"/>
-    <w:lsdException w:name="Dark List Accent 1" w:semiHidden="0" w:uiPriority="70" w:unhideWhenUsed="0"/>
-    <w:lsdException w:name="Colorful Shading Accent 1" w:semiHidden="0" w:uiPriority="71" w:unhideWhenUsed="0"/>
-    <w:lsdException w:name="Colorful List Accent 1" w:semiHidden="0" w:uiPriority="72" w:unhideWhenUsed="0"/>
-    <w:lsdException w:name="Colorful Grid Accent 1" w:semiHidden="0" w:uiPriority="73" w:unhideWhenUsed="0"/>
-    <w:lsdException w:name="Light Shading Accent 2" w:semiHidden="0" w:uiPriority="60" w:unhideWhenUsed="0"/>
-    <w:lsdException w:name="Light List Accent 2" w:semiHidden="0" w:uiPriority="61" w:unhideWhenUsed="0"/>
-    <w:lsdException w:name="Light Grid Accent 2" w:semiHidden="0" w:uiPriority="62" w:unhideWhenUsed="0"/>
-    <w:lsdException w:name="Medium Shading 1 Accent 2" w:semiHidden="0" w:uiPriority="63" w:unhideWhenUsed="0"/>
-    <w:lsdException w:name="Medium Shading 2 Accent 2" w:semiHidden="0" w:uiPriority="64" w:unhideWhenUsed="0"/>
-    <w:lsdException w:name="Medium List 1 Accent 2" w:semiHidden="0" w:uiPriority="65" w:unhideWhenUsed="0"/>
-    <w:lsdException w:name="Medium List 2 Accent 2" w:semiHidden="0" w:uiPriority="66" w:unhideWhenUsed="0"/>
-    <w:lsdException w:name="Medium Grid 1 Accent 2" w:semiHidden="0" w:uiPriority="67" w:unhideWhenUsed="0"/>
-    <w:lsdException w:name="Medium Grid 2 Accent 2" w:semiHidden="0" w:uiPriority="68" w:unhideWhenUsed="0"/>
-    <w:lsdException w:name="Medium Grid 3 Accent 2" w:semiHidden="0" w:uiPriority="69" w:unhideWhenUsed="0"/>
-    <w:lsdException w:name="Dark List Accent 2" w:semiHidden="0" w:uiPriority="70" w:unhideWhenUsed="0"/>
-    <w:lsdException w:name="Colorful Shading Accent 2" w:semiHidden="0" w:uiPriority="71" w:unhideWhenUsed="0"/>
-    <w:lsdException w:name="Colorful List Accent 2" w:semiHidden="0" w:uiPriority="72" w:unhideWhenUsed="0"/>
-    <w:lsdException w:name="Colorful Grid Accent 2" w:semiHidden="0" w:uiPriority="73" w:unhideWhenUsed="0"/>
-    <w:lsdException w:name="Light Shading Accent 3" w:semiHidden="0" w:uiPriority="60" w:unhideWhenUsed="0"/>
-    <w:lsdException w:name="Light List Accent 3" w:semiHidden="0" w:uiPriority="61" w:unhideWhenUsed="0"/>
-    <w:lsdException w:name="Light Grid Accent 3" w:semiHidden="0" w:uiPriority="62" w:unhideWhenUsed="0"/>
-    <w:lsdException w:name="Medium Shading 1 Accent 3" w:semiHidden="0" w:uiPriority="63" w:unhideWhenUsed="0"/>
-    <w:lsdException w:name="Medium Shading 2 Accent 3" w:semiHidden="0" w:uiPriority="64" w:unhideWhenUsed="0"/>
-    <w:lsdException w:name="Medium List 1 Accent 3" w:semiHidden="0" w:uiPriority="65" w:unhideWhenUsed="0"/>
-    <w:lsdException w:name="Medium List 2 Accent 3" w:semiHidden="0" w:uiPriority="66" w:unhideWhenUsed="0"/>
-    <w:lsdException w:name="Medium Grid 1 Accent 3" w:semiHidden="0" w:uiPriority="67" w:unhideWhenUsed="0"/>
-    <w:lsdException w:name="Medium Grid 2 Accent 3" w:semiHidden="0" w:uiPriority="68" w:unhideWhenUsed="0"/>
-    <w:lsdException w:name="Medium Grid 3 Accent 3" w:semiHidden="0" w:uiPriority="69" w:unhideWhenUsed="0"/>
-    <w:lsdException w:name="Dark List Accent 3" w:semiHidden="0" w:uiPriority="70" w:unhideWhenUsed="0"/>
-    <w:lsdException w:name="Colorful Shading Accent 3" w:semiHidden="0" w:uiPriority="71" w:unhideWhenUsed="0"/>
-    <w:lsdException w:name="Colorful List Accent 3" w:semiHidden="0" w:uiPriority="72" w:unhideWhenUsed="0"/>
-    <w:lsdException w:name="Colorful Grid Accent 3" w:semiHidden="0" w:uiPriority="73" w:unhideWhenUsed="0"/>
-    <w:lsdException w:name="Light Shading Accent 4" w:semiHidden="0" w:uiPriority="60" w:unhideWhenUsed="0"/>
-    <w:lsdException w:name="Light List Accent 4" w:semiHidden="0" w:uiPriority="61" w:unhideWhenUsed="0"/>
-    <w:lsdException w:name="Light Grid Accent 4" w:semiHidden="0" w:uiPriority="62" w:unhideWhenUsed="0"/>
-    <w:lsdException w:name="Medium Shading 1 Accent 4" w:semiHidden="0" w:uiPriority="63" w:unhideWhenUsed="0"/>
-    <w:lsdException w:name="Medium Shading 2 Accent 4" w:semiHidden="0" w:uiPriority="64" w:unhideWhenUsed="0"/>
-    <w:lsdException w:name="Medium List 1 Accent 4" w:semiHidden="0" w:uiPriority="65" w:unhideWhenUsed="0"/>
-    <w:lsdException w:name="Medium List 2 Accent 4" w:semiHidden="0" w:uiPriority="66" w:unhideWhenUsed="0"/>
-    <w:lsdException w:name="Medium Grid 1 Accent 4" w:semiHidden="0" w:uiPriority="67" w:unhideWhenUsed="0"/>
-    <w:lsdException w:name="Medium Grid 2 Accent 4" w:semiHidden="0" w:uiPriority="68" w:unhideWhenUsed="0"/>
-    <w:lsdException w:name="Medium Grid 3 Accent 4" w:semiHidden="0" w:uiPriority="69" w:unhideWhenUsed="0"/>
-    <w:lsdException w:name="Dark List Accent 4" w:semiHidden="0" w:uiPriority="70" w:unhideWhenUsed="0"/>
-    <w:lsdException w:name="Colorful Shading Accent 4" w:semiHidden="0" w:uiPriority="71" w:unhideWhenUsed="0"/>
-    <w:lsdException w:name="Colorful List Accent 4" w:semiHidden="0" w:uiPriority="72" w:unhideWhenUsed="0"/>
-    <w:lsdException w:name="Colorful Grid Accent 4" w:semiHidden="0" w:uiPriority="73" w:unhideWhenUsed="0"/>
-    <w:lsdException w:name="Light Shading Accent 5" w:semiHidden="0" w:uiPriority="60" w:unhideWhenUsed="0"/>
-    <w:lsdException w:name="Light List Accent 5" w:semiHidden="0" w:uiPriority="61" w:unhideWhenUsed="0"/>
-    <w:lsdException w:name="Light Grid Accent 5" w:semiHidden="0" w:uiPriority="62" w:unhideWhenUsed="0"/>
-    <w:lsdException w:name="Medium Shading 1 Accent 5" w:semiHidden="0" w:uiPriority="63" w:unhideWhenUsed="0"/>
-    <w:lsdException w:name="Medium Shading 2 Accent 5" w:semiHidden="0" w:uiPriority="64" w:unhideWhenUsed="0"/>
-    <w:lsdException w:name="Medium List 1 Accent 5" w:semiHidden="0" w:uiPriority="65" w:unhideWhenUsed="0"/>
-    <w:lsdException w:name="Medium List 2 Accent 5" w:semiHidden="0" w:uiPriority="66" w:unhideWhenUsed="0"/>
-    <w:lsdException w:name="Medium Grid 1 Accent 5" w:semiHidden="0" w:uiPriority="67" w:unhideWhenUsed="0"/>
-    <w:lsdException w:name="Medium Grid 2 Accent 5" w:semiHidden="0" w:uiPriority="68" w:unhideWhenUsed="0"/>
-    <w:lsdException w:name="Medium Grid 3 Accent 5" w:semiHidden="0" w:uiPriority="69" w:unhideWhenUsed="0"/>
-    <w:lsdException w:name="Dark List Accent 5" w:semiHidden="0" w:uiPriority="70" w:unhideWhenUsed="0"/>
-    <w:lsdException w:name="Colorful Shading Accent 5" w:semiHidden="0" w:uiPriority="71" w:unhideWhenUsed="0"/>
-    <w:lsdException w:name="Colorful List Accent 5" w:semiHidden="0" w:uiPriority="72" w:unhideWhenUsed="0"/>
-    <w:lsdException w:name="Colorful Grid Accent 5" w:semiHidden="0" w:uiPriority="73" w:unhideWhenUsed="0"/>
-    <w:lsdException w:name="Light Shading Accent 6" w:semiHidden="0" w:uiPriority="60" w:unhideWhenUsed="0"/>
-    <w:lsdException w:name="Light List Accent 6" w:semiHidden="0" w:uiPriority="61" w:unhideWhenUsed="0"/>
-    <w:lsdException w:name="Light Grid Accent 6" w:semiHidden="0" w:uiPriority="62" w:unhideWhenUsed="0"/>
-    <w:lsdException w:name="Medium Shading 1 Accent 6" w:semiHidden="0" w:uiPriority="63" w:unhideWhenUsed="0"/>
-    <w:lsdException w:name="Medium Shading 2 Accent 6" w:semiHidden="0" w:uiPriority="64" w:unhideWhenUsed="0"/>
-    <w:lsdException w:name="Medium List 1 Accent 6" w:semiHidden="0" w:uiPriority="65" w:unhideWhenUsed="0"/>
-    <w:lsdException w:name="Medium List 2 Accent 6" w:semiHidden="0" w:uiPriority="66" w:unhideWhenUsed="0"/>
-    <w:lsdException w:name="Medium Grid 1 Accent 6" w:semiHidden="0" w:uiPriority="67" w:unhideWhenUsed="0"/>
-    <w:lsdException w:name="Medium Grid 2 Accent 6" w:semiHidden="0" w:uiPriority="68" w:unhideWhenUsed="0"/>
-    <w:lsdException w:name="Medium Grid 3 Accent 6" w:semiHidden="0" w:uiPriority="69" w:unhideWhenUsed="0"/>
-    <w:lsdException w:name="Dark List Accent 6" w:semiHidden="0" w:uiPriority="70" w:unhideWhenUsed="0"/>
-    <w:lsdException w:name="Colorful Shading Accent 6" w:semiHidden="0" w:uiPriority="71" w:unhideWhenUsed="0"/>
-    <w:lsdException w:name="Colorful List Accent 6" w:semiHidden="0" w:uiPriority="72" w:unhideWhenUsed="0"/>
-    <w:lsdException w:name="Colorful Grid Accent 6" w:semiHidden="0" w:uiPriority="73" w:unhideWhenUsed="0"/>
-    <w:lsdException w:name="Subtle Emphasis" w:semiHidden="0" w:uiPriority="19" w:unhideWhenUsed="0" w:qFormat="1"/>
-    <w:lsdException w:name="Intense Emphasis" w:semiHidden="0" w:uiPriority="21" w:unhideWhenUsed="0" w:qFormat="1"/>
-    <w:lsdException w:name="Subtle Reference" w:semiHidden="0" w:uiPriority="31" w:unhideWhenUsed="0" w:qFormat="1"/>
-    <w:lsdException w:name="Intense Reference" w:semiHidden="0" w:uiPriority="32" w:unhideWhenUsed="0" w:qFormat="1"/>
-    <w:lsdException w:name="Book Title" w:semiHidden="0" w:uiPriority="33" w:unhideWhenUsed="0" w:qFormat="1"/>
-    <w:lsdException w:name="Bibliography" w:uiPriority="37"/>
-    <w:lsdException w:name="TOC Heading" w:uiPriority="39" w:qFormat="1"/>
-  </w:latentStyles>
-  <w:style w:type="paragraph" w:default="1" w:styleId="Normal">
-    <w:name w:val="Normal"/>
-    <w:qFormat/>
-  </w:style>
-  <w:style w:type="paragraph" w:styleId="Ttulo1">
-    <w:name w:val="heading 1"/>
+  <w:style w:type="paragraph" w:styleId="Caption">
+    <w:name w:val="caption"/>
     <w:basedOn w:val="Normal"/>
     <w:next w:val="Normal"/>
-    <w:link w:val="Ttulo1Car"/>
-    <w:uiPriority w:val="9"/>
+    <w:uiPriority w:val="35"/>
+    <w:unhideWhenUsed/>
     <w:qFormat/>
-    <w:rsid w:val="009D6BBB"/>
+    <w:rsid w:val="004F315D"/>
     <w:pPr>
-      <w:keepNext/>
-      <w:keepLines/>
-      <w:spacing w:before="240" w:after="0"/>
-      <w:outlineLvl w:val="0"/>
+      <w:spacing w:after="200" w:line="240" w:lineRule="auto"/>
     </w:pPr>
     <w:rPr>
-      <w:rFonts w:asciiTheme="majorHAnsi" w:eastAsiaTheme="majorEastAsia" w:hAnsiTheme="majorHAnsi" w:cstheme="majorBidi"/>
-      <w:color w:val="2E74B5" w:themeColor="accent1" w:themeShade="BF"/>
-      <w:sz w:val="32"/>
-      <w:szCs w:val="32"/>
-    </w:rPr>
-  </w:style>
-  <w:style w:type="paragraph" w:styleId="Ttulo2">
-    <w:name w:val="heading 2"/>
-    <w:basedOn w:val="Normal"/>
-    <w:next w:val="Normal"/>
-    <w:link w:val="Ttulo2Car"/>
-    <w:uiPriority w:val="9"/>
-    <w:unhideWhenUsed/>
-    <w:qFormat/>
-    <w:rsid w:val="008B5DBB"/>
-    <w:pPr>
-      <w:keepNext/>
-      <w:keepLines/>
-      <w:spacing w:before="40" w:after="0"/>
-      <w:outlineLvl w:val="1"/>
-    </w:pPr>
-    <w:rPr>
-      <w:rFonts w:asciiTheme="majorHAnsi" w:eastAsiaTheme="majorEastAsia" w:hAnsiTheme="majorHAnsi" w:cstheme="majorBidi"/>
-      <w:color w:val="2E74B5" w:themeColor="accent1" w:themeShade="BF"/>
-      <w:sz w:val="26"/>
-      <w:szCs w:val="26"/>
-    </w:rPr>
-  </w:style>
-  <w:style w:type="paragraph" w:styleId="Ttulo3">
-    <w:name w:val="heading 3"/>
-    <w:basedOn w:val="Normal"/>
-    <w:next w:val="Normal"/>
-    <w:link w:val="Ttulo3Car"/>
-    <w:uiPriority w:val="9"/>
-    <w:unhideWhenUsed/>
-    <w:qFormat/>
-    <w:rsid w:val="008B5DBB"/>
-    <w:pPr>
-      <w:keepNext/>
-      <w:keepLines/>
-      <w:spacing w:before="40" w:after="0"/>
-      <w:outlineLvl w:val="2"/>
-    </w:pPr>
-    <w:rPr>
-      <w:rFonts w:asciiTheme="majorHAnsi" w:eastAsiaTheme="majorEastAsia" w:hAnsiTheme="majorHAnsi" w:cstheme="majorBidi"/>
-      <w:color w:val="1F4D78" w:themeColor="accent1" w:themeShade="7F"/>
-      <w:sz w:val="24"/>
-      <w:szCs w:val="24"/>
-    </w:rPr>
-  </w:style>
-  <w:style w:type="character" w:default="1" w:styleId="Fuentedeprrafopredeter">
-    <w:name w:val="Default Paragraph Font"/>
-    <w:uiPriority w:val="1"/>
-    <w:unhideWhenUsed/>
-  </w:style>
-  <w:style w:type="table" w:default="1" w:styleId="Tablanormal">
-    <w:name w:val="Normal Table"/>
-    <w:uiPriority w:val="99"/>
-    <w:semiHidden/>
-    <w:unhideWhenUsed/>
-    <w:tblPr>
-      <w:tblInd w:w="0" w:type="dxa"/>
-      <w:tblCellMar>
-        <w:top w:w="0" w:type="dxa"/>
-        <w:left w:w="108" w:type="dxa"/>
-        <w:bottom w:w="0" w:type="dxa"/>
-        <w:right w:w="108" w:type="dxa"/>
-      </w:tblCellMar>
-    </w:tblPr>
-  </w:style>
-  <w:style w:type="numbering" w:default="1" w:styleId="Sinlista">
-    <w:name w:val="No List"/>
-    <w:uiPriority w:val="99"/>
-    <w:semiHidden/>
-    <w:unhideWhenUsed/>
-  </w:style>
-  <w:style w:type="paragraph" w:styleId="Ttulo">
-    <w:name w:val="Title"/>
-    <w:basedOn w:val="Normal"/>
-    <w:next w:val="Normal"/>
-    <w:link w:val="TtuloCar"/>
-    <w:uiPriority w:val="10"/>
-    <w:qFormat/>
-    <w:rsid w:val="009D6BBB"/>
-    <w:pPr>
-      <w:spacing w:after="0" w:line="216" w:lineRule="auto"/>
-      <w:contextualSpacing/>
-    </w:pPr>
-    <w:rPr>
-      <w:rFonts w:asciiTheme="majorHAnsi" w:eastAsiaTheme="majorEastAsia" w:hAnsiTheme="majorHAnsi" w:cstheme="majorBidi"/>
-      <w:color w:val="404040" w:themeColor="text1" w:themeTint="BF"/>
-      <w:spacing w:val="-10"/>
-      <w:kern w:val="28"/>
-      <w:sz w:val="56"/>
-      <w:szCs w:val="56"/>
-      <w14:ligatures w14:val="standard"/>
-    </w:rPr>
-  </w:style>
-  <w:style w:type="character" w:customStyle="1" w:styleId="TtuloCar">
-    <w:name w:val="Título Car"/>
-    <w:basedOn w:val="Fuentedeprrafopredeter"/>
-    <w:link w:val="Ttulo"/>
-    <w:uiPriority w:val="10"/>
-    <w:rsid w:val="009D6BBB"/>
-    <w:rPr>
-      <w:rFonts w:asciiTheme="majorHAnsi" w:eastAsiaTheme="majorEastAsia" w:hAnsiTheme="majorHAnsi" w:cstheme="majorBidi"/>
-      <w:color w:val="404040" w:themeColor="text1" w:themeTint="BF"/>
-      <w:spacing w:val="-10"/>
-      <w:kern w:val="28"/>
-      <w:sz w:val="56"/>
-      <w:szCs w:val="56"/>
-      <w14:ligatures w14:val="standard"/>
-    </w:rPr>
-  </w:style>
-  <w:style w:type="character" w:customStyle="1" w:styleId="Ttulo1Car">
-    <w:name w:val="Título 1 Car"/>
-    <w:basedOn w:val="Fuentedeprrafopredeter"/>
-    <w:link w:val="Ttulo1"/>
-    <w:uiPriority w:val="9"/>
-    <w:rsid w:val="009D6BBB"/>
-    <w:rPr>
-      <w:rFonts w:asciiTheme="majorHAnsi" w:eastAsiaTheme="majorEastAsia" w:hAnsiTheme="majorHAnsi" w:cstheme="majorBidi"/>
-      <w:color w:val="2E74B5" w:themeColor="accent1" w:themeShade="BF"/>
-      <w:sz w:val="32"/>
-      <w:szCs w:val="32"/>
-    </w:rPr>
-  </w:style>
-  <w:style w:type="character" w:customStyle="1" w:styleId="Ttulo3Car">
-    <w:name w:val="Título 3 Car"/>
-    <w:basedOn w:val="Fuentedeprrafopredeter"/>
-    <w:link w:val="Ttulo3"/>
-    <w:uiPriority w:val="9"/>
-    <w:rsid w:val="008B5DBB"/>
-    <w:rPr>
-      <w:rFonts w:asciiTheme="majorHAnsi" w:eastAsiaTheme="majorEastAsia" w:hAnsiTheme="majorHAnsi" w:cstheme="majorBidi"/>
-      <w:color w:val="1F4D78" w:themeColor="accent1" w:themeShade="7F"/>
-      <w:sz w:val="24"/>
-      <w:szCs w:val="24"/>
-    </w:rPr>
-  </w:style>
-  <w:style w:type="character" w:customStyle="1" w:styleId="Ttulo2Car">
-    <w:name w:val="Título 2 Car"/>
-    <w:basedOn w:val="Fuentedeprrafopredeter"/>
-    <w:link w:val="Ttulo2"/>
-    <w:uiPriority w:val="9"/>
-    <w:rsid w:val="008B5DBB"/>
-    <w:rPr>
-      <w:rFonts w:asciiTheme="majorHAnsi" w:eastAsiaTheme="majorEastAsia" w:hAnsiTheme="majorHAnsi" w:cstheme="majorBidi"/>
-      <w:color w:val="2E74B5" w:themeColor="accent1" w:themeShade="BF"/>
-      <w:sz w:val="26"/>
-      <w:szCs w:val="26"/>
-    </w:rPr>
-  </w:style>
-  <w:style w:type="paragraph" w:styleId="Prrafodelista">
-    <w:name w:val="List Paragraph"/>
-    <w:basedOn w:val="Normal"/>
-    <w:uiPriority w:val="34"/>
-    <w:qFormat/>
-    <w:rsid w:val="000C2B5C"/>
-    <w:pPr>
-      <w:ind w:left="720"/>
-      <w:contextualSpacing/>
-    </w:pPr>
-  </w:style>
-  <w:style w:type="paragraph" w:styleId="Textodeglobo">
-    <w:name w:val="Balloon Text"/>
-    <w:basedOn w:val="Normal"/>
-    <w:link w:val="TextodegloboCar"/>
-    <w:uiPriority w:val="99"/>
-    <w:semiHidden/>
-    <w:unhideWhenUsed/>
-    <w:rsid w:val="00436991"/>
-    <w:pPr>
-      <w:spacing w:after="0" w:line="240" w:lineRule="auto"/>
-    </w:pPr>
-    <w:rPr>
-      <w:rFonts w:ascii="Tahoma" w:hAnsi="Tahoma" w:cs="Tahoma"/>
-      <w:sz w:val="16"/>
-      <w:szCs w:val="16"/>
-    </w:rPr>
-  </w:style>
-  <w:style w:type="character" w:customStyle="1" w:styleId="TextodegloboCar">
-    <w:name w:val="Texto de globo Car"/>
-    <w:basedOn w:val="Fuentedeprrafopredeter"/>
-    <w:link w:val="Textodeglobo"/>
-    <w:uiPriority w:val="99"/>
-    <w:semiHidden/>
-    <w:rsid w:val="00436991"/>
-    <w:rPr>
-      <w:rFonts w:ascii="Tahoma" w:hAnsi="Tahoma" w:cs="Tahoma"/>
-      <w:sz w:val="16"/>
-      <w:szCs w:val="16"/>
-    </w:rPr>
-  </w:style>
-  <w:style w:type="table" w:styleId="Tablaconcuadrcula">
-    <w:name w:val="Table Grid"/>
-    <w:basedOn w:val="Tablanormal"/>
-    <w:uiPriority w:val="39"/>
-    <w:rsid w:val="000417A7"/>
-    <w:pPr>
-      <w:spacing w:after="0" w:line="240" w:lineRule="auto"/>
-    </w:pPr>
-    <w:tblPr>
-      <w:tblInd w:w="0" w:type="dxa"/>
-      <w:tblBorders>
-        <w:top w:val="single" w:sz="4" w:space="0" w:color="auto"/>
-        <w:left w:val="single" w:sz="4" w:space="0" w:color="auto"/>
-        <w:bottom w:val="single" w:sz="4" w:space="0" w:color="auto"/>
-        <w:right w:val="single" w:sz="4" w:space="0" w:color="auto"/>
-        <w:insideH w:val="single" w:sz="4" w:space="0" w:color="auto"/>
-        <w:insideV w:val="single" w:sz="4" w:space="0" w:color="auto"/>
-      </w:tblBorders>
-      <w:tblCellMar>
-        <w:top w:w="0" w:type="dxa"/>
-        <w:left w:w="108" w:type="dxa"/>
-        <w:bottom w:w="0" w:type="dxa"/>
-        <w:right w:w="108" w:type="dxa"/>
-      </w:tblCellMar>
-    </w:tblPr>
-  </w:style>
-  <w:style w:type="table" w:styleId="Listaclara-nfasis1">
-    <w:name w:val="Light List Accent 1"/>
-    <w:basedOn w:val="Tablanormal"/>
-    <w:uiPriority w:val="61"/>
-    <w:rsid w:val="00A579A4"/>
-    <w:pPr>
-      <w:spacing w:after="0" w:line="240" w:lineRule="auto"/>
-    </w:pPr>
-    <w:tblPr>
-      <w:tblStyleRowBandSize w:val="1"/>
-      <w:tblStyleColBandSize w:val="1"/>
-      <w:tblInd w:w="0" w:type="dxa"/>
-      <w:tblBorders>
-        <w:top w:val="single" w:sz="8" w:space="0" w:color="5B9BD5" w:themeColor="accent1"/>
-        <w:left w:val="single" w:sz="8" w:space="0" w:color="5B9BD5" w:themeColor="accent1"/>
-        <w:bottom w:val="single" w:sz="8" w:space="0" w:color="5B9BD5" w:themeColor="accent1"/>
-        <w:right w:val="single" w:sz="8" w:space="0" w:color="5B9BD5" w:themeColor="accent1"/>
-      </w:tblBorders>
-      <w:tblCellMar>
-        <w:top w:w="0" w:type="dxa"/>
-        <w:left w:w="108" w:type="dxa"/>
-        <w:bottom w:w="0" w:type="dxa"/>
-        <w:right w:w="108" w:type="dxa"/>
-      </w:tblCellMar>
-    </w:tblPr>
-    <w:tblStylePr w:type="firstRow">
-      <w:pPr>
-        <w:spacing w:before="0" w:after="0" w:line="240" w:lineRule="auto"/>
-      </w:pPr>
-      <w:rPr>
-        <w:b/>
-        <w:bCs/>
-        <w:color w:val="FFFFFF" w:themeColor="background1"/>
-      </w:rPr>
-      <w:tblPr/>
-      <w:tcPr>
-        <w:shd w:val="clear" w:color="auto" w:fill="5B9BD5" w:themeFill="accent1"/>
-      </w:tcPr>
-    </w:tblStylePr>
-    <w:tblStylePr w:type="lastRow">
-      <w:pPr>
-        <w:spacing w:before="0" w:after="0" w:line="240" w:lineRule="auto"/>
-      </w:pPr>
-      <w:rPr>
-        <w:b/>
-        <w:bCs/>
-      </w:rPr>
-      <w:tblPr/>
-      <w:tcPr>
-        <w:tcBorders>
-          <w:top w:val="double" w:sz="6" w:space="0" w:color="5B9BD5" w:themeColor="accent1"/>
-          <w:left w:val="single" w:sz="8" w:space="0" w:color="5B9BD5" w:themeColor="accent1"/>
-          <w:bottom w:val="single" w:sz="8" w:space="0" w:color="5B9BD5" w:themeColor="accent1"/>
-          <w:right w:val="single" w:sz="8" w:space="0" w:color="5B9BD5" w:themeColor="accent1"/>
-        </w:tcBorders>
-      </w:tcPr>
-    </w:tblStylePr>
-    <w:tblStylePr w:type="firstCol">
-      <w:rPr>
-        <w:b/>
-        <w:bCs/>
-      </w:rPr>
-    </w:tblStylePr>
-    <w:tblStylePr w:type="lastCol">
-      <w:rPr>
-        <w:b/>
-        <w:bCs/>
-      </w:rPr>
-    </w:tblStylePr>
-    <w:tblStylePr w:type="band1Vert">
-      <w:tblPr/>
-      <w:tcPr>
-        <w:tcBorders>
-          <w:top w:val="single" w:sz="8" w:space="0" w:color="5B9BD5" w:themeColor="accent1"/>
-          <w:left w:val="single" w:sz="8" w:space="0" w:color="5B9BD5" w:themeColor="accent1"/>
-          <w:bottom w:val="single" w:sz="8" w:space="0" w:color="5B9BD5" w:themeColor="accent1"/>
-          <w:right w:val="single" w:sz="8" w:space="0" w:color="5B9BD5" w:themeColor="accent1"/>
-        </w:tcBorders>
-      </w:tcPr>
-    </w:tblStylePr>
-    <w:tblStylePr w:type="band1Horz">
-      <w:tblPr/>
-      <w:tcPr>
-        <w:tcBorders>
-          <w:top w:val="single" w:sz="8" w:space="0" w:color="5B9BD5" w:themeColor="accent1"/>
-          <w:left w:val="single" w:sz="8" w:space="0" w:color="5B9BD5" w:themeColor="accent1"/>
-          <w:bottom w:val="single" w:sz="8" w:space="0" w:color="5B9BD5" w:themeColor="accent1"/>
-          <w:right w:val="single" w:sz="8" w:space="0" w:color="5B9BD5" w:themeColor="accent1"/>
-        </w:tcBorders>
-      </w:tcPr>
-    </w:tblStylePr>
-  </w:style>
-  <w:style w:type="character" w:styleId="Hipervnculo">
-    <w:name w:val="Hyperlink"/>
-    <w:basedOn w:val="Fuentedeprrafopredeter"/>
-    <w:uiPriority w:val="99"/>
-    <w:unhideWhenUsed/>
-    <w:rsid w:val="00F62EBE"/>
-    <w:rPr>
-      <w:color w:val="0000FF"/>
-      <w:u w:val="single"/>
-    </w:rPr>
-  </w:style>
-  <w:style w:type="character" w:customStyle="1" w:styleId="apple-converted-space">
-    <w:name w:val="apple-converted-space"/>
-    <w:basedOn w:val="Fuentedeprrafopredeter"/>
-    <w:rsid w:val="00345DF2"/>
-  </w:style>
-  <w:style w:type="character" w:styleId="Hipervnculovisitado">
-    <w:name w:val="FollowedHyperlink"/>
-    <w:basedOn w:val="Fuentedeprrafopredeter"/>
-    <w:uiPriority w:val="99"/>
-    <w:semiHidden/>
-    <w:unhideWhenUsed/>
-    <w:rsid w:val="00345DF2"/>
-    <w:rPr>
-      <w:color w:val="954F72" w:themeColor="followedHyperlink"/>
-      <w:u w:val="single"/>
-    </w:rPr>
-  </w:style>
-  <w:style w:type="paragraph" w:styleId="TtulodeTDC">
-    <w:name w:val="TOC Heading"/>
-    <w:basedOn w:val="Ttulo1"/>
-    <w:next w:val="Normal"/>
-    <w:uiPriority w:val="39"/>
-    <w:unhideWhenUsed/>
-    <w:qFormat/>
-    <w:rsid w:val="005715F4"/>
-    <w:pPr>
-      <w:outlineLvl w:val="9"/>
-    </w:pPr>
-    <w:rPr>
-      <w:lang w:val="en-US"/>
-    </w:rPr>
-  </w:style>
-  <w:style w:type="paragraph" w:styleId="TDC2">
-    <w:name w:val="toc 2"/>
-    <w:basedOn w:val="Normal"/>
-    <w:next w:val="Normal"/>
-    <w:autoRedefine/>
-    <w:uiPriority w:val="39"/>
-    <w:unhideWhenUsed/>
-    <w:rsid w:val="005715F4"/>
-    <w:pPr>
-      <w:spacing w:after="100"/>
-      <w:ind w:left="220"/>
-    </w:pPr>
-    <w:rPr>
-      <w:rFonts w:eastAsiaTheme="minorEastAsia" w:cs="Times New Roman"/>
-      <w:lang w:val="en-US"/>
-    </w:rPr>
-  </w:style>
-  <w:style w:type="paragraph" w:styleId="TDC1">
-    <w:name w:val="toc 1"/>
-    <w:basedOn w:val="Normal"/>
-    <w:next w:val="Normal"/>
-    <w:autoRedefine/>
-    <w:uiPriority w:val="39"/>
-    <w:unhideWhenUsed/>
-    <w:rsid w:val="005715F4"/>
-    <w:pPr>
-      <w:spacing w:after="100"/>
-    </w:pPr>
-    <w:rPr>
-      <w:rFonts w:eastAsiaTheme="minorEastAsia" w:cs="Times New Roman"/>
-      <w:lang w:val="en-US"/>
-    </w:rPr>
-  </w:style>
-  <w:style w:type="paragraph" w:styleId="TDC3">
-    <w:name w:val="toc 3"/>
-    <w:basedOn w:val="Normal"/>
-    <w:next w:val="Normal"/>
-    <w:autoRedefine/>
-    <w:uiPriority w:val="39"/>
-    <w:unhideWhenUsed/>
-    <w:rsid w:val="005715F4"/>
-    <w:pPr>
-      <w:spacing w:after="100"/>
-      <w:ind w:left="440"/>
-    </w:pPr>
-    <w:rPr>
-      <w:rFonts w:eastAsiaTheme="minorEastAsia" w:cs="Times New Roman"/>
-      <w:lang w:val="en-US"/>
+      <w:i/>
+      <w:iCs/>
+      <w:color w:val="44546A" w:themeColor="text2"/>
+      <w:sz w:val="18"/>
+      <w:szCs w:val="18"/>
     </w:rPr>
   </w:style>
 </w:styles>
@@ -5982,7 +6394,7 @@
   <a:extraClrSchemeLst/>
   <a:extLst>
     <a:ext uri="{05A4C25C-085E-4340-85A3-A5531E510DB2}">
-      <thm15:themeFamily xmlns="" xmlns:thm15="http://schemas.microsoft.com/office/thememl/2012/main" name="Office Theme" id="{62F939B6-93AF-4DB8-9C6B-D6C7DFDC589F}" vid="{4A3C46E8-61CC-4603-A589-7422A47A8E4A}"/>
+      <thm15:themeFamily xmlns:thm15="http://schemas.microsoft.com/office/thememl/2012/main" name="Office Theme" id="{62F939B6-93AF-4DB8-9C6B-D6C7DFDC589F}" vid="{4A3C46E8-61CC-4603-A589-7422A47A8E4A}"/>
     </a:ext>
   </a:extLst>
 </a:theme>
@@ -5993,7 +6405,7 @@
 </file>
 
 <file path=customXml/itemProps1.xml><?xml version="1.0" encoding="utf-8"?>
-<ds:datastoreItem xmlns:ds="http://schemas.openxmlformats.org/officeDocument/2006/customXml" ds:itemID="{4D189088-F6BD-46B3-B708-3A62187F2BDA}">
+<ds:datastoreItem xmlns:ds="http://schemas.openxmlformats.org/officeDocument/2006/customXml" ds:itemID="{FF6FC8FF-CF47-486D-B401-E4A9427C9423}">
   <ds:schemaRefs>
     <ds:schemaRef ds:uri="http://schemas.openxmlformats.org/officeDocument/2006/bibliography"/>
   </ds:schemaRefs>

</xml_diff>